<commit_message>
Printing Individual Values to the Shell
In version 2 of my program I am printing the customer name, distance travelled, virus/wof, and minutes to the shell when the submit button is pressed.
</commit_message>
<xml_diff>
--- a/Testing and Evidence Log.docx
+++ b/Testing and Evidence Log.docx
@@ -37,8 +37,8 @@
       </w:tblPr>
       <w:tblGrid>
         <w:gridCol w:w="1010"/>
-        <w:gridCol w:w="3024"/>
-        <w:gridCol w:w="4976"/>
+        <w:gridCol w:w="2642"/>
+        <w:gridCol w:w="5358"/>
       </w:tblGrid>
       <w:tr>
         <w:tc>
@@ -127,15 +127,22 @@
               <w:rPr>
                 <w:lang w:val="en-AU"/>
               </w:rPr>
-              <w:t>Other than that it should behave (on expected input only) as the final program, so the final test plan (specifically everything but the next and back display testing).</w:t>
-            </w:r>
-          </w:p>
-          <w:p>
-            <w:pPr>
-              <w:rPr>
-                <w:lang w:val="en-AU"/>
-              </w:rPr>
-            </w:pPr>
+              <w:t xml:space="preserve">Other than </w:t>
+            </w:r>
+            <w:proofErr w:type="gramStart"/>
+            <w:r>
+              <w:rPr>
+                <w:lang w:val="en-AU"/>
+              </w:rPr>
+              <w:t>that</w:t>
+            </w:r>
+            <w:proofErr w:type="gramEnd"/>
+            <w:r>
+              <w:rPr>
+                <w:lang w:val="en-AU"/>
+              </w:rPr>
+              <w:t xml:space="preserve"> it should behave (on expected input only) as the final program, so the final test plan (specifically everything but the next and back display testing).</w:t>
+            </w:r>
           </w:p>
           <w:p>
             <w:pPr>
@@ -259,6 +266,9 @@
         </w:tc>
       </w:tr>
       <w:tr>
+        <w:trPr>
+          <w:trHeight w:val="6369"/>
+        </w:trPr>
         <w:tc>
           <w:tcPr>
             <w:tcW w:w="1010" w:type="dxa"/>
@@ -291,10 +301,20 @@
               <w:rPr>
                 <w:lang w:val="en-AU"/>
               </w:rPr>
-              <w:t>For the very first version of my program (just the entry frame) I created all the widgets that I would need for this frame and gridded them where they will be placed. I have not added any variables or functionality to any of them, and there still is a lot of formatting to do, but this will be the base for  my program.</w:t>
-            </w:r>
-            <w:bookmarkStart w:id="0" w:name="_GoBack"/>
-            <w:bookmarkEnd w:id="0"/>
+              <w:t xml:space="preserve">For the very first version of my program (just the entry frame) I created all the widgets that I would need for this frame and gridded them where they will be placed. I have not added any variables or functionality to any of them, and there still is a lot of formatting to do, but this will be the base </w:t>
+            </w:r>
+            <w:r>
+              <w:rPr>
+                <w:lang w:val="en-AU"/>
+              </w:rPr>
+              <w:t>for my</w:t>
+            </w:r>
+            <w:r>
+              <w:rPr>
+                <w:lang w:val="en-AU"/>
+              </w:rPr>
+              <w:t xml:space="preserve"> program.</w:t>
+            </w:r>
           </w:p>
         </w:tc>
         <w:tc>
@@ -313,9 +333,9 @@
                 <w:lang w:val="en-AU"/>
               </w:rPr>
               <w:drawing>
-                <wp:inline distT="0" distB="0" distL="0" distR="0" wp14:anchorId="140DE8FA" wp14:editId="19040F89">
-                  <wp:extent cx="3019116" cy="1849740"/>
-                  <wp:effectExtent l="0" t="0" r="3810" b="5080"/>
+                <wp:inline distT="0" distB="0" distL="0" distR="0" wp14:anchorId="140DE8FA" wp14:editId="7022C179">
+                  <wp:extent cx="2305050" cy="1412250"/>
+                  <wp:effectExtent l="0" t="0" r="0" b="0"/>
                   <wp:docPr id="3" name="Picture 3"/>
                   <wp:cNvGraphicFramePr>
                     <a:graphicFrameLocks xmlns:a="http://schemas.openxmlformats.org/drawingml/2006/main" noChangeAspect="1"/>
@@ -342,7 +362,7 @@
                         <pic:spPr>
                           <a:xfrm>
                             <a:off x="0" y="0"/>
-                            <a:ext cx="3022130" cy="1851587"/>
+                            <a:ext cx="2314701" cy="1418163"/>
                           </a:xfrm>
                           <a:prstGeom prst="rect">
                             <a:avLst/>
@@ -360,9 +380,9 @@
                 <w:lang w:val="en-AU"/>
               </w:rPr>
               <w:drawing>
-                <wp:inline distT="0" distB="0" distL="0" distR="0" wp14:anchorId="47F24A38" wp14:editId="028D9B68">
-                  <wp:extent cx="1876279" cy="2697480"/>
-                  <wp:effectExtent l="0" t="0" r="3810" b="0"/>
+                <wp:inline distT="0" distB="0" distL="0" distR="0" wp14:anchorId="47F24A38" wp14:editId="3DB1336A">
+                  <wp:extent cx="1629819" cy="2343150"/>
+                  <wp:effectExtent l="0" t="0" r="0" b="0"/>
                   <wp:docPr id="4" name="Picture 4"/>
                   <wp:cNvGraphicFramePr>
                     <a:graphicFrameLocks xmlns:a="http://schemas.openxmlformats.org/drawingml/2006/main" noChangeAspect="1"/>
@@ -388,7 +408,7 @@
                         <pic:spPr bwMode="auto">
                           <a:xfrm>
                             <a:off x="0" y="0"/>
-                            <a:ext cx="1898541" cy="2729485"/>
+                            <a:ext cx="1651184" cy="2373866"/>
                           </a:xfrm>
                           <a:prstGeom prst="rect">
                             <a:avLst/>
@@ -422,6 +442,13 @@
                 <w:lang w:val="en-AU"/>
               </w:rPr>
             </w:pPr>
+            <w:r>
+              <w:rPr>
+                <w:lang w:val="en-AU"/>
+              </w:rPr>
+              <w:lastRenderedPageBreak/>
+              <w:t>20/5/21</w:t>
+            </w:r>
           </w:p>
         </w:tc>
         <w:tc>
@@ -434,6 +461,12 @@
                 <w:lang w:val="en-AU"/>
               </w:rPr>
             </w:pPr>
+            <w:r>
+              <w:rPr>
+                <w:lang w:val="en-AU"/>
+              </w:rPr>
+              <w:t>Next, I got the customer name and distance travelled to print to the shell. These were grouped together because they are quite easy to get working. I added variables for them, linked the variables to the widgets, then set a command to the submit button that prints the value of these variables when pressed.</w:t>
+            </w:r>
           </w:p>
         </w:tc>
         <w:tc>
@@ -446,6 +479,288 @@
                 <w:lang w:val="en-AU"/>
               </w:rPr>
             </w:pPr>
+            <w:r>
+              <w:rPr>
+                <w:noProof/>
+                <w:lang w:val="en-AU"/>
+              </w:rPr>
+              <w:drawing>
+                <wp:inline distT="0" distB="0" distL="0" distR="0" wp14:anchorId="0D15D2BE" wp14:editId="0A4B52D7">
+                  <wp:extent cx="2523780" cy="1758998"/>
+                  <wp:effectExtent l="0" t="0" r="3810" b="0"/>
+                  <wp:docPr id="5" name="Picture 5"/>
+                  <wp:cNvGraphicFramePr>
+                    <a:graphicFrameLocks xmlns:a="http://schemas.openxmlformats.org/drawingml/2006/main" noChangeAspect="1"/>
+                  </wp:cNvGraphicFramePr>
+                  <a:graphic xmlns:a="http://schemas.openxmlformats.org/drawingml/2006/main">
+                    <a:graphicData uri="http://schemas.openxmlformats.org/drawingml/2006/picture">
+                      <pic:pic xmlns:pic="http://schemas.openxmlformats.org/drawingml/2006/picture">
+                        <pic:nvPicPr>
+                          <pic:cNvPr id="5" name="Screen Shot 2021-05-20 at 11.23.49 AM.png"/>
+                          <pic:cNvPicPr/>
+                        </pic:nvPicPr>
+                        <pic:blipFill>
+                          <a:blip r:embed="rId9">
+                            <a:extLst>
+                              <a:ext uri="{28A0092B-C50C-407E-A947-70E740481C1C}">
+                                <a14:useLocalDpi xmlns:a14="http://schemas.microsoft.com/office/drawing/2010/main" val="0"/>
+                              </a:ext>
+                            </a:extLst>
+                          </a:blip>
+                          <a:stretch>
+                            <a:fillRect/>
+                          </a:stretch>
+                        </pic:blipFill>
+                        <pic:spPr>
+                          <a:xfrm>
+                            <a:off x="0" y="0"/>
+                            <a:ext cx="2560014" cy="1784252"/>
+                          </a:xfrm>
+                          <a:prstGeom prst="rect">
+                            <a:avLst/>
+                          </a:prstGeom>
+                        </pic:spPr>
+                      </pic:pic>
+                    </a:graphicData>
+                  </a:graphic>
+                </wp:inline>
+              </w:drawing>
+            </w:r>
+            <w:r>
+              <w:rPr>
+                <w:noProof/>
+                <w:lang w:val="en-AU"/>
+              </w:rPr>
+              <w:drawing>
+                <wp:inline distT="0" distB="0" distL="0" distR="0" wp14:anchorId="3A497995" wp14:editId="3D5B9445">
+                  <wp:extent cx="2914696" cy="614254"/>
+                  <wp:effectExtent l="0" t="0" r="0" b="0"/>
+                  <wp:docPr id="6" name="Picture 6"/>
+                  <wp:cNvGraphicFramePr>
+                    <a:graphicFrameLocks xmlns:a="http://schemas.openxmlformats.org/drawingml/2006/main" noChangeAspect="1"/>
+                  </wp:cNvGraphicFramePr>
+                  <a:graphic xmlns:a="http://schemas.openxmlformats.org/drawingml/2006/main">
+                    <a:graphicData uri="http://schemas.openxmlformats.org/drawingml/2006/picture">
+                      <pic:pic xmlns:pic="http://schemas.openxmlformats.org/drawingml/2006/picture">
+                        <pic:nvPicPr>
+                          <pic:cNvPr id="6" name="Screen Shot 2021-05-20 at 11.23.56 AM.png"/>
+                          <pic:cNvPicPr/>
+                        </pic:nvPicPr>
+                        <pic:blipFill>
+                          <a:blip r:embed="rId10">
+                            <a:extLst>
+                              <a:ext uri="{28A0092B-C50C-407E-A947-70E740481C1C}">
+                                <a14:useLocalDpi xmlns:a14="http://schemas.microsoft.com/office/drawing/2010/main" val="0"/>
+                              </a:ext>
+                            </a:extLst>
+                          </a:blip>
+                          <a:stretch>
+                            <a:fillRect/>
+                          </a:stretch>
+                        </pic:blipFill>
+                        <pic:spPr>
+                          <a:xfrm>
+                            <a:off x="0" y="0"/>
+                            <a:ext cx="2946969" cy="621055"/>
+                          </a:xfrm>
+                          <a:prstGeom prst="rect">
+                            <a:avLst/>
+                          </a:prstGeom>
+                        </pic:spPr>
+                      </pic:pic>
+                    </a:graphicData>
+                  </a:graphic>
+                </wp:inline>
+              </w:drawing>
+            </w:r>
+            <w:r>
+              <w:rPr>
+                <w:noProof/>
+                <w:lang w:val="en-AU"/>
+              </w:rPr>
+              <w:drawing>
+                <wp:inline distT="0" distB="0" distL="0" distR="0" wp14:anchorId="08E5C5FD" wp14:editId="682EC4CA">
+                  <wp:extent cx="2833942" cy="189767"/>
+                  <wp:effectExtent l="0" t="0" r="0" b="1270"/>
+                  <wp:docPr id="7" name="Picture 7"/>
+                  <wp:cNvGraphicFramePr>
+                    <a:graphicFrameLocks xmlns:a="http://schemas.openxmlformats.org/drawingml/2006/main" noChangeAspect="1"/>
+                  </wp:cNvGraphicFramePr>
+                  <a:graphic xmlns:a="http://schemas.openxmlformats.org/drawingml/2006/main">
+                    <a:graphicData uri="http://schemas.openxmlformats.org/drawingml/2006/picture">
+                      <pic:pic xmlns:pic="http://schemas.openxmlformats.org/drawingml/2006/picture">
+                        <pic:nvPicPr>
+                          <pic:cNvPr id="7" name="Screen Shot 2021-05-20 at 11.24.11 AM.png"/>
+                          <pic:cNvPicPr/>
+                        </pic:nvPicPr>
+                        <pic:blipFill>
+                          <a:blip r:embed="rId11">
+                            <a:extLst>
+                              <a:ext uri="{28A0092B-C50C-407E-A947-70E740481C1C}">
+                                <a14:useLocalDpi xmlns:a14="http://schemas.microsoft.com/office/drawing/2010/main" val="0"/>
+                              </a:ext>
+                            </a:extLst>
+                          </a:blip>
+                          <a:stretch>
+                            <a:fillRect/>
+                          </a:stretch>
+                        </pic:blipFill>
+                        <pic:spPr>
+                          <a:xfrm>
+                            <a:off x="0" y="0"/>
+                            <a:ext cx="3265645" cy="218675"/>
+                          </a:xfrm>
+                          <a:prstGeom prst="rect">
+                            <a:avLst/>
+                          </a:prstGeom>
+                        </pic:spPr>
+                      </pic:pic>
+                    </a:graphicData>
+                  </a:graphic>
+                </wp:inline>
+              </w:drawing>
+            </w:r>
+            <w:r>
+              <w:rPr>
+                <w:noProof/>
+                <w:lang w:val="en-AU"/>
+              </w:rPr>
+              <w:drawing>
+                <wp:inline distT="0" distB="0" distL="0" distR="0" wp14:anchorId="37DDC214" wp14:editId="55FFFA2F">
+                  <wp:extent cx="3102221" cy="225273"/>
+                  <wp:effectExtent l="0" t="0" r="0" b="3810"/>
+                  <wp:docPr id="8" name="Picture 8"/>
+                  <wp:cNvGraphicFramePr>
+                    <a:graphicFrameLocks xmlns:a="http://schemas.openxmlformats.org/drawingml/2006/main" noChangeAspect="1"/>
+                  </wp:cNvGraphicFramePr>
+                  <a:graphic xmlns:a="http://schemas.openxmlformats.org/drawingml/2006/main">
+                    <a:graphicData uri="http://schemas.openxmlformats.org/drawingml/2006/picture">
+                      <pic:pic xmlns:pic="http://schemas.openxmlformats.org/drawingml/2006/picture">
+                        <pic:nvPicPr>
+                          <pic:cNvPr id="8" name="Screen Shot 2021-05-20 at 11.24.14 AM.png"/>
+                          <pic:cNvPicPr/>
+                        </pic:nvPicPr>
+                        <pic:blipFill>
+                          <a:blip r:embed="rId12">
+                            <a:extLst>
+                              <a:ext uri="{28A0092B-C50C-407E-A947-70E740481C1C}">
+                                <a14:useLocalDpi xmlns:a14="http://schemas.microsoft.com/office/drawing/2010/main" val="0"/>
+                              </a:ext>
+                            </a:extLst>
+                          </a:blip>
+                          <a:stretch>
+                            <a:fillRect/>
+                          </a:stretch>
+                        </pic:blipFill>
+                        <pic:spPr>
+                          <a:xfrm>
+                            <a:off x="0" y="0"/>
+                            <a:ext cx="3698059" cy="268541"/>
+                          </a:xfrm>
+                          <a:prstGeom prst="rect">
+                            <a:avLst/>
+                          </a:prstGeom>
+                        </pic:spPr>
+                      </pic:pic>
+                    </a:graphicData>
+                  </a:graphic>
+                </wp:inline>
+              </w:drawing>
+            </w:r>
+            <w:r>
+              <w:rPr>
+                <w:noProof/>
+                <w:lang w:val="en-AU"/>
+              </w:rPr>
+              <w:drawing>
+                <wp:inline distT="0" distB="0" distL="0" distR="0" wp14:anchorId="0017544B" wp14:editId="79CC7977">
+                  <wp:extent cx="3265645" cy="184615"/>
+                  <wp:effectExtent l="0" t="0" r="0" b="6350"/>
+                  <wp:docPr id="9" name="Picture 9"/>
+                  <wp:cNvGraphicFramePr>
+                    <a:graphicFrameLocks xmlns:a="http://schemas.openxmlformats.org/drawingml/2006/main" noChangeAspect="1"/>
+                  </wp:cNvGraphicFramePr>
+                  <a:graphic xmlns:a="http://schemas.openxmlformats.org/drawingml/2006/main">
+                    <a:graphicData uri="http://schemas.openxmlformats.org/drawingml/2006/picture">
+                      <pic:pic xmlns:pic="http://schemas.openxmlformats.org/drawingml/2006/picture">
+                        <pic:nvPicPr>
+                          <pic:cNvPr id="7" name="Screen Shot 2021-05-20 at 11.24.11 AM.png"/>
+                          <pic:cNvPicPr/>
+                        </pic:nvPicPr>
+                        <pic:blipFill>
+                          <a:blip r:embed="rId13" cstate="print">
+                            <a:extLst>
+                              <a:ext uri="{28A0092B-C50C-407E-A947-70E740481C1C}">
+                                <a14:useLocalDpi xmlns:a14="http://schemas.microsoft.com/office/drawing/2010/main" val="0"/>
+                              </a:ext>
+                            </a:extLst>
+                          </a:blip>
+                          <a:stretch>
+                            <a:fillRect/>
+                          </a:stretch>
+                        </pic:blipFill>
+                        <pic:spPr>
+                          <a:xfrm>
+                            <a:off x="0" y="0"/>
+                            <a:ext cx="3265645" cy="184615"/>
+                          </a:xfrm>
+                          <a:prstGeom prst="rect">
+                            <a:avLst/>
+                          </a:prstGeom>
+                        </pic:spPr>
+                      </pic:pic>
+                    </a:graphicData>
+                  </a:graphic>
+                </wp:inline>
+              </w:drawing>
+            </w:r>
+            <w:r>
+              <w:rPr>
+                <w:noProof/>
+                <w:lang w:val="en-AU"/>
+              </w:rPr>
+              <w:drawing>
+                <wp:inline distT="0" distB="0" distL="0" distR="0" wp14:anchorId="5C504AFF" wp14:editId="1D7F69D2">
+                  <wp:extent cx="2502683" cy="656134"/>
+                  <wp:effectExtent l="0" t="0" r="0" b="4445"/>
+                  <wp:docPr id="10" name="Picture 10"/>
+                  <wp:cNvGraphicFramePr>
+                    <a:graphicFrameLocks xmlns:a="http://schemas.openxmlformats.org/drawingml/2006/main" noChangeAspect="1"/>
+                  </wp:cNvGraphicFramePr>
+                  <a:graphic xmlns:a="http://schemas.openxmlformats.org/drawingml/2006/main">
+                    <a:graphicData uri="http://schemas.openxmlformats.org/drawingml/2006/picture">
+                      <pic:pic xmlns:pic="http://schemas.openxmlformats.org/drawingml/2006/picture">
+                        <pic:nvPicPr>
+                          <pic:cNvPr id="10" name="Screen Shot 2021-05-20 at 11.24.20 AM.png"/>
+                          <pic:cNvPicPr/>
+                        </pic:nvPicPr>
+                        <pic:blipFill>
+                          <a:blip r:embed="rId14">
+                            <a:extLst>
+                              <a:ext uri="{28A0092B-C50C-407E-A947-70E740481C1C}">
+                                <a14:useLocalDpi xmlns:a14="http://schemas.microsoft.com/office/drawing/2010/main" val="0"/>
+                              </a:ext>
+                            </a:extLst>
+                          </a:blip>
+                          <a:stretch>
+                            <a:fillRect/>
+                          </a:stretch>
+                        </pic:blipFill>
+                        <pic:spPr>
+                          <a:xfrm>
+                            <a:off x="0" y="0"/>
+                            <a:ext cx="2541153" cy="666220"/>
+                          </a:xfrm>
+                          <a:prstGeom prst="rect">
+                            <a:avLst/>
+                          </a:prstGeom>
+                        </pic:spPr>
+                      </pic:pic>
+                    </a:graphicData>
+                  </a:graphic>
+                </wp:inline>
+              </w:drawing>
+            </w:r>
           </w:p>
         </w:tc>
       </w:tr>
@@ -460,6 +775,12 @@
                 <w:lang w:val="en-AU"/>
               </w:rPr>
             </w:pPr>
+            <w:r>
+              <w:rPr>
+                <w:lang w:val="en-AU"/>
+              </w:rPr>
+              <w:t>20/5/21</w:t>
+            </w:r>
           </w:p>
         </w:tc>
         <w:tc>
@@ -472,6 +793,12 @@
                 <w:lang w:val="en-AU"/>
               </w:rPr>
             </w:pPr>
+            <w:r>
+              <w:rPr>
+                <w:lang w:val="en-AU"/>
+              </w:rPr>
+              <w:t>Next, I got the check buttons to also work and be printed when submit is pressed. When the submit button is pressed, if the variable for their respective variable is set to the on value, it will print out that service. When only virus was ticked it only printed that, vice versa for WOF, when neither were ticked it did not print anything, and when they were both ticked it printed both.</w:t>
+            </w:r>
           </w:p>
         </w:tc>
         <w:tc>
@@ -484,6 +811,194 @@
                 <w:lang w:val="en-AU"/>
               </w:rPr>
             </w:pPr>
+            <w:r>
+              <w:rPr>
+                <w:noProof/>
+                <w:lang w:val="en-AU"/>
+              </w:rPr>
+              <w:drawing>
+                <wp:inline distT="0" distB="0" distL="0" distR="0" wp14:anchorId="723527F4" wp14:editId="7286B7E7">
+                  <wp:extent cx="3101975" cy="1428559"/>
+                  <wp:effectExtent l="0" t="0" r="0" b="0"/>
+                  <wp:docPr id="11" name="Picture 11"/>
+                  <wp:cNvGraphicFramePr>
+                    <a:graphicFrameLocks xmlns:a="http://schemas.openxmlformats.org/drawingml/2006/main" noChangeAspect="1"/>
+                  </wp:cNvGraphicFramePr>
+                  <a:graphic xmlns:a="http://schemas.openxmlformats.org/drawingml/2006/main">
+                    <a:graphicData uri="http://schemas.openxmlformats.org/drawingml/2006/picture">
+                      <pic:pic xmlns:pic="http://schemas.openxmlformats.org/drawingml/2006/picture">
+                        <pic:nvPicPr>
+                          <pic:cNvPr id="11" name="Screen Shot 2021-05-20 at 11.50.04 AM.png"/>
+                          <pic:cNvPicPr/>
+                        </pic:nvPicPr>
+                        <pic:blipFill>
+                          <a:blip r:embed="rId15">
+                            <a:extLst>
+                              <a:ext uri="{28A0092B-C50C-407E-A947-70E740481C1C}">
+                                <a14:useLocalDpi xmlns:a14="http://schemas.microsoft.com/office/drawing/2010/main" val="0"/>
+                              </a:ext>
+                            </a:extLst>
+                          </a:blip>
+                          <a:stretch>
+                            <a:fillRect/>
+                          </a:stretch>
+                        </pic:blipFill>
+                        <pic:spPr>
+                          <a:xfrm>
+                            <a:off x="0" y="0"/>
+                            <a:ext cx="3127373" cy="1440256"/>
+                          </a:xfrm>
+                          <a:prstGeom prst="rect">
+                            <a:avLst/>
+                          </a:prstGeom>
+                        </pic:spPr>
+                      </pic:pic>
+                    </a:graphicData>
+                  </a:graphic>
+                </wp:inline>
+              </w:drawing>
+            </w:r>
+            <w:r>
+              <w:rPr>
+                <w:noProof/>
+                <w:lang w:val="en-AU"/>
+              </w:rPr>
+              <w:drawing>
+                <wp:inline distT="0" distB="0" distL="0" distR="0" wp14:anchorId="69ABB023" wp14:editId="2D744E0C">
+                  <wp:extent cx="1955800" cy="381000"/>
+                  <wp:effectExtent l="0" t="0" r="0" b="0"/>
+                  <wp:docPr id="12" name="Picture 12"/>
+                  <wp:cNvGraphicFramePr>
+                    <a:graphicFrameLocks xmlns:a="http://schemas.openxmlformats.org/drawingml/2006/main" noChangeAspect="1"/>
+                  </wp:cNvGraphicFramePr>
+                  <a:graphic xmlns:a="http://schemas.openxmlformats.org/drawingml/2006/main">
+                    <a:graphicData uri="http://schemas.openxmlformats.org/drawingml/2006/picture">
+                      <pic:pic xmlns:pic="http://schemas.openxmlformats.org/drawingml/2006/picture">
+                        <pic:nvPicPr>
+                          <pic:cNvPr id="12" name="Screen Shot 2021-05-20 at 11.50.19 AM.png"/>
+                          <pic:cNvPicPr/>
+                        </pic:nvPicPr>
+                        <pic:blipFill>
+                          <a:blip r:embed="rId16">
+                            <a:extLst>
+                              <a:ext uri="{28A0092B-C50C-407E-A947-70E740481C1C}">
+                                <a14:useLocalDpi xmlns:a14="http://schemas.microsoft.com/office/drawing/2010/main" val="0"/>
+                              </a:ext>
+                            </a:extLst>
+                          </a:blip>
+                          <a:stretch>
+                            <a:fillRect/>
+                          </a:stretch>
+                        </pic:blipFill>
+                        <pic:spPr>
+                          <a:xfrm>
+                            <a:off x="0" y="0"/>
+                            <a:ext cx="1955800" cy="381000"/>
+                          </a:xfrm>
+                          <a:prstGeom prst="rect">
+                            <a:avLst/>
+                          </a:prstGeom>
+                        </pic:spPr>
+                      </pic:pic>
+                    </a:graphicData>
+                  </a:graphic>
+                </wp:inline>
+              </w:drawing>
+            </w:r>
+            <w:r>
+              <w:rPr>
+                <w:noProof/>
+                <w:lang w:val="en-AU"/>
+              </w:rPr>
+              <w:drawing>
+                <wp:inline distT="0" distB="0" distL="0" distR="0" wp14:anchorId="06112A05" wp14:editId="30A32793">
+                  <wp:extent cx="3101975" cy="320859"/>
+                  <wp:effectExtent l="0" t="0" r="0" b="0"/>
+                  <wp:docPr id="13" name="Picture 13"/>
+                  <wp:cNvGraphicFramePr>
+                    <a:graphicFrameLocks xmlns:a="http://schemas.openxmlformats.org/drawingml/2006/main" noChangeAspect="1"/>
+                  </wp:cNvGraphicFramePr>
+                  <a:graphic xmlns:a="http://schemas.openxmlformats.org/drawingml/2006/main">
+                    <a:graphicData uri="http://schemas.openxmlformats.org/drawingml/2006/picture">
+                      <pic:pic xmlns:pic="http://schemas.openxmlformats.org/drawingml/2006/picture">
+                        <pic:nvPicPr>
+                          <pic:cNvPr id="13" name="Screen Shot 2021-05-20 at 11.50.23 AM.png"/>
+                          <pic:cNvPicPr/>
+                        </pic:nvPicPr>
+                        <pic:blipFill>
+                          <a:blip r:embed="rId17" cstate="print">
+                            <a:extLst>
+                              <a:ext uri="{28A0092B-C50C-407E-A947-70E740481C1C}">
+                                <a14:useLocalDpi xmlns:a14="http://schemas.microsoft.com/office/drawing/2010/main" val="0"/>
+                              </a:ext>
+                            </a:extLst>
+                          </a:blip>
+                          <a:stretch>
+                            <a:fillRect/>
+                          </a:stretch>
+                        </pic:blipFill>
+                        <pic:spPr>
+                          <a:xfrm>
+                            <a:off x="0" y="0"/>
+                            <a:ext cx="3101975" cy="320859"/>
+                          </a:xfrm>
+                          <a:prstGeom prst="rect">
+                            <a:avLst/>
+                          </a:prstGeom>
+                        </pic:spPr>
+                      </pic:pic>
+                    </a:graphicData>
+                  </a:graphic>
+                </wp:inline>
+              </w:drawing>
+            </w:r>
+            <w:r>
+              <w:rPr>
+                <w:noProof/>
+                <w:lang w:val="en-AU"/>
+              </w:rPr>
+              <w:drawing>
+                <wp:inline distT="0" distB="0" distL="0" distR="0" wp14:anchorId="0EBB5449" wp14:editId="055CBCB2">
+                  <wp:extent cx="2113076" cy="1068149"/>
+                  <wp:effectExtent l="0" t="0" r="0" b="0"/>
+                  <wp:docPr id="14" name="Picture 14"/>
+                  <wp:cNvGraphicFramePr>
+                    <a:graphicFrameLocks xmlns:a="http://schemas.openxmlformats.org/drawingml/2006/main" noChangeAspect="1"/>
+                  </wp:cNvGraphicFramePr>
+                  <a:graphic xmlns:a="http://schemas.openxmlformats.org/drawingml/2006/main">
+                    <a:graphicData uri="http://schemas.openxmlformats.org/drawingml/2006/picture">
+                      <pic:pic xmlns:pic="http://schemas.openxmlformats.org/drawingml/2006/picture">
+                        <pic:nvPicPr>
+                          <pic:cNvPr id="14" name="Screen Shot 2021-05-20 at 11.50.32 AM.png"/>
+                          <pic:cNvPicPr/>
+                        </pic:nvPicPr>
+                        <pic:blipFill>
+                          <a:blip r:embed="rId18">
+                            <a:extLst>
+                              <a:ext uri="{28A0092B-C50C-407E-A947-70E740481C1C}">
+                                <a14:useLocalDpi xmlns:a14="http://schemas.microsoft.com/office/drawing/2010/main" val="0"/>
+                              </a:ext>
+                            </a:extLst>
+                          </a:blip>
+                          <a:stretch>
+                            <a:fillRect/>
+                          </a:stretch>
+                        </pic:blipFill>
+                        <pic:spPr>
+                          <a:xfrm>
+                            <a:off x="0" y="0"/>
+                            <a:ext cx="2141444" cy="1082489"/>
+                          </a:xfrm>
+                          <a:prstGeom prst="rect">
+                            <a:avLst/>
+                          </a:prstGeom>
+                        </pic:spPr>
+                      </pic:pic>
+                    </a:graphicData>
+                  </a:graphic>
+                </wp:inline>
+              </w:drawing>
+            </w:r>
           </w:p>
         </w:tc>
       </w:tr>
@@ -498,6 +1013,12 @@
                 <w:lang w:val="en-AU"/>
               </w:rPr>
             </w:pPr>
+            <w:r>
+              <w:rPr>
+                <w:lang w:val="en-AU"/>
+              </w:rPr>
+              <w:t>20/5/21</w:t>
+            </w:r>
           </w:p>
         </w:tc>
         <w:tc>
@@ -510,6 +1031,19 @@
                 <w:lang w:val="en-AU"/>
               </w:rPr>
             </w:pPr>
+            <w:r>
+              <w:rPr>
+                <w:lang w:val="en-AU"/>
+              </w:rPr>
+              <w:t xml:space="preserve">Finally, the last thing I did in this version was make it so that the minutes entry printed. I added a command to the virus checkbox so that you can only type in the entry box when that checkbox has been ticked. If the checkbox is </w:t>
+            </w:r>
+            <w:r>
+              <w:rPr>
+                <w:lang w:val="en-AU"/>
+              </w:rPr>
+              <w:lastRenderedPageBreak/>
+              <w:t>unticked but there is still a value in the entry box, it will clear the entry box, so it does not print anyway. At the moment for it to work with the entry box the minutes variable is a string var. This will need to be changed when it is time to do calculations with the minutes value.</w:t>
+            </w:r>
           </w:p>
         </w:tc>
         <w:tc>
@@ -522,6 +1056,158 @@
                 <w:lang w:val="en-AU"/>
               </w:rPr>
             </w:pPr>
+            <w:r>
+              <w:rPr>
+                <w:noProof/>
+                <w:lang w:val="en-AU"/>
+              </w:rPr>
+              <w:lastRenderedPageBreak/>
+              <w:drawing>
+                <wp:inline distT="0" distB="0" distL="0" distR="0" wp14:anchorId="14F8102F" wp14:editId="625AA277">
+                  <wp:extent cx="2833370" cy="1667353"/>
+                  <wp:effectExtent l="0" t="0" r="0" b="0"/>
+                  <wp:docPr id="15" name="Picture 15"/>
+                  <wp:cNvGraphicFramePr>
+                    <a:graphicFrameLocks xmlns:a="http://schemas.openxmlformats.org/drawingml/2006/main" noChangeAspect="1"/>
+                  </wp:cNvGraphicFramePr>
+                  <a:graphic xmlns:a="http://schemas.openxmlformats.org/drawingml/2006/main">
+                    <a:graphicData uri="http://schemas.openxmlformats.org/drawingml/2006/picture">
+                      <pic:pic xmlns:pic="http://schemas.openxmlformats.org/drawingml/2006/picture">
+                        <pic:nvPicPr>
+                          <pic:cNvPr id="15" name="Screen Shot 2021-05-20 at 12.09.55 PM.png"/>
+                          <pic:cNvPicPr/>
+                        </pic:nvPicPr>
+                        <pic:blipFill>
+                          <a:blip r:embed="rId19">
+                            <a:extLst>
+                              <a:ext uri="{28A0092B-C50C-407E-A947-70E740481C1C}">
+                                <a14:useLocalDpi xmlns:a14="http://schemas.microsoft.com/office/drawing/2010/main" val="0"/>
+                              </a:ext>
+                            </a:extLst>
+                          </a:blip>
+                          <a:stretch>
+                            <a:fillRect/>
+                          </a:stretch>
+                        </pic:blipFill>
+                        <pic:spPr>
+                          <a:xfrm>
+                            <a:off x="0" y="0"/>
+                            <a:ext cx="2852561" cy="1678646"/>
+                          </a:xfrm>
+                          <a:prstGeom prst="rect">
+                            <a:avLst/>
+                          </a:prstGeom>
+                        </pic:spPr>
+                      </pic:pic>
+                    </a:graphicData>
+                  </a:graphic>
+                </wp:inline>
+              </w:drawing>
+            </w:r>
+          </w:p>
+          <w:p>
+            <w:pPr>
+              <w:rPr>
+                <w:lang w:val="en-AU"/>
+              </w:rPr>
+            </w:pPr>
+            <w:r>
+              <w:rPr>
+                <w:noProof/>
+                <w:lang w:val="en-AU"/>
+              </w:rPr>
+              <w:lastRenderedPageBreak/>
+              <w:drawing>
+                <wp:inline distT="0" distB="0" distL="0" distR="0" wp14:anchorId="5A34CD68" wp14:editId="63148072">
+                  <wp:extent cx="3042606" cy="494169"/>
+                  <wp:effectExtent l="0" t="0" r="5715" b="1270"/>
+                  <wp:docPr id="16" name="Picture 16"/>
+                  <wp:cNvGraphicFramePr>
+                    <a:graphicFrameLocks xmlns:a="http://schemas.openxmlformats.org/drawingml/2006/main" noChangeAspect="1"/>
+                  </wp:cNvGraphicFramePr>
+                  <a:graphic xmlns:a="http://schemas.openxmlformats.org/drawingml/2006/main">
+                    <a:graphicData uri="http://schemas.openxmlformats.org/drawingml/2006/picture">
+                      <pic:pic xmlns:pic="http://schemas.openxmlformats.org/drawingml/2006/picture">
+                        <pic:nvPicPr>
+                          <pic:cNvPr id="16" name="Screen Shot 2021-05-20 at 12.10.22 PM.png"/>
+                          <pic:cNvPicPr/>
+                        </pic:nvPicPr>
+                        <pic:blipFill>
+                          <a:blip r:embed="rId20" cstate="print">
+                            <a:extLst>
+                              <a:ext uri="{28A0092B-C50C-407E-A947-70E740481C1C}">
+                                <a14:useLocalDpi xmlns:a14="http://schemas.microsoft.com/office/drawing/2010/main" val="0"/>
+                              </a:ext>
+                            </a:extLst>
+                          </a:blip>
+                          <a:stretch>
+                            <a:fillRect/>
+                          </a:stretch>
+                        </pic:blipFill>
+                        <pic:spPr>
+                          <a:xfrm>
+                            <a:off x="0" y="0"/>
+                            <a:ext cx="3119424" cy="506646"/>
+                          </a:xfrm>
+                          <a:prstGeom prst="rect">
+                            <a:avLst/>
+                          </a:prstGeom>
+                        </pic:spPr>
+                      </pic:pic>
+                    </a:graphicData>
+                  </a:graphic>
+                </wp:inline>
+              </w:drawing>
+            </w:r>
+            <w:bookmarkStart w:id="0" w:name="_GoBack"/>
+            <w:r>
+              <w:rPr>
+                <w:noProof/>
+                <w:lang w:val="en-AU"/>
+              </w:rPr>
+              <w:drawing>
+                <wp:inline distT="0" distB="0" distL="0" distR="0" wp14:anchorId="34D4A3FE" wp14:editId="6B45BB10">
+                  <wp:extent cx="2251316" cy="1651378"/>
+                  <wp:effectExtent l="0" t="0" r="0" b="0"/>
+                  <wp:docPr id="17" name="Picture 17"/>
+                  <wp:cNvGraphicFramePr>
+                    <a:graphicFrameLocks xmlns:a="http://schemas.openxmlformats.org/drawingml/2006/main" noChangeAspect="1"/>
+                  </wp:cNvGraphicFramePr>
+                  <a:graphic xmlns:a="http://schemas.openxmlformats.org/drawingml/2006/main">
+                    <a:graphicData uri="http://schemas.openxmlformats.org/drawingml/2006/picture">
+                      <pic:pic xmlns:pic="http://schemas.openxmlformats.org/drawingml/2006/picture">
+                        <pic:nvPicPr>
+                          <pic:cNvPr id="17" name="Screen Shot 2021-05-20 at 12.10.12 PM.png"/>
+                          <pic:cNvPicPr/>
+                        </pic:nvPicPr>
+                        <pic:blipFill>
+                          <a:blip r:embed="rId21">
+                            <a:extLst>
+                              <a:ext uri="{28A0092B-C50C-407E-A947-70E740481C1C}">
+                                <a14:useLocalDpi xmlns:a14="http://schemas.microsoft.com/office/drawing/2010/main" val="0"/>
+                              </a:ext>
+                            </a:extLst>
+                          </a:blip>
+                          <a:stretch>
+                            <a:fillRect/>
+                          </a:stretch>
+                        </pic:blipFill>
+                        <pic:spPr>
+                          <a:xfrm>
+                            <a:off x="0" y="0"/>
+                            <a:ext cx="2276029" cy="1669505"/>
+                          </a:xfrm>
+                          <a:prstGeom prst="rect">
+                            <a:avLst/>
+                          </a:prstGeom>
+                        </pic:spPr>
+                      </pic:pic>
+                    </a:graphicData>
+                  </a:graphic>
+                </wp:inline>
+              </w:drawing>
+            </w:r>
+            <w:bookmarkEnd w:id="0"/>
           </w:p>
         </w:tc>
       </w:tr>

</xml_diff>

<commit_message>
Calculating Charge and Iterating Job Number
In version three I added the support class and added a method to calculate the charge, as well as significantly modifying the submit method to save to an object and increase the job number each time it submits.
</commit_message>
<xml_diff>
--- a/Testing and Evidence Log.docx
+++ b/Testing and Evidence Log.docx
@@ -127,21 +127,7 @@
               <w:rPr>
                 <w:lang w:val="en-AU"/>
               </w:rPr>
-              <w:t xml:space="preserve">Other than </w:t>
-            </w:r>
-            <w:proofErr w:type="gramStart"/>
-            <w:r>
-              <w:rPr>
-                <w:lang w:val="en-AU"/>
-              </w:rPr>
-              <w:t>that</w:t>
-            </w:r>
-            <w:proofErr w:type="gramEnd"/>
-            <w:r>
-              <w:rPr>
-                <w:lang w:val="en-AU"/>
-              </w:rPr>
-              <w:t xml:space="preserve"> it should behave (on expected input only) as the final program, so the final test plan (specifically everything but the next and back display testing).</w:t>
+              <w:t>Other than that it should behave (on expected input only) as the final program, so the final test plan (specifically everything but the next and back display testing).</w:t>
             </w:r>
           </w:p>
           <w:p>
@@ -1159,7 +1145,6 @@
                 </wp:inline>
               </w:drawing>
             </w:r>
-            <w:bookmarkStart w:id="0" w:name="_GoBack"/>
             <w:r>
               <w:rPr>
                 <w:noProof/>
@@ -1207,7 +1192,958 @@
                 </wp:inline>
               </w:drawing>
             </w:r>
+          </w:p>
+        </w:tc>
+      </w:tr>
+      <w:tr>
+        <w:tc>
+          <w:tcPr>
+            <w:tcW w:w="1010" w:type="dxa"/>
+          </w:tcPr>
+          <w:p>
+            <w:pPr>
+              <w:rPr>
+                <w:lang w:val="en-AU"/>
+              </w:rPr>
+            </w:pPr>
+            <w:r>
+              <w:rPr>
+                <w:lang w:val="en-AU"/>
+              </w:rPr>
+              <w:lastRenderedPageBreak/>
+              <w:t>20/5/21</w:t>
+            </w:r>
+          </w:p>
+        </w:tc>
+        <w:tc>
+          <w:tcPr>
+            <w:tcW w:w="3521" w:type="dxa"/>
+          </w:tcPr>
+          <w:p>
+            <w:pPr>
+              <w:pBdr>
+                <w:bottom w:val="single" w:sz="6" w:space="1" w:color="auto"/>
+              </w:pBdr>
+              <w:rPr>
+                <w:lang w:val="en-AU"/>
+              </w:rPr>
+            </w:pPr>
+            <w:r>
+              <w:rPr>
+                <w:lang w:val="en-AU"/>
+              </w:rPr>
+              <w:t>In this version I was saving the inputs into an object and calculating the charge. As I was testing that it was working I came across an error message.</w:t>
+            </w:r>
+            <w:r>
+              <w:rPr>
+                <w:lang w:val="en-AU"/>
+              </w:rPr>
+              <w:t xml:space="preserve"> I had both WOF and virus ticked, but when I unticked </w:t>
+            </w:r>
+            <w:r>
+              <w:rPr>
+                <w:lang w:val="en-AU"/>
+              </w:rPr>
+              <w:t>WOF</w:t>
+            </w:r>
+            <w:r>
+              <w:rPr>
+                <w:lang w:val="en-AU"/>
+              </w:rPr>
+              <w:t xml:space="preserve"> so only </w:t>
+            </w:r>
+            <w:r>
+              <w:rPr>
+                <w:lang w:val="en-AU"/>
+              </w:rPr>
+              <w:t>virus</w:t>
+            </w:r>
+            <w:r>
+              <w:rPr>
+                <w:lang w:val="en-AU"/>
+              </w:rPr>
+              <w:t xml:space="preserve"> was selected this error popped up.</w:t>
+            </w:r>
+            <w:r>
+              <w:rPr>
+                <w:lang w:val="en-AU"/>
+              </w:rPr>
+              <w:t xml:space="preserve"> I traced the error back to its line and realised it was because I had put the wrong variable (the virus one, when it should be the WOF one) in the else statement. I fixed it and the error went away.</w:t>
+            </w:r>
+          </w:p>
+          <w:p>
+            <w:pPr>
+              <w:rPr>
+                <w:lang w:val="en-AU"/>
+              </w:rPr>
+            </w:pPr>
+            <w:r>
+              <w:rPr>
+                <w:lang w:val="en-AU"/>
+              </w:rPr>
+              <w:t>Here is the code I changed and a screenshot showing a few of the tests I did.</w:t>
+            </w:r>
+            <w:r>
+              <w:rPr>
+                <w:lang w:val="en-AU"/>
+              </w:rPr>
+              <w:t xml:space="preserve"> One of the charge numbers has a lot of decimal places but python does that sometimes and it won’t affect it when it is rounded to 2dp (because it is money).</w:t>
+            </w:r>
+            <w:r>
+              <w:rPr>
+                <w:lang w:val="en-AU"/>
+              </w:rPr>
+              <w:t xml:space="preserve"> I added some constants to do with the charge </w:t>
+            </w:r>
+            <w:r>
+              <w:rPr>
+                <w:lang w:val="en-AU"/>
+              </w:rPr>
+              <w:lastRenderedPageBreak/>
+              <w:t xml:space="preserve">amounts, a Job class, a method for calculating the cost, and changed the submit method so that it creates a job object and prints the variables directly from that </w:t>
+            </w:r>
+            <w:r>
+              <w:rPr>
+                <w:lang w:val="en-AU"/>
+              </w:rPr>
+              <w:t>object,</w:t>
+            </w:r>
+            <w:r>
+              <w:rPr>
+                <w:lang w:val="en-AU"/>
+              </w:rPr>
+              <w:t xml:space="preserve"> so I know it has saved properly.</w:t>
+            </w:r>
+          </w:p>
+          <w:p>
+            <w:pPr>
+              <w:rPr>
+                <w:lang w:val="en-AU"/>
+              </w:rPr>
+            </w:pPr>
+            <w:r>
+              <w:rPr>
+                <w:lang w:val="en-AU"/>
+              </w:rPr>
+              <w:t>Next I need to get the job number to iterate.</w:t>
+            </w:r>
+          </w:p>
+        </w:tc>
+        <w:tc>
+          <w:tcPr>
+            <w:tcW w:w="4479" w:type="dxa"/>
+          </w:tcPr>
+          <w:p>
+            <w:pPr>
+              <w:pBdr>
+                <w:bottom w:val="single" w:sz="6" w:space="1" w:color="auto"/>
+              </w:pBdr>
+              <w:rPr>
+                <w:lang w:val="en-AU"/>
+              </w:rPr>
+            </w:pPr>
+            <w:r>
+              <w:rPr>
+                <w:noProof/>
+                <w:lang w:val="en-AU"/>
+              </w:rPr>
+              <w:lastRenderedPageBreak/>
+              <w:drawing>
+                <wp:inline distT="0" distB="0" distL="0" distR="0" wp14:anchorId="0862F173" wp14:editId="5F7C6BCB">
+                  <wp:extent cx="3165024" cy="901787"/>
+                  <wp:effectExtent l="0" t="0" r="0" b="0"/>
+                  <wp:docPr id="18" name="Picture 18"/>
+                  <wp:cNvGraphicFramePr>
+                    <a:graphicFrameLocks xmlns:a="http://schemas.openxmlformats.org/drawingml/2006/main" noChangeAspect="1"/>
+                  </wp:cNvGraphicFramePr>
+                  <a:graphic xmlns:a="http://schemas.openxmlformats.org/drawingml/2006/main">
+                    <a:graphicData uri="http://schemas.openxmlformats.org/drawingml/2006/picture">
+                      <pic:pic xmlns:pic="http://schemas.openxmlformats.org/drawingml/2006/picture">
+                        <pic:nvPicPr>
+                          <pic:cNvPr id="18" name="Screen Shot 2021-05-20 at 12.50.56 PM.png"/>
+                          <pic:cNvPicPr/>
+                        </pic:nvPicPr>
+                        <pic:blipFill>
+                          <a:blip r:embed="rId22">
+                            <a:extLst>
+                              <a:ext uri="{28A0092B-C50C-407E-A947-70E740481C1C}">
+                                <a14:useLocalDpi xmlns:a14="http://schemas.microsoft.com/office/drawing/2010/main" val="0"/>
+                              </a:ext>
+                            </a:extLst>
+                          </a:blip>
+                          <a:stretch>
+                            <a:fillRect/>
+                          </a:stretch>
+                        </pic:blipFill>
+                        <pic:spPr>
+                          <a:xfrm>
+                            <a:off x="0" y="0"/>
+                            <a:ext cx="3247883" cy="925395"/>
+                          </a:xfrm>
+                          <a:prstGeom prst="rect">
+                            <a:avLst/>
+                          </a:prstGeom>
+                        </pic:spPr>
+                      </pic:pic>
+                    </a:graphicData>
+                  </a:graphic>
+                </wp:inline>
+              </w:drawing>
+            </w:r>
+            <w:r>
+              <w:rPr>
+                <w:noProof/>
+                <w:lang w:val="en-AU"/>
+              </w:rPr>
+              <w:drawing>
+                <wp:inline distT="0" distB="0" distL="0" distR="0" wp14:anchorId="626ED005" wp14:editId="5CAB716D">
+                  <wp:extent cx="2856712" cy="1666415"/>
+                  <wp:effectExtent l="0" t="0" r="1270" b="0"/>
+                  <wp:docPr id="20" name="Picture 20"/>
+                  <wp:cNvGraphicFramePr>
+                    <a:graphicFrameLocks xmlns:a="http://schemas.openxmlformats.org/drawingml/2006/main" noChangeAspect="1"/>
+                  </wp:cNvGraphicFramePr>
+                  <a:graphic xmlns:a="http://schemas.openxmlformats.org/drawingml/2006/main">
+                    <a:graphicData uri="http://schemas.openxmlformats.org/drawingml/2006/picture">
+                      <pic:pic xmlns:pic="http://schemas.openxmlformats.org/drawingml/2006/picture">
+                        <pic:nvPicPr>
+                          <pic:cNvPr id="20" name="Screen Shot 2021-05-20 at 12.51.16 PM.png"/>
+                          <pic:cNvPicPr/>
+                        </pic:nvPicPr>
+                        <pic:blipFill>
+                          <a:blip r:embed="rId23">
+                            <a:extLst>
+                              <a:ext uri="{28A0092B-C50C-407E-A947-70E740481C1C}">
+                                <a14:useLocalDpi xmlns:a14="http://schemas.microsoft.com/office/drawing/2010/main" val="0"/>
+                              </a:ext>
+                            </a:extLst>
+                          </a:blip>
+                          <a:stretch>
+                            <a:fillRect/>
+                          </a:stretch>
+                        </pic:blipFill>
+                        <pic:spPr>
+                          <a:xfrm>
+                            <a:off x="0" y="0"/>
+                            <a:ext cx="2890822" cy="1686312"/>
+                          </a:xfrm>
+                          <a:prstGeom prst="rect">
+                            <a:avLst/>
+                          </a:prstGeom>
+                        </pic:spPr>
+                      </pic:pic>
+                    </a:graphicData>
+                  </a:graphic>
+                </wp:inline>
+              </w:drawing>
+            </w:r>
+            <w:r>
+              <w:rPr>
+                <w:noProof/>
+                <w:lang w:val="en-AU"/>
+              </w:rPr>
+              <w:drawing>
+                <wp:inline distT="0" distB="0" distL="0" distR="0" wp14:anchorId="028AD891" wp14:editId="66ABB754">
+                  <wp:extent cx="2951136" cy="1217098"/>
+                  <wp:effectExtent l="0" t="0" r="0" b="2540"/>
+                  <wp:docPr id="21" name="Picture 21"/>
+                  <wp:cNvGraphicFramePr>
+                    <a:graphicFrameLocks xmlns:a="http://schemas.openxmlformats.org/drawingml/2006/main" noChangeAspect="1"/>
+                  </wp:cNvGraphicFramePr>
+                  <a:graphic xmlns:a="http://schemas.openxmlformats.org/drawingml/2006/main">
+                    <a:graphicData uri="http://schemas.openxmlformats.org/drawingml/2006/picture">
+                      <pic:pic xmlns:pic="http://schemas.openxmlformats.org/drawingml/2006/picture">
+                        <pic:nvPicPr>
+                          <pic:cNvPr id="21" name="Screen Shot 2021-05-20 at 12.52.00 PM.png"/>
+                          <pic:cNvPicPr/>
+                        </pic:nvPicPr>
+                        <pic:blipFill>
+                          <a:blip r:embed="rId24">
+                            <a:extLst>
+                              <a:ext uri="{28A0092B-C50C-407E-A947-70E740481C1C}">
+                                <a14:useLocalDpi xmlns:a14="http://schemas.microsoft.com/office/drawing/2010/main" val="0"/>
+                              </a:ext>
+                            </a:extLst>
+                          </a:blip>
+                          <a:stretch>
+                            <a:fillRect/>
+                          </a:stretch>
+                        </pic:blipFill>
+                        <pic:spPr>
+                          <a:xfrm>
+                            <a:off x="0" y="0"/>
+                            <a:ext cx="2990768" cy="1233443"/>
+                          </a:xfrm>
+                          <a:prstGeom prst="rect">
+                            <a:avLst/>
+                          </a:prstGeom>
+                        </pic:spPr>
+                      </pic:pic>
+                    </a:graphicData>
+                  </a:graphic>
+                </wp:inline>
+              </w:drawing>
+            </w:r>
+          </w:p>
+          <w:p>
+            <w:pPr>
+              <w:rPr>
+                <w:lang w:val="en-AU"/>
+              </w:rPr>
+            </w:pPr>
+            <w:r>
+              <w:rPr>
+                <w:noProof/>
+                <w:lang w:val="en-AU"/>
+              </w:rPr>
+              <w:drawing>
+                <wp:inline distT="0" distB="0" distL="0" distR="0" wp14:anchorId="2907ECC3" wp14:editId="77784F58">
+                  <wp:extent cx="987819" cy="2659136"/>
+                  <wp:effectExtent l="0" t="0" r="3175" b="0"/>
+                  <wp:docPr id="22" name="Picture 22"/>
+                  <wp:cNvGraphicFramePr>
+                    <a:graphicFrameLocks xmlns:a="http://schemas.openxmlformats.org/drawingml/2006/main" noChangeAspect="1"/>
+                  </wp:cNvGraphicFramePr>
+                  <a:graphic xmlns:a="http://schemas.openxmlformats.org/drawingml/2006/main">
+                    <a:graphicData uri="http://schemas.openxmlformats.org/drawingml/2006/picture">
+                      <pic:pic xmlns:pic="http://schemas.openxmlformats.org/drawingml/2006/picture">
+                        <pic:nvPicPr>
+                          <pic:cNvPr id="22" name="Screen Shot 2021-05-20 at 12.52.44 PM.png"/>
+                          <pic:cNvPicPr/>
+                        </pic:nvPicPr>
+                        <pic:blipFill>
+                          <a:blip r:embed="rId25" cstate="print">
+                            <a:extLst>
+                              <a:ext uri="{28A0092B-C50C-407E-A947-70E740481C1C}">
+                                <a14:useLocalDpi xmlns:a14="http://schemas.microsoft.com/office/drawing/2010/main" val="0"/>
+                              </a:ext>
+                            </a:extLst>
+                          </a:blip>
+                          <a:stretch>
+                            <a:fillRect/>
+                          </a:stretch>
+                        </pic:blipFill>
+                        <pic:spPr>
+                          <a:xfrm>
+                            <a:off x="0" y="0"/>
+                            <a:ext cx="1044569" cy="2811902"/>
+                          </a:xfrm>
+                          <a:prstGeom prst="rect">
+                            <a:avLst/>
+                          </a:prstGeom>
+                        </pic:spPr>
+                      </pic:pic>
+                    </a:graphicData>
+                  </a:graphic>
+                </wp:inline>
+              </w:drawing>
+            </w:r>
+            <w:r>
+              <w:rPr>
+                <w:noProof/>
+                <w:lang w:val="en-AU"/>
+              </w:rPr>
+              <w:drawing>
+                <wp:inline distT="0" distB="0" distL="0" distR="0" wp14:anchorId="3C6F2F74" wp14:editId="2E7AB09E">
+                  <wp:extent cx="2220376" cy="1882641"/>
+                  <wp:effectExtent l="0" t="0" r="2540" b="0"/>
+                  <wp:docPr id="23" name="Picture 23"/>
+                  <wp:cNvGraphicFramePr>
+                    <a:graphicFrameLocks xmlns:a="http://schemas.openxmlformats.org/drawingml/2006/main" noChangeAspect="1"/>
+                  </wp:cNvGraphicFramePr>
+                  <a:graphic xmlns:a="http://schemas.openxmlformats.org/drawingml/2006/main">
+                    <a:graphicData uri="http://schemas.openxmlformats.org/drawingml/2006/picture">
+                      <pic:pic xmlns:pic="http://schemas.openxmlformats.org/drawingml/2006/picture">
+                        <pic:nvPicPr>
+                          <pic:cNvPr id="23" name="Screen Shot 2021-05-20 at 12.53.41 PM.png"/>
+                          <pic:cNvPicPr/>
+                        </pic:nvPicPr>
+                        <pic:blipFill>
+                          <a:blip r:embed="rId26" cstate="print">
+                            <a:extLst>
+                              <a:ext uri="{28A0092B-C50C-407E-A947-70E740481C1C}">
+                                <a14:useLocalDpi xmlns:a14="http://schemas.microsoft.com/office/drawing/2010/main" val="0"/>
+                              </a:ext>
+                            </a:extLst>
+                          </a:blip>
+                          <a:stretch>
+                            <a:fillRect/>
+                          </a:stretch>
+                        </pic:blipFill>
+                        <pic:spPr>
+                          <a:xfrm>
+                            <a:off x="0" y="0"/>
+                            <a:ext cx="2274165" cy="1928248"/>
+                          </a:xfrm>
+                          <a:prstGeom prst="rect">
+                            <a:avLst/>
+                          </a:prstGeom>
+                        </pic:spPr>
+                      </pic:pic>
+                    </a:graphicData>
+                  </a:graphic>
+                </wp:inline>
+              </w:drawing>
+            </w:r>
+          </w:p>
+          <w:p>
+            <w:pPr>
+              <w:rPr>
+                <w:lang w:val="en-AU"/>
+              </w:rPr>
+            </w:pPr>
+            <w:r>
+              <w:rPr>
+                <w:noProof/>
+                <w:lang w:val="en-AU"/>
+              </w:rPr>
+              <w:lastRenderedPageBreak/>
+              <w:drawing>
+                <wp:inline distT="0" distB="0" distL="0" distR="0" wp14:anchorId="09BCE60A" wp14:editId="1225F21F">
+                  <wp:extent cx="3170365" cy="2033674"/>
+                  <wp:effectExtent l="0" t="0" r="5080" b="0"/>
+                  <wp:docPr id="24" name="Picture 24"/>
+                  <wp:cNvGraphicFramePr>
+                    <a:graphicFrameLocks xmlns:a="http://schemas.openxmlformats.org/drawingml/2006/main" noChangeAspect="1"/>
+                  </wp:cNvGraphicFramePr>
+                  <a:graphic xmlns:a="http://schemas.openxmlformats.org/drawingml/2006/main">
+                    <a:graphicData uri="http://schemas.openxmlformats.org/drawingml/2006/picture">
+                      <pic:pic xmlns:pic="http://schemas.openxmlformats.org/drawingml/2006/picture">
+                        <pic:nvPicPr>
+                          <pic:cNvPr id="24" name="Screen Shot 2021-05-20 at 12.53.31 PM.png"/>
+                          <pic:cNvPicPr/>
+                        </pic:nvPicPr>
+                        <pic:blipFill>
+                          <a:blip r:embed="rId27" cstate="print">
+                            <a:extLst>
+                              <a:ext uri="{28A0092B-C50C-407E-A947-70E740481C1C}">
+                                <a14:useLocalDpi xmlns:a14="http://schemas.microsoft.com/office/drawing/2010/main" val="0"/>
+                              </a:ext>
+                            </a:extLst>
+                          </a:blip>
+                          <a:stretch>
+                            <a:fillRect/>
+                          </a:stretch>
+                        </pic:blipFill>
+                        <pic:spPr>
+                          <a:xfrm>
+                            <a:off x="0" y="0"/>
+                            <a:ext cx="3223537" cy="2067782"/>
+                          </a:xfrm>
+                          <a:prstGeom prst="rect">
+                            <a:avLst/>
+                          </a:prstGeom>
+                        </pic:spPr>
+                      </pic:pic>
+                    </a:graphicData>
+                  </a:graphic>
+                </wp:inline>
+              </w:drawing>
+            </w:r>
+          </w:p>
+        </w:tc>
+      </w:tr>
+      <w:tr>
+        <w:tc>
+          <w:tcPr>
+            <w:tcW w:w="1010" w:type="dxa"/>
+          </w:tcPr>
+          <w:p>
+            <w:pPr>
+              <w:rPr>
+                <w:lang w:val="en-AU"/>
+              </w:rPr>
+            </w:pPr>
+            <w:r>
+              <w:rPr>
+                <w:lang w:val="en-AU"/>
+              </w:rPr>
+              <w:lastRenderedPageBreak/>
+              <w:t>20/5/21</w:t>
+            </w:r>
+          </w:p>
+        </w:tc>
+        <w:tc>
+          <w:tcPr>
+            <w:tcW w:w="3521" w:type="dxa"/>
+          </w:tcPr>
+          <w:p>
+            <w:pPr>
+              <w:rPr>
+                <w:lang w:val="en-AU"/>
+              </w:rPr>
+            </w:pPr>
+            <w:r>
+              <w:rPr>
+                <w:lang w:val="en-AU"/>
+              </w:rPr>
+              <w:t xml:space="preserve">I added code to the end of the submit method so that the job number would iterate. </w:t>
+            </w:r>
+            <w:r>
+              <w:rPr>
+                <w:lang w:val="en-AU"/>
+              </w:rPr>
+              <w:t>Shown are screenshots of some testing examples with the job number iterating, and also one of the GUI showing that it also updates on the label.</w:t>
+            </w:r>
+            <w:bookmarkStart w:id="0" w:name="_GoBack"/>
             <w:bookmarkEnd w:id="0"/>
+          </w:p>
+        </w:tc>
+        <w:tc>
+          <w:tcPr>
+            <w:tcW w:w="4479" w:type="dxa"/>
+          </w:tcPr>
+          <w:p>
+            <w:pPr>
+              <w:rPr>
+                <w:lang w:val="en-AU"/>
+              </w:rPr>
+            </w:pPr>
+            <w:r>
+              <w:rPr>
+                <w:noProof/>
+                <w:lang w:val="en-AU"/>
+              </w:rPr>
+              <w:drawing>
+                <wp:inline distT="0" distB="0" distL="0" distR="0" wp14:anchorId="4001DDC9" wp14:editId="393BA686">
+                  <wp:extent cx="699823" cy="2349407"/>
+                  <wp:effectExtent l="0" t="0" r="0" b="635"/>
+                  <wp:docPr id="25" name="Picture 25"/>
+                  <wp:cNvGraphicFramePr>
+                    <a:graphicFrameLocks xmlns:a="http://schemas.openxmlformats.org/drawingml/2006/main" noChangeAspect="1"/>
+                  </wp:cNvGraphicFramePr>
+                  <a:graphic xmlns:a="http://schemas.openxmlformats.org/drawingml/2006/main">
+                    <a:graphicData uri="http://schemas.openxmlformats.org/drawingml/2006/picture">
+                      <pic:pic xmlns:pic="http://schemas.openxmlformats.org/drawingml/2006/picture">
+                        <pic:nvPicPr>
+                          <pic:cNvPr id="25" name="Screen Shot 2021-05-20 at 1.27.01 PM.png"/>
+                          <pic:cNvPicPr/>
+                        </pic:nvPicPr>
+                        <pic:blipFill>
+                          <a:blip r:embed="rId28">
+                            <a:extLst>
+                              <a:ext uri="{28A0092B-C50C-407E-A947-70E740481C1C}">
+                                <a14:useLocalDpi xmlns:a14="http://schemas.microsoft.com/office/drawing/2010/main" val="0"/>
+                              </a:ext>
+                            </a:extLst>
+                          </a:blip>
+                          <a:stretch>
+                            <a:fillRect/>
+                          </a:stretch>
+                        </pic:blipFill>
+                        <pic:spPr>
+                          <a:xfrm>
+                            <a:off x="0" y="0"/>
+                            <a:ext cx="702991" cy="2360043"/>
+                          </a:xfrm>
+                          <a:prstGeom prst="rect">
+                            <a:avLst/>
+                          </a:prstGeom>
+                        </pic:spPr>
+                      </pic:pic>
+                    </a:graphicData>
+                  </a:graphic>
+                </wp:inline>
+              </w:drawing>
+            </w:r>
+            <w:r>
+              <w:rPr>
+                <w:noProof/>
+                <w:lang w:val="en-AU"/>
+              </w:rPr>
+              <w:drawing>
+                <wp:inline distT="0" distB="0" distL="0" distR="0" wp14:anchorId="0B032F71" wp14:editId="14B1D742">
+                  <wp:extent cx="2495639" cy="1534785"/>
+                  <wp:effectExtent l="0" t="0" r="0" b="2540"/>
+                  <wp:docPr id="27" name="Picture 27"/>
+                  <wp:cNvGraphicFramePr>
+                    <a:graphicFrameLocks xmlns:a="http://schemas.openxmlformats.org/drawingml/2006/main" noChangeAspect="1"/>
+                  </wp:cNvGraphicFramePr>
+                  <a:graphic xmlns:a="http://schemas.openxmlformats.org/drawingml/2006/main">
+                    <a:graphicData uri="http://schemas.openxmlformats.org/drawingml/2006/picture">
+                      <pic:pic xmlns:pic="http://schemas.openxmlformats.org/drawingml/2006/picture">
+                        <pic:nvPicPr>
+                          <pic:cNvPr id="27" name="Screen Shot 2021-05-20 at 1.32.25 PM.png"/>
+                          <pic:cNvPicPr/>
+                        </pic:nvPicPr>
+                        <pic:blipFill>
+                          <a:blip r:embed="rId29">
+                            <a:extLst>
+                              <a:ext uri="{28A0092B-C50C-407E-A947-70E740481C1C}">
+                                <a14:useLocalDpi xmlns:a14="http://schemas.microsoft.com/office/drawing/2010/main" val="0"/>
+                              </a:ext>
+                            </a:extLst>
+                          </a:blip>
+                          <a:stretch>
+                            <a:fillRect/>
+                          </a:stretch>
+                        </pic:blipFill>
+                        <pic:spPr>
+                          <a:xfrm>
+                            <a:off x="0" y="0"/>
+                            <a:ext cx="2546114" cy="1565827"/>
+                          </a:xfrm>
+                          <a:prstGeom prst="rect">
+                            <a:avLst/>
+                          </a:prstGeom>
+                        </pic:spPr>
+                      </pic:pic>
+                    </a:graphicData>
+                  </a:graphic>
+                </wp:inline>
+              </w:drawing>
+            </w:r>
+            <w:r>
+              <w:rPr>
+                <w:noProof/>
+                <w:lang w:val="en-AU"/>
+              </w:rPr>
+              <w:drawing>
+                <wp:inline distT="0" distB="0" distL="0" distR="0" wp14:anchorId="04BC0A49" wp14:editId="2EC1B6C8">
+                  <wp:extent cx="3190928" cy="480561"/>
+                  <wp:effectExtent l="0" t="0" r="0" b="2540"/>
+                  <wp:docPr id="26" name="Picture 26"/>
+                  <wp:cNvGraphicFramePr>
+                    <a:graphicFrameLocks xmlns:a="http://schemas.openxmlformats.org/drawingml/2006/main" noChangeAspect="1"/>
+                  </wp:cNvGraphicFramePr>
+                  <a:graphic xmlns:a="http://schemas.openxmlformats.org/drawingml/2006/main">
+                    <a:graphicData uri="http://schemas.openxmlformats.org/drawingml/2006/picture">
+                      <pic:pic xmlns:pic="http://schemas.openxmlformats.org/drawingml/2006/picture">
+                        <pic:nvPicPr>
+                          <pic:cNvPr id="26" name="Screen Shot 2021-05-20 at 1.27.12 PM.png"/>
+                          <pic:cNvPicPr/>
+                        </pic:nvPicPr>
+                        <pic:blipFill>
+                          <a:blip r:embed="rId30">
+                            <a:extLst>
+                              <a:ext uri="{28A0092B-C50C-407E-A947-70E740481C1C}">
+                                <a14:useLocalDpi xmlns:a14="http://schemas.microsoft.com/office/drawing/2010/main" val="0"/>
+                              </a:ext>
+                            </a:extLst>
+                          </a:blip>
+                          <a:stretch>
+                            <a:fillRect/>
+                          </a:stretch>
+                        </pic:blipFill>
+                        <pic:spPr>
+                          <a:xfrm>
+                            <a:off x="0" y="0"/>
+                            <a:ext cx="3313836" cy="499071"/>
+                          </a:xfrm>
+                          <a:prstGeom prst="rect">
+                            <a:avLst/>
+                          </a:prstGeom>
+                        </pic:spPr>
+                      </pic:pic>
+                    </a:graphicData>
+                  </a:graphic>
+                </wp:inline>
+              </w:drawing>
+            </w:r>
+          </w:p>
+        </w:tc>
+      </w:tr>
+      <w:tr>
+        <w:tc>
+          <w:tcPr>
+            <w:tcW w:w="1010" w:type="dxa"/>
+          </w:tcPr>
+          <w:p>
+            <w:pPr>
+              <w:rPr>
+                <w:lang w:val="en-AU"/>
+              </w:rPr>
+            </w:pPr>
+          </w:p>
+        </w:tc>
+        <w:tc>
+          <w:tcPr>
+            <w:tcW w:w="3521" w:type="dxa"/>
+          </w:tcPr>
+          <w:p>
+            <w:pPr>
+              <w:rPr>
+                <w:lang w:val="en-AU"/>
+              </w:rPr>
+            </w:pPr>
+          </w:p>
+        </w:tc>
+        <w:tc>
+          <w:tcPr>
+            <w:tcW w:w="4479" w:type="dxa"/>
+          </w:tcPr>
+          <w:p>
+            <w:pPr>
+              <w:rPr>
+                <w:lang w:val="en-AU"/>
+              </w:rPr>
+            </w:pPr>
+          </w:p>
+        </w:tc>
+      </w:tr>
+      <w:tr>
+        <w:tc>
+          <w:tcPr>
+            <w:tcW w:w="1010" w:type="dxa"/>
+          </w:tcPr>
+          <w:p>
+            <w:pPr>
+              <w:rPr>
+                <w:lang w:val="en-AU"/>
+              </w:rPr>
+            </w:pPr>
+          </w:p>
+        </w:tc>
+        <w:tc>
+          <w:tcPr>
+            <w:tcW w:w="3521" w:type="dxa"/>
+          </w:tcPr>
+          <w:p>
+            <w:pPr>
+              <w:rPr>
+                <w:lang w:val="en-AU"/>
+              </w:rPr>
+            </w:pPr>
+          </w:p>
+        </w:tc>
+        <w:tc>
+          <w:tcPr>
+            <w:tcW w:w="4479" w:type="dxa"/>
+          </w:tcPr>
+          <w:p>
+            <w:pPr>
+              <w:rPr>
+                <w:lang w:val="en-AU"/>
+              </w:rPr>
+            </w:pPr>
+          </w:p>
+        </w:tc>
+      </w:tr>
+      <w:tr>
+        <w:tc>
+          <w:tcPr>
+            <w:tcW w:w="1010" w:type="dxa"/>
+          </w:tcPr>
+          <w:p>
+            <w:pPr>
+              <w:rPr>
+                <w:lang w:val="en-AU"/>
+              </w:rPr>
+            </w:pPr>
+          </w:p>
+        </w:tc>
+        <w:tc>
+          <w:tcPr>
+            <w:tcW w:w="3521" w:type="dxa"/>
+          </w:tcPr>
+          <w:p>
+            <w:pPr>
+              <w:rPr>
+                <w:lang w:val="en-AU"/>
+              </w:rPr>
+            </w:pPr>
+          </w:p>
+        </w:tc>
+        <w:tc>
+          <w:tcPr>
+            <w:tcW w:w="4479" w:type="dxa"/>
+          </w:tcPr>
+          <w:p>
+            <w:pPr>
+              <w:rPr>
+                <w:lang w:val="en-AU"/>
+              </w:rPr>
+            </w:pPr>
+          </w:p>
+        </w:tc>
+      </w:tr>
+      <w:tr>
+        <w:tc>
+          <w:tcPr>
+            <w:tcW w:w="1010" w:type="dxa"/>
+          </w:tcPr>
+          <w:p>
+            <w:pPr>
+              <w:rPr>
+                <w:lang w:val="en-AU"/>
+              </w:rPr>
+            </w:pPr>
+          </w:p>
+        </w:tc>
+        <w:tc>
+          <w:tcPr>
+            <w:tcW w:w="3521" w:type="dxa"/>
+          </w:tcPr>
+          <w:p>
+            <w:pPr>
+              <w:rPr>
+                <w:lang w:val="en-AU"/>
+              </w:rPr>
+            </w:pPr>
+          </w:p>
+        </w:tc>
+        <w:tc>
+          <w:tcPr>
+            <w:tcW w:w="4479" w:type="dxa"/>
+          </w:tcPr>
+          <w:p>
+            <w:pPr>
+              <w:rPr>
+                <w:lang w:val="en-AU"/>
+              </w:rPr>
+            </w:pPr>
+          </w:p>
+        </w:tc>
+      </w:tr>
+      <w:tr>
+        <w:tc>
+          <w:tcPr>
+            <w:tcW w:w="1010" w:type="dxa"/>
+          </w:tcPr>
+          <w:p>
+            <w:pPr>
+              <w:rPr>
+                <w:lang w:val="en-AU"/>
+              </w:rPr>
+            </w:pPr>
+          </w:p>
+        </w:tc>
+        <w:tc>
+          <w:tcPr>
+            <w:tcW w:w="3521" w:type="dxa"/>
+          </w:tcPr>
+          <w:p>
+            <w:pPr>
+              <w:rPr>
+                <w:lang w:val="en-AU"/>
+              </w:rPr>
+            </w:pPr>
+          </w:p>
+        </w:tc>
+        <w:tc>
+          <w:tcPr>
+            <w:tcW w:w="4479" w:type="dxa"/>
+          </w:tcPr>
+          <w:p>
+            <w:pPr>
+              <w:rPr>
+                <w:lang w:val="en-AU"/>
+              </w:rPr>
+            </w:pPr>
+          </w:p>
+        </w:tc>
+      </w:tr>
+      <w:tr>
+        <w:tc>
+          <w:tcPr>
+            <w:tcW w:w="1010" w:type="dxa"/>
+          </w:tcPr>
+          <w:p>
+            <w:pPr>
+              <w:rPr>
+                <w:lang w:val="en-AU"/>
+              </w:rPr>
+            </w:pPr>
+          </w:p>
+        </w:tc>
+        <w:tc>
+          <w:tcPr>
+            <w:tcW w:w="3521" w:type="dxa"/>
+          </w:tcPr>
+          <w:p>
+            <w:pPr>
+              <w:rPr>
+                <w:lang w:val="en-AU"/>
+              </w:rPr>
+            </w:pPr>
+          </w:p>
+        </w:tc>
+        <w:tc>
+          <w:tcPr>
+            <w:tcW w:w="4479" w:type="dxa"/>
+          </w:tcPr>
+          <w:p>
+            <w:pPr>
+              <w:rPr>
+                <w:lang w:val="en-AU"/>
+              </w:rPr>
+            </w:pPr>
+          </w:p>
+        </w:tc>
+      </w:tr>
+      <w:tr>
+        <w:tc>
+          <w:tcPr>
+            <w:tcW w:w="1010" w:type="dxa"/>
+          </w:tcPr>
+          <w:p>
+            <w:pPr>
+              <w:rPr>
+                <w:lang w:val="en-AU"/>
+              </w:rPr>
+            </w:pPr>
+          </w:p>
+        </w:tc>
+        <w:tc>
+          <w:tcPr>
+            <w:tcW w:w="3521" w:type="dxa"/>
+          </w:tcPr>
+          <w:p>
+            <w:pPr>
+              <w:rPr>
+                <w:lang w:val="en-AU"/>
+              </w:rPr>
+            </w:pPr>
+          </w:p>
+        </w:tc>
+        <w:tc>
+          <w:tcPr>
+            <w:tcW w:w="4479" w:type="dxa"/>
+          </w:tcPr>
+          <w:p>
+            <w:pPr>
+              <w:rPr>
+                <w:lang w:val="en-AU"/>
+              </w:rPr>
+            </w:pPr>
+          </w:p>
+        </w:tc>
+      </w:tr>
+      <w:tr>
+        <w:tc>
+          <w:tcPr>
+            <w:tcW w:w="1010" w:type="dxa"/>
+          </w:tcPr>
+          <w:p>
+            <w:pPr>
+              <w:rPr>
+                <w:lang w:val="en-AU"/>
+              </w:rPr>
+            </w:pPr>
+          </w:p>
+        </w:tc>
+        <w:tc>
+          <w:tcPr>
+            <w:tcW w:w="3521" w:type="dxa"/>
+          </w:tcPr>
+          <w:p>
+            <w:pPr>
+              <w:rPr>
+                <w:lang w:val="en-AU"/>
+              </w:rPr>
+            </w:pPr>
+          </w:p>
+        </w:tc>
+        <w:tc>
+          <w:tcPr>
+            <w:tcW w:w="4479" w:type="dxa"/>
+          </w:tcPr>
+          <w:p>
+            <w:pPr>
+              <w:rPr>
+                <w:lang w:val="en-AU"/>
+              </w:rPr>
+            </w:pPr>
           </w:p>
         </w:tc>
       </w:tr>

</xml_diff>

<commit_message>
Back button functionality and disabling buttons
I added the reverse functionality of the next button to the back button, as well as a method that checks the position in the list that the user is on and disables and re-enables the next and back buttons so they do not go beyond the boundaries of the list.
</commit_message>
<xml_diff>
--- a/Testing and Evidence Log.docx
+++ b/Testing and Evidence Log.docx
@@ -3810,8 +3810,6 @@
               </w:rPr>
               <w:t xml:space="preserve"> the labels updates. However, I have not yet made it so that it disables when you reach the end of the list. When I pressed next after reaching </w:t>
             </w:r>
-            <w:bookmarkStart w:id="0" w:name="_GoBack"/>
-            <w:bookmarkEnd w:id="0"/>
             <w:r>
               <w:rPr>
                 <w:lang w:val="en-AU"/>
@@ -4050,6 +4048,12 @@
                 <w:lang w:val="en-AU"/>
               </w:rPr>
             </w:pPr>
+            <w:r>
+              <w:rPr>
+                <w:lang w:val="en-AU"/>
+              </w:rPr>
+              <w:t>24/5/21</w:t>
+            </w:r>
           </w:p>
         </w:tc>
         <w:tc>
@@ -4062,6 +4066,55 @@
                 <w:lang w:val="en-AU"/>
               </w:rPr>
             </w:pPr>
+            <w:r>
+              <w:rPr>
+                <w:lang w:val="en-AU"/>
+              </w:rPr>
+              <w:t>Next, I added a method that would check the position variable and disable/enable the next or back button depending on where you are in the list.</w:t>
+            </w:r>
+            <w:r>
+              <w:rPr>
+                <w:lang w:val="en-AU"/>
+              </w:rPr>
+              <w:t xml:space="preserve"> I also added back button functionality, which was the same as the next button, but the position subtracts. It worked, but I found a few problems with this.</w:t>
+            </w:r>
+            <w:r>
+              <w:rPr>
+                <w:lang w:val="en-AU"/>
+              </w:rPr>
+              <w:t xml:space="preserve"> Firstly, the back button only disables when you press the next button and then go back. When you first start the program, you can just keep on going back. I need to make the button disable from the start. Also, </w:t>
+            </w:r>
+            <w:r>
+              <w:rPr>
+                <w:lang w:val="en-AU"/>
+              </w:rPr>
+              <w:lastRenderedPageBreak/>
+              <w:t>there is a lot of repeated code (back method is almost identical to next method.</w:t>
+            </w:r>
+            <w:r>
+              <w:rPr>
+                <w:lang w:val="en-AU"/>
+              </w:rPr>
+              <w:t xml:space="preserve"> I will fix this by adding </w:t>
+            </w:r>
+            <w:r>
+              <w:rPr>
+                <w:lang w:val="en-AU"/>
+              </w:rPr>
+              <w:t xml:space="preserve">the repeated code in the next and back button methods to the check position </w:t>
+            </w:r>
+            <w:r>
+              <w:rPr>
+                <w:lang w:val="en-AU"/>
+              </w:rPr>
+              <w:t>method</w:t>
+            </w:r>
+            <w:r>
+              <w:rPr>
+                <w:lang w:val="en-AU"/>
+              </w:rPr>
+              <w:t>, which is already called in both of them.</w:t>
+            </w:r>
           </w:p>
         </w:tc>
         <w:tc>
@@ -4074,6 +4127,271 @@
                 <w:lang w:val="en-AU"/>
               </w:rPr>
             </w:pPr>
+            <w:r>
+              <w:rPr>
+                <w:noProof/>
+                <w:lang w:val="en-AU"/>
+              </w:rPr>
+              <w:lastRenderedPageBreak/>
+              <w:drawing>
+                <wp:inline distT="0" distB="0" distL="0" distR="0" wp14:anchorId="0AD2E265" wp14:editId="4417722E">
+                  <wp:extent cx="3115129" cy="1551693"/>
+                  <wp:effectExtent l="0" t="0" r="0" b="0"/>
+                  <wp:docPr id="48" name="Picture 48"/>
+                  <wp:cNvGraphicFramePr>
+                    <a:graphicFrameLocks xmlns:a="http://schemas.openxmlformats.org/drawingml/2006/main" noChangeAspect="1"/>
+                  </wp:cNvGraphicFramePr>
+                  <a:graphic xmlns:a="http://schemas.openxmlformats.org/drawingml/2006/main">
+                    <a:graphicData uri="http://schemas.openxmlformats.org/drawingml/2006/picture">
+                      <pic:pic xmlns:pic="http://schemas.openxmlformats.org/drawingml/2006/picture">
+                        <pic:nvPicPr>
+                          <pic:cNvPr id="48" name="Screen Shot 2021-05-24 at 12.10.25 PM.png"/>
+                          <pic:cNvPicPr/>
+                        </pic:nvPicPr>
+                        <pic:blipFill>
+                          <a:blip r:embed="rId52" cstate="print">
+                            <a:extLst>
+                              <a:ext uri="{28A0092B-C50C-407E-A947-70E740481C1C}">
+                                <a14:useLocalDpi xmlns:a14="http://schemas.microsoft.com/office/drawing/2010/main" val="0"/>
+                              </a:ext>
+                            </a:extLst>
+                          </a:blip>
+                          <a:stretch>
+                            <a:fillRect/>
+                          </a:stretch>
+                        </pic:blipFill>
+                        <pic:spPr>
+                          <a:xfrm>
+                            <a:off x="0" y="0"/>
+                            <a:ext cx="3140389" cy="1564275"/>
+                          </a:xfrm>
+                          <a:prstGeom prst="rect">
+                            <a:avLst/>
+                          </a:prstGeom>
+                        </pic:spPr>
+                      </pic:pic>
+                    </a:graphicData>
+                  </a:graphic>
+                </wp:inline>
+              </w:drawing>
+            </w:r>
+            <w:r>
+              <w:rPr>
+                <w:noProof/>
+                <w:lang w:val="en-AU"/>
+              </w:rPr>
+              <w:drawing>
+                <wp:inline distT="0" distB="0" distL="0" distR="0" wp14:anchorId="38E6F734" wp14:editId="32542856">
+                  <wp:extent cx="1861457" cy="1261580"/>
+                  <wp:effectExtent l="0" t="0" r="5715" b="0"/>
+                  <wp:docPr id="49" name="Picture 49"/>
+                  <wp:cNvGraphicFramePr>
+                    <a:graphicFrameLocks xmlns:a="http://schemas.openxmlformats.org/drawingml/2006/main" noChangeAspect="1"/>
+                  </wp:cNvGraphicFramePr>
+                  <a:graphic xmlns:a="http://schemas.openxmlformats.org/drawingml/2006/main">
+                    <a:graphicData uri="http://schemas.openxmlformats.org/drawingml/2006/picture">
+                      <pic:pic xmlns:pic="http://schemas.openxmlformats.org/drawingml/2006/picture">
+                        <pic:nvPicPr>
+                          <pic:cNvPr id="49" name="Screen Shot 2021-05-24 at 12.14.14 PM.png"/>
+                          <pic:cNvPicPr/>
+                        </pic:nvPicPr>
+                        <pic:blipFill rotWithShape="1">
+                          <a:blip r:embed="rId53">
+                            <a:extLst>
+                              <a:ext uri="{28A0092B-C50C-407E-A947-70E740481C1C}">
+                                <a14:useLocalDpi xmlns:a14="http://schemas.microsoft.com/office/drawing/2010/main" val="0"/>
+                              </a:ext>
+                            </a:extLst>
+                          </a:blip>
+                          <a:srcRect l="6106" t="2563" r="47698" b="52166"/>
+                          <a:stretch/>
+                        </pic:blipFill>
+                        <pic:spPr bwMode="auto">
+                          <a:xfrm>
+                            <a:off x="0" y="0"/>
+                            <a:ext cx="1907944" cy="1293086"/>
+                          </a:xfrm>
+                          <a:prstGeom prst="rect">
+                            <a:avLst/>
+                          </a:prstGeom>
+                          <a:ln>
+                            <a:noFill/>
+                          </a:ln>
+                          <a:extLst>
+                            <a:ext uri="{53640926-AAD7-44D8-BBD7-CCE9431645EC}">
+                              <a14:shadowObscured xmlns:a14="http://schemas.microsoft.com/office/drawing/2010/main"/>
+                            </a:ext>
+                          </a:extLst>
+                        </pic:spPr>
+                      </pic:pic>
+                    </a:graphicData>
+                  </a:graphic>
+                </wp:inline>
+              </w:drawing>
+            </w:r>
+          </w:p>
+          <w:p>
+            <w:pPr>
+              <w:rPr>
+                <w:lang w:val="en-AU"/>
+              </w:rPr>
+            </w:pPr>
+          </w:p>
+          <w:p>
+            <w:pPr>
+              <w:rPr>
+                <w:lang w:val="en-AU"/>
+              </w:rPr>
+            </w:pPr>
+            <w:r>
+              <w:rPr>
+                <w:noProof/>
+                <w:lang w:val="en-AU"/>
+              </w:rPr>
+              <w:drawing>
+                <wp:inline distT="0" distB="0" distL="0" distR="0" wp14:anchorId="716FE352" wp14:editId="742A2515">
+                  <wp:extent cx="3212362" cy="432707"/>
+                  <wp:effectExtent l="0" t="0" r="1270" b="0"/>
+                  <wp:docPr id="50" name="Picture 50"/>
+                  <wp:cNvGraphicFramePr>
+                    <a:graphicFrameLocks xmlns:a="http://schemas.openxmlformats.org/drawingml/2006/main" noChangeAspect="1"/>
+                  </wp:cNvGraphicFramePr>
+                  <a:graphic xmlns:a="http://schemas.openxmlformats.org/drawingml/2006/main">
+                    <a:graphicData uri="http://schemas.openxmlformats.org/drawingml/2006/picture">
+                      <pic:pic xmlns:pic="http://schemas.openxmlformats.org/drawingml/2006/picture">
+                        <pic:nvPicPr>
+                          <pic:cNvPr id="50" name="Screen Shot 2021-05-24 at 12.14.19 PM.png"/>
+                          <pic:cNvPicPr/>
+                        </pic:nvPicPr>
+                        <pic:blipFill>
+                          <a:blip r:embed="rId54">
+                            <a:extLst>
+                              <a:ext uri="{28A0092B-C50C-407E-A947-70E740481C1C}">
+                                <a14:useLocalDpi xmlns:a14="http://schemas.microsoft.com/office/drawing/2010/main" val="0"/>
+                              </a:ext>
+                            </a:extLst>
+                          </a:blip>
+                          <a:stretch>
+                            <a:fillRect/>
+                          </a:stretch>
+                        </pic:blipFill>
+                        <pic:spPr>
+                          <a:xfrm>
+                            <a:off x="0" y="0"/>
+                            <a:ext cx="3308175" cy="445613"/>
+                          </a:xfrm>
+                          <a:prstGeom prst="rect">
+                            <a:avLst/>
+                          </a:prstGeom>
+                        </pic:spPr>
+                      </pic:pic>
+                    </a:graphicData>
+                  </a:graphic>
+                </wp:inline>
+              </w:drawing>
+            </w:r>
+          </w:p>
+          <w:p>
+            <w:pPr>
+              <w:rPr>
+                <w:lang w:val="en-AU"/>
+              </w:rPr>
+            </w:pPr>
+            <w:r>
+              <w:rPr>
+                <w:noProof/>
+                <w:lang w:val="en-AU"/>
+              </w:rPr>
+              <w:lastRenderedPageBreak/>
+              <w:drawing>
+                <wp:inline distT="0" distB="0" distL="0" distR="0" wp14:anchorId="52BA928A" wp14:editId="5A94A2FB">
+                  <wp:extent cx="1993044" cy="1396093"/>
+                  <wp:effectExtent l="0" t="0" r="1270" b="1270"/>
+                  <wp:docPr id="51" name="Picture 51"/>
+                  <wp:cNvGraphicFramePr>
+                    <a:graphicFrameLocks xmlns:a="http://schemas.openxmlformats.org/drawingml/2006/main" noChangeAspect="1"/>
+                  </wp:cNvGraphicFramePr>
+                  <a:graphic xmlns:a="http://schemas.openxmlformats.org/drawingml/2006/main">
+                    <a:graphicData uri="http://schemas.openxmlformats.org/drawingml/2006/picture">
+                      <pic:pic xmlns:pic="http://schemas.openxmlformats.org/drawingml/2006/picture">
+                        <pic:nvPicPr>
+                          <pic:cNvPr id="51" name="Screen Shot 2021-05-24 at 12.14.31 PM.png"/>
+                          <pic:cNvPicPr/>
+                        </pic:nvPicPr>
+                        <pic:blipFill>
+                          <a:blip r:embed="rId55" cstate="print">
+                            <a:extLst>
+                              <a:ext uri="{28A0092B-C50C-407E-A947-70E740481C1C}">
+                                <a14:useLocalDpi xmlns:a14="http://schemas.microsoft.com/office/drawing/2010/main" val="0"/>
+                              </a:ext>
+                            </a:extLst>
+                          </a:blip>
+                          <a:stretch>
+                            <a:fillRect/>
+                          </a:stretch>
+                        </pic:blipFill>
+                        <pic:spPr>
+                          <a:xfrm>
+                            <a:off x="0" y="0"/>
+                            <a:ext cx="2025424" cy="1418775"/>
+                          </a:xfrm>
+                          <a:prstGeom prst="rect">
+                            <a:avLst/>
+                          </a:prstGeom>
+                        </pic:spPr>
+                      </pic:pic>
+                    </a:graphicData>
+                  </a:graphic>
+                </wp:inline>
+              </w:drawing>
+            </w:r>
+            <w:r>
+              <w:rPr>
+                <w:noProof/>
+                <w:lang w:val="en-AU"/>
+              </w:rPr>
+              <w:drawing>
+                <wp:inline distT="0" distB="0" distL="0" distR="0" wp14:anchorId="69D76B3E" wp14:editId="4C704A14">
+                  <wp:extent cx="1738993" cy="1192691"/>
+                  <wp:effectExtent l="0" t="0" r="1270" b="1270"/>
+                  <wp:docPr id="52" name="Picture 52"/>
+                  <wp:cNvGraphicFramePr>
+                    <a:graphicFrameLocks xmlns:a="http://schemas.openxmlformats.org/drawingml/2006/main" noChangeAspect="1"/>
+                  </wp:cNvGraphicFramePr>
+                  <a:graphic xmlns:a="http://schemas.openxmlformats.org/drawingml/2006/main">
+                    <a:graphicData uri="http://schemas.openxmlformats.org/drawingml/2006/picture">
+                      <pic:pic xmlns:pic="http://schemas.openxmlformats.org/drawingml/2006/picture">
+                        <pic:nvPicPr>
+                          <pic:cNvPr id="52" name="Screen Shot 2021-05-24 at 12.14.41 PM.png"/>
+                          <pic:cNvPicPr/>
+                        </pic:nvPicPr>
+                        <pic:blipFill>
+                          <a:blip r:embed="rId56">
+                            <a:extLst>
+                              <a:ext uri="{28A0092B-C50C-407E-A947-70E740481C1C}">
+                                <a14:useLocalDpi xmlns:a14="http://schemas.microsoft.com/office/drawing/2010/main" val="0"/>
+                              </a:ext>
+                            </a:extLst>
+                          </a:blip>
+                          <a:stretch>
+                            <a:fillRect/>
+                          </a:stretch>
+                        </pic:blipFill>
+                        <pic:spPr>
+                          <a:xfrm>
+                            <a:off x="0" y="0"/>
+                            <a:ext cx="1751695" cy="1201402"/>
+                          </a:xfrm>
+                          <a:prstGeom prst="rect">
+                            <a:avLst/>
+                          </a:prstGeom>
+                        </pic:spPr>
+                      </pic:pic>
+                    </a:graphicData>
+                  </a:graphic>
+                </wp:inline>
+              </w:drawing>
+            </w:r>
           </w:p>
         </w:tc>
       </w:tr>
@@ -4088,6 +4406,13 @@
                 <w:lang w:val="en-AU"/>
               </w:rPr>
             </w:pPr>
+            <w:r>
+              <w:rPr>
+                <w:lang w:val="en-AU"/>
+              </w:rPr>
+              <w:lastRenderedPageBreak/>
+              <w:t>24/5/21</w:t>
+            </w:r>
           </w:p>
         </w:tc>
         <w:tc>
@@ -4100,6 +4425,30 @@
                 <w:lang w:val="en-AU"/>
               </w:rPr>
             </w:pPr>
+            <w:r>
+              <w:rPr>
+                <w:lang w:val="en-AU"/>
+              </w:rPr>
+              <w:t xml:space="preserve">I fixed all the issues outlined in the previous log entry. </w:t>
+            </w:r>
+            <w:r>
+              <w:rPr>
+                <w:lang w:val="en-AU"/>
+              </w:rPr>
+              <w:t xml:space="preserve">I set the back button to be disabled by </w:t>
+            </w:r>
+            <w:r>
+              <w:rPr>
+                <w:lang w:val="en-AU"/>
+              </w:rPr>
+              <w:t>default and</w:t>
+            </w:r>
+            <w:r>
+              <w:rPr>
+                <w:lang w:val="en-AU"/>
+              </w:rPr>
+              <w:t xml:space="preserve"> moved the repeated code to the check position method (and renamed it to include the updating labels part). Now the buttons were working as I wanted them to (as shown in the screenshots).</w:t>
+            </w:r>
           </w:p>
         </w:tc>
         <w:tc>
@@ -4112,6 +4461,241 @@
                 <w:lang w:val="en-AU"/>
               </w:rPr>
             </w:pPr>
+            <w:r>
+              <w:rPr>
+                <w:noProof/>
+                <w:lang w:val="en-AU"/>
+              </w:rPr>
+              <w:drawing>
+                <wp:inline distT="0" distB="0" distL="0" distR="0" wp14:anchorId="60DFAAD4" wp14:editId="44FF623F">
+                  <wp:extent cx="1504031" cy="1053548"/>
+                  <wp:effectExtent l="0" t="0" r="0" b="635"/>
+                  <wp:docPr id="54" name="Picture 54"/>
+                  <wp:cNvGraphicFramePr>
+                    <a:graphicFrameLocks xmlns:a="http://schemas.openxmlformats.org/drawingml/2006/main" noChangeAspect="1"/>
+                  </wp:cNvGraphicFramePr>
+                  <a:graphic xmlns:a="http://schemas.openxmlformats.org/drawingml/2006/main">
+                    <a:graphicData uri="http://schemas.openxmlformats.org/drawingml/2006/picture">
+                      <pic:pic xmlns:pic="http://schemas.openxmlformats.org/drawingml/2006/picture">
+                        <pic:nvPicPr>
+                          <pic:cNvPr id="51" name="Screen Shot 2021-05-24 at 12.14.31 PM.png"/>
+                          <pic:cNvPicPr/>
+                        </pic:nvPicPr>
+                        <pic:blipFill>
+                          <a:blip r:embed="rId55" cstate="print">
+                            <a:extLst>
+                              <a:ext uri="{28A0092B-C50C-407E-A947-70E740481C1C}">
+                                <a14:useLocalDpi xmlns:a14="http://schemas.microsoft.com/office/drawing/2010/main" val="0"/>
+                              </a:ext>
+                            </a:extLst>
+                          </a:blip>
+                          <a:stretch>
+                            <a:fillRect/>
+                          </a:stretch>
+                        </pic:blipFill>
+                        <pic:spPr>
+                          <a:xfrm>
+                            <a:off x="0" y="0"/>
+                            <a:ext cx="1546603" cy="1083369"/>
+                          </a:xfrm>
+                          <a:prstGeom prst="rect">
+                            <a:avLst/>
+                          </a:prstGeom>
+                        </pic:spPr>
+                      </pic:pic>
+                    </a:graphicData>
+                  </a:graphic>
+                </wp:inline>
+              </w:drawing>
+            </w:r>
+            <w:r>
+              <w:rPr>
+                <w:noProof/>
+                <w:lang w:val="en-AU"/>
+              </w:rPr>
+              <w:drawing>
+                <wp:inline distT="0" distB="0" distL="0" distR="0" wp14:anchorId="7B23B557" wp14:editId="23F0BA8D">
+                  <wp:extent cx="1738993" cy="1192691"/>
+                  <wp:effectExtent l="0" t="0" r="1270" b="1270"/>
+                  <wp:docPr id="53" name="Picture 53"/>
+                  <wp:cNvGraphicFramePr>
+                    <a:graphicFrameLocks xmlns:a="http://schemas.openxmlformats.org/drawingml/2006/main" noChangeAspect="1"/>
+                  </wp:cNvGraphicFramePr>
+                  <a:graphic xmlns:a="http://schemas.openxmlformats.org/drawingml/2006/main">
+                    <a:graphicData uri="http://schemas.openxmlformats.org/drawingml/2006/picture">
+                      <pic:pic xmlns:pic="http://schemas.openxmlformats.org/drawingml/2006/picture">
+                        <pic:nvPicPr>
+                          <pic:cNvPr id="52" name="Screen Shot 2021-05-24 at 12.14.41 PM.png"/>
+                          <pic:cNvPicPr/>
+                        </pic:nvPicPr>
+                        <pic:blipFill>
+                          <a:blip r:embed="rId56">
+                            <a:extLst>
+                              <a:ext uri="{28A0092B-C50C-407E-A947-70E740481C1C}">
+                                <a14:useLocalDpi xmlns:a14="http://schemas.microsoft.com/office/drawing/2010/main" val="0"/>
+                              </a:ext>
+                            </a:extLst>
+                          </a:blip>
+                          <a:stretch>
+                            <a:fillRect/>
+                          </a:stretch>
+                        </pic:blipFill>
+                        <pic:spPr>
+                          <a:xfrm>
+                            <a:off x="0" y="0"/>
+                            <a:ext cx="1751695" cy="1201402"/>
+                          </a:xfrm>
+                          <a:prstGeom prst="rect">
+                            <a:avLst/>
+                          </a:prstGeom>
+                        </pic:spPr>
+                      </pic:pic>
+                    </a:graphicData>
+                  </a:graphic>
+                </wp:inline>
+              </w:drawing>
+            </w:r>
+            <w:r>
+              <w:rPr>
+                <w:noProof/>
+                <w:lang w:val="en-AU"/>
+              </w:rPr>
+              <w:drawing>
+                <wp:inline distT="0" distB="0" distL="0" distR="0" wp14:anchorId="62AEABF3" wp14:editId="2ACE32CC">
+                  <wp:extent cx="3107055" cy="254558"/>
+                  <wp:effectExtent l="0" t="0" r="0" b="0"/>
+                  <wp:docPr id="55" name="Picture 55"/>
+                  <wp:cNvGraphicFramePr>
+                    <a:graphicFrameLocks xmlns:a="http://schemas.openxmlformats.org/drawingml/2006/main" noChangeAspect="1"/>
+                  </wp:cNvGraphicFramePr>
+                  <a:graphic xmlns:a="http://schemas.openxmlformats.org/drawingml/2006/main">
+                    <a:graphicData uri="http://schemas.openxmlformats.org/drawingml/2006/picture">
+                      <pic:pic xmlns:pic="http://schemas.openxmlformats.org/drawingml/2006/picture">
+                        <pic:nvPicPr>
+                          <pic:cNvPr id="55" name="Screen Shot 2021-05-24 at 12.22.12 PM.png"/>
+                          <pic:cNvPicPr/>
+                        </pic:nvPicPr>
+                        <pic:blipFill>
+                          <a:blip r:embed="rId57">
+                            <a:extLst>
+                              <a:ext uri="{28A0092B-C50C-407E-A947-70E740481C1C}">
+                                <a14:useLocalDpi xmlns:a14="http://schemas.microsoft.com/office/drawing/2010/main" val="0"/>
+                              </a:ext>
+                            </a:extLst>
+                          </a:blip>
+                          <a:stretch>
+                            <a:fillRect/>
+                          </a:stretch>
+                        </pic:blipFill>
+                        <pic:spPr>
+                          <a:xfrm>
+                            <a:off x="0" y="0"/>
+                            <a:ext cx="3524306" cy="288743"/>
+                          </a:xfrm>
+                          <a:prstGeom prst="rect">
+                            <a:avLst/>
+                          </a:prstGeom>
+                        </pic:spPr>
+                      </pic:pic>
+                    </a:graphicData>
+                  </a:graphic>
+                </wp:inline>
+              </w:drawing>
+            </w:r>
+            <w:r>
+              <w:rPr>
+                <w:noProof/>
+                <w:lang w:val="en-AU"/>
+              </w:rPr>
+              <w:drawing>
+                <wp:inline distT="0" distB="0" distL="0" distR="0" wp14:anchorId="15435278" wp14:editId="66F9DC52">
+                  <wp:extent cx="1570383" cy="759424"/>
+                  <wp:effectExtent l="0" t="0" r="4445" b="3175"/>
+                  <wp:docPr id="56" name="Picture 56"/>
+                  <wp:cNvGraphicFramePr>
+                    <a:graphicFrameLocks xmlns:a="http://schemas.openxmlformats.org/drawingml/2006/main" noChangeAspect="1"/>
+                  </wp:cNvGraphicFramePr>
+                  <a:graphic xmlns:a="http://schemas.openxmlformats.org/drawingml/2006/main">
+                    <a:graphicData uri="http://schemas.openxmlformats.org/drawingml/2006/picture">
+                      <pic:pic xmlns:pic="http://schemas.openxmlformats.org/drawingml/2006/picture">
+                        <pic:nvPicPr>
+                          <pic:cNvPr id="56" name="Screen Shot 2021-05-24 at 12.23.17 PM.png"/>
+                          <pic:cNvPicPr/>
+                        </pic:nvPicPr>
+                        <pic:blipFill>
+                          <a:blip r:embed="rId58" cstate="print">
+                            <a:extLst>
+                              <a:ext uri="{28A0092B-C50C-407E-A947-70E740481C1C}">
+                                <a14:useLocalDpi xmlns:a14="http://schemas.microsoft.com/office/drawing/2010/main" val="0"/>
+                              </a:ext>
+                            </a:extLst>
+                          </a:blip>
+                          <a:stretch>
+                            <a:fillRect/>
+                          </a:stretch>
+                        </pic:blipFill>
+                        <pic:spPr>
+                          <a:xfrm>
+                            <a:off x="0" y="0"/>
+                            <a:ext cx="1593534" cy="770620"/>
+                          </a:xfrm>
+                          <a:prstGeom prst="rect">
+                            <a:avLst/>
+                          </a:prstGeom>
+                        </pic:spPr>
+                      </pic:pic>
+                    </a:graphicData>
+                  </a:graphic>
+                </wp:inline>
+              </w:drawing>
+            </w:r>
+            <w:r>
+              <w:rPr>
+                <w:noProof/>
+                <w:lang w:val="en-AU"/>
+              </w:rPr>
+              <w:drawing>
+                <wp:inline distT="0" distB="0" distL="0" distR="0" wp14:anchorId="549F0294" wp14:editId="52A502AD">
+                  <wp:extent cx="1669542" cy="1146313"/>
+                  <wp:effectExtent l="0" t="0" r="0" b="0"/>
+                  <wp:docPr id="57" name="Picture 57"/>
+                  <wp:cNvGraphicFramePr>
+                    <a:graphicFrameLocks xmlns:a="http://schemas.openxmlformats.org/drawingml/2006/main" noChangeAspect="1"/>
+                  </wp:cNvGraphicFramePr>
+                  <a:graphic xmlns:a="http://schemas.openxmlformats.org/drawingml/2006/main">
+                    <a:graphicData uri="http://schemas.openxmlformats.org/drawingml/2006/picture">
+                      <pic:pic xmlns:pic="http://schemas.openxmlformats.org/drawingml/2006/picture">
+                        <pic:nvPicPr>
+                          <pic:cNvPr id="57" name="Screen Shot 2021-05-24 at 12.23.35 PM.png"/>
+                          <pic:cNvPicPr/>
+                        </pic:nvPicPr>
+                        <pic:blipFill>
+                          <a:blip r:embed="rId59" cstate="print">
+                            <a:extLst>
+                              <a:ext uri="{28A0092B-C50C-407E-A947-70E740481C1C}">
+                                <a14:useLocalDpi xmlns:a14="http://schemas.microsoft.com/office/drawing/2010/main" val="0"/>
+                              </a:ext>
+                            </a:extLst>
+                          </a:blip>
+                          <a:stretch>
+                            <a:fillRect/>
+                          </a:stretch>
+                        </pic:blipFill>
+                        <pic:spPr>
+                          <a:xfrm>
+                            <a:off x="0" y="0"/>
+                            <a:ext cx="1684869" cy="1156836"/>
+                          </a:xfrm>
+                          <a:prstGeom prst="rect">
+                            <a:avLst/>
+                          </a:prstGeom>
+                        </pic:spPr>
+                      </pic:pic>
+                    </a:graphicData>
+                  </a:graphic>
+                </wp:inline>
+              </w:drawing>
+            </w:r>
           </w:p>
         </w:tc>
       </w:tr>
@@ -4126,6 +4710,12 @@
                 <w:lang w:val="en-AU"/>
               </w:rPr>
             </w:pPr>
+            <w:r>
+              <w:rPr>
+                <w:lang w:val="en-AU"/>
+              </w:rPr>
+              <w:t>24/5/21</w:t>
+            </w:r>
           </w:p>
         </w:tc>
         <w:tc>
@@ -4138,6 +4728,27 @@
                 <w:lang w:val="en-AU"/>
               </w:rPr>
             </w:pPr>
+            <w:r>
+              <w:rPr>
+                <w:lang w:val="en-AU"/>
+              </w:rPr>
+              <w:t xml:space="preserve">I went through and tested everything that was in the test plan on my program. Everything worked as I wanted it to. </w:t>
+            </w:r>
+          </w:p>
+          <w:p>
+            <w:pPr>
+              <w:rPr>
+                <w:lang w:val="en-AU"/>
+              </w:rPr>
+            </w:pPr>
+            <w:r>
+              <w:rPr>
+                <w:lang w:val="en-AU"/>
+              </w:rPr>
+              <w:t>With that, I was finished with this component. The next component is to combine the entry and display frames into one program (right now they are on separate python files). According to the calendar, I am still ahead of schedule.</w:t>
+            </w:r>
+            <w:bookmarkStart w:id="0" w:name="_GoBack"/>
+            <w:bookmarkEnd w:id="0"/>
           </w:p>
         </w:tc>
         <w:tc>
@@ -4150,6 +4761,126 @@
                 <w:lang w:val="en-AU"/>
               </w:rPr>
             </w:pPr>
+            <w:r>
+              <w:rPr>
+                <w:lang w:val="en-AU"/>
+              </w:rPr>
+              <w:t>Testing evidence is in the testing videos folder, called “</w:t>
+            </w:r>
+            <w:r>
+              <w:rPr>
+                <w:color w:val="FF0000"/>
+                <w:lang w:val="en-AU"/>
+              </w:rPr>
+              <w:t>testing component 3</w:t>
+            </w:r>
+            <w:r>
+              <w:rPr>
+                <w:lang w:val="en-AU"/>
+              </w:rPr>
+              <w:t>”.</w:t>
+            </w:r>
+          </w:p>
+          <w:p>
+            <w:pPr>
+              <w:rPr>
+                <w:lang w:val="en-AU"/>
+              </w:rPr>
+            </w:pPr>
+            <w:r>
+              <w:rPr>
+                <w:noProof/>
+                <w:lang w:val="en-AU"/>
+              </w:rPr>
+              <w:drawing>
+                <wp:inline distT="0" distB="0" distL="0" distR="0" wp14:anchorId="37FE4B63" wp14:editId="2E000AC0">
+                  <wp:extent cx="2740134" cy="1400749"/>
+                  <wp:effectExtent l="0" t="0" r="3175" b="0"/>
+                  <wp:docPr id="58" name="Picture 58"/>
+                  <wp:cNvGraphicFramePr>
+                    <a:graphicFrameLocks xmlns:a="http://schemas.openxmlformats.org/drawingml/2006/main" noChangeAspect="1"/>
+                  </wp:cNvGraphicFramePr>
+                  <a:graphic xmlns:a="http://schemas.openxmlformats.org/drawingml/2006/main">
+                    <a:graphicData uri="http://schemas.openxmlformats.org/drawingml/2006/picture">
+                      <pic:pic xmlns:pic="http://schemas.openxmlformats.org/drawingml/2006/picture">
+                        <pic:nvPicPr>
+                          <pic:cNvPr id="58" name="Screen Shot 2021-05-24 at 12.37.20 PM.png"/>
+                          <pic:cNvPicPr/>
+                        </pic:nvPicPr>
+                        <pic:blipFill>
+                          <a:blip r:embed="rId60" cstate="print">
+                            <a:extLst>
+                              <a:ext uri="{28A0092B-C50C-407E-A947-70E740481C1C}">
+                                <a14:useLocalDpi xmlns:a14="http://schemas.microsoft.com/office/drawing/2010/main" val="0"/>
+                              </a:ext>
+                            </a:extLst>
+                          </a:blip>
+                          <a:stretch>
+                            <a:fillRect/>
+                          </a:stretch>
+                        </pic:blipFill>
+                        <pic:spPr>
+                          <a:xfrm>
+                            <a:off x="0" y="0"/>
+                            <a:ext cx="2749201" cy="1405384"/>
+                          </a:xfrm>
+                          <a:prstGeom prst="rect">
+                            <a:avLst/>
+                          </a:prstGeom>
+                        </pic:spPr>
+                      </pic:pic>
+                    </a:graphicData>
+                  </a:graphic>
+                </wp:inline>
+              </w:drawing>
+            </w:r>
+            <w:r>
+              <w:rPr>
+                <w:noProof/>
+                <w:lang w:val="en-AU"/>
+              </w:rPr>
+              <w:drawing>
+                <wp:inline distT="0" distB="0" distL="0" distR="0" wp14:anchorId="4490E446" wp14:editId="4D67F04D">
+                  <wp:extent cx="2987675" cy="1115244"/>
+                  <wp:effectExtent l="0" t="0" r="0" b="2540"/>
+                  <wp:docPr id="59" name="Picture 59"/>
+                  <wp:cNvGraphicFramePr>
+                    <a:graphicFrameLocks xmlns:a="http://schemas.openxmlformats.org/drawingml/2006/main" noChangeAspect="1"/>
+                  </wp:cNvGraphicFramePr>
+                  <a:graphic xmlns:a="http://schemas.openxmlformats.org/drawingml/2006/main">
+                    <a:graphicData uri="http://schemas.openxmlformats.org/drawingml/2006/picture">
+                      <pic:pic xmlns:pic="http://schemas.openxmlformats.org/drawingml/2006/picture">
+                        <pic:nvPicPr>
+                          <pic:cNvPr id="59" name="Screen Shot 2021-05-24 at 12.37.31 PM.png"/>
+                          <pic:cNvPicPr/>
+                        </pic:nvPicPr>
+                        <pic:blipFill>
+                          <a:blip r:embed="rId61" cstate="print">
+                            <a:extLst>
+                              <a:ext uri="{28A0092B-C50C-407E-A947-70E740481C1C}">
+                                <a14:useLocalDpi xmlns:a14="http://schemas.microsoft.com/office/drawing/2010/main" val="0"/>
+                              </a:ext>
+                            </a:extLst>
+                          </a:blip>
+                          <a:stretch>
+                            <a:fillRect/>
+                          </a:stretch>
+                        </pic:blipFill>
+                        <pic:spPr>
+                          <a:xfrm>
+                            <a:off x="0" y="0"/>
+                            <a:ext cx="2995234" cy="1118065"/>
+                          </a:xfrm>
+                          <a:prstGeom prst="rect">
+                            <a:avLst/>
+                          </a:prstGeom>
+                        </pic:spPr>
+                      </pic:pic>
+                    </a:graphicData>
+                  </a:graphic>
+                </wp:inline>
+              </w:drawing>
+            </w:r>
           </w:p>
         </w:tc>
       </w:tr>

</xml_diff>

<commit_message>
Make combined python program
I made a python file that holds the code for both the entry and the display frames, as previously they were on seperate files. You cannot switch between the frames, yet.
</commit_message>
<xml_diff>
--- a/Testing and Evidence Log.docx
+++ b/Testing and Evidence Log.docx
@@ -3435,25 +3435,7 @@
               <w:rPr>
                 <w:lang w:val="en-AU"/>
               </w:rPr>
-              <w:t xml:space="preserve">Component </w:t>
-            </w:r>
-            <w:r>
-              <w:rPr>
-                <w:lang w:val="en-AU"/>
-              </w:rPr>
-              <w:t>3</w:t>
-            </w:r>
-            <w:r>
-              <w:rPr>
-                <w:lang w:val="en-AU"/>
-              </w:rPr>
-              <w:t xml:space="preserve"> – </w:t>
-            </w:r>
-            <w:r>
-              <w:rPr>
-                <w:lang w:val="en-AU"/>
-              </w:rPr>
-              <w:t>Display Frame to show Multiple Jobs</w:t>
+              <w:t>Component 3 – Display Frame to show Multiple Jobs</w:t>
             </w:r>
           </w:p>
         </w:tc>
@@ -4747,8 +4729,6 @@
               </w:rPr>
               <w:t>With that, I was finished with this component. The next component is to combine the entry and display frames into one program (right now they are on separate python files). According to the calendar, I am still ahead of schedule.</w:t>
             </w:r>
-            <w:bookmarkStart w:id="0" w:name="_GoBack"/>
-            <w:bookmarkEnd w:id="0"/>
           </w:p>
         </w:tc>
         <w:tc>
@@ -4887,38 +4867,22 @@
       <w:tr>
         <w:tc>
           <w:tcPr>
-            <w:tcW w:w="1010" w:type="dxa"/>
-          </w:tcPr>
-          <w:p>
-            <w:pPr>
-              <w:rPr>
-                <w:lang w:val="en-AU"/>
-              </w:rPr>
-            </w:pPr>
-          </w:p>
-        </w:tc>
-        <w:tc>
-          <w:tcPr>
-            <w:tcW w:w="2642" w:type="dxa"/>
-          </w:tcPr>
-          <w:p>
-            <w:pPr>
-              <w:rPr>
-                <w:lang w:val="en-AU"/>
-              </w:rPr>
-            </w:pPr>
-          </w:p>
-        </w:tc>
-        <w:tc>
-          <w:tcPr>
-            <w:tcW w:w="5358" w:type="dxa"/>
-          </w:tcPr>
-          <w:p>
-            <w:pPr>
-              <w:rPr>
-                <w:lang w:val="en-AU"/>
-              </w:rPr>
-            </w:pPr>
+            <w:tcW w:w="9010" w:type="dxa"/>
+            <w:gridSpan w:val="3"/>
+          </w:tcPr>
+          <w:p>
+            <w:pPr>
+              <w:jc w:val="center"/>
+              <w:rPr>
+                <w:lang w:val="en-AU"/>
+              </w:rPr>
+            </w:pPr>
+            <w:r>
+              <w:rPr>
+                <w:lang w:val="en-AU"/>
+              </w:rPr>
+              <w:t>Component 4 – Combining Entry and Display Frames</w:t>
+            </w:r>
           </w:p>
         </w:tc>
       </w:tr>
@@ -4933,6 +4897,30 @@
                 <w:lang w:val="en-AU"/>
               </w:rPr>
             </w:pPr>
+            <w:r>
+              <w:rPr>
+                <w:lang w:val="en-AU"/>
+              </w:rPr>
+              <w:t>2</w:t>
+            </w:r>
+            <w:r>
+              <w:rPr>
+                <w:lang w:val="en-AU"/>
+              </w:rPr>
+              <w:t>7</w:t>
+            </w:r>
+            <w:r>
+              <w:rPr>
+                <w:lang w:val="en-AU"/>
+              </w:rPr>
+              <w:t>/5/2</w:t>
+            </w:r>
+            <w:r>
+              <w:rPr>
+                <w:lang w:val="en-AU"/>
+              </w:rPr>
+              <w:t>1</w:t>
+            </w:r>
           </w:p>
         </w:tc>
         <w:tc>
@@ -4945,6 +4933,40 @@
                 <w:lang w:val="en-AU"/>
               </w:rPr>
             </w:pPr>
+            <w:r>
+              <w:rPr>
+                <w:lang w:val="en-AU"/>
+              </w:rPr>
+              <w:t>Test plan for this component:</w:t>
+            </w:r>
+          </w:p>
+          <w:p>
+            <w:pPr>
+              <w:rPr>
+                <w:lang w:val="en-AU"/>
+              </w:rPr>
+            </w:pPr>
+            <w:r>
+              <w:rPr>
+                <w:lang w:val="en-AU"/>
+              </w:rPr>
+              <w:lastRenderedPageBreak/>
+              <w:t>The plan component is quite simple, as not much is changing. It is just the combination of two already working parts. I just need to make sure that you can switch between the frames easily, and that nothing that was working before is broken.</w:t>
+            </w:r>
+          </w:p>
+          <w:p>
+            <w:pPr>
+              <w:rPr>
+                <w:lang w:val="en-AU"/>
+              </w:rPr>
+            </w:pPr>
+          </w:p>
+          <w:p>
+            <w:pPr>
+              <w:rPr>
+                <w:lang w:val="en-AU"/>
+              </w:rPr>
+            </w:pPr>
           </w:p>
         </w:tc>
         <w:tc>
@@ -4953,10 +4975,121 @@
           </w:tcPr>
           <w:p>
             <w:pPr>
-              <w:rPr>
-                <w:lang w:val="en-AU"/>
-              </w:rPr>
-            </w:pPr>
+              <w:pStyle w:val="ListParagraph"/>
+              <w:numPr>
+                <w:ilvl w:val="0"/>
+                <w:numId w:val="5"/>
+              </w:numPr>
+              <w:rPr>
+                <w:lang w:val="en-AU"/>
+              </w:rPr>
+            </w:pPr>
+            <w:r>
+              <w:rPr>
+                <w:lang w:val="en-AU"/>
+              </w:rPr>
+              <w:lastRenderedPageBreak/>
+              <w:t>Pressing new job</w:t>
+            </w:r>
+            <w:r>
+              <w:rPr>
+                <w:lang w:val="en-AU"/>
+              </w:rPr>
+              <w:t xml:space="preserve"> on the display frame</w:t>
+            </w:r>
+          </w:p>
+          <w:p>
+            <w:pPr>
+              <w:pStyle w:val="ListParagraph"/>
+              <w:numPr>
+                <w:ilvl w:val="1"/>
+                <w:numId w:val="5"/>
+              </w:numPr>
+              <w:rPr>
+                <w:lang w:val="en-AU"/>
+              </w:rPr>
+            </w:pPr>
+            <w:r>
+              <w:rPr>
+                <w:lang w:val="en-AU"/>
+              </w:rPr>
+              <w:lastRenderedPageBreak/>
+              <w:t>Will hide the display frame and show the entry frame.</w:t>
+            </w:r>
+          </w:p>
+          <w:p>
+            <w:pPr>
+              <w:pStyle w:val="ListParagraph"/>
+              <w:numPr>
+                <w:ilvl w:val="0"/>
+                <w:numId w:val="5"/>
+              </w:numPr>
+              <w:rPr>
+                <w:lang w:val="en-AU"/>
+              </w:rPr>
+            </w:pPr>
+            <w:r>
+              <w:rPr>
+                <w:lang w:val="en-AU"/>
+              </w:rPr>
+              <w:t>Pressing cancel on the entry frame</w:t>
+            </w:r>
+          </w:p>
+          <w:p>
+            <w:pPr>
+              <w:pStyle w:val="ListParagraph"/>
+              <w:numPr>
+                <w:ilvl w:val="1"/>
+                <w:numId w:val="5"/>
+              </w:numPr>
+              <w:rPr>
+                <w:lang w:val="en-AU"/>
+              </w:rPr>
+            </w:pPr>
+            <w:r>
+              <w:rPr>
+                <w:lang w:val="en-AU"/>
+              </w:rPr>
+              <w:t>Will clear all the entry fields, hide the entry frame, and show the display frame.</w:t>
+            </w:r>
+          </w:p>
+          <w:p>
+            <w:pPr>
+              <w:pStyle w:val="ListParagraph"/>
+              <w:numPr>
+                <w:ilvl w:val="0"/>
+                <w:numId w:val="5"/>
+              </w:numPr>
+              <w:rPr>
+                <w:lang w:val="en-AU"/>
+              </w:rPr>
+            </w:pPr>
+            <w:r>
+              <w:rPr>
+                <w:lang w:val="en-AU"/>
+              </w:rPr>
+              <w:t>Pressing both buttons consecutively and repetitively should take you back and forth without any problems.</w:t>
+            </w:r>
+          </w:p>
+          <w:p>
+            <w:pPr>
+              <w:pStyle w:val="ListParagraph"/>
+              <w:numPr>
+                <w:ilvl w:val="0"/>
+                <w:numId w:val="5"/>
+              </w:numPr>
+              <w:rPr>
+                <w:lang w:val="en-AU"/>
+              </w:rPr>
+            </w:pPr>
+            <w:r>
+              <w:rPr>
+                <w:lang w:val="en-AU"/>
+              </w:rPr>
+              <w:t>Refer to previous test plans to make sure nothing that was previously working is broken.</w:t>
+            </w:r>
+            <w:bookmarkStart w:id="0" w:name="_GoBack"/>
+            <w:bookmarkEnd w:id="0"/>
           </w:p>
         </w:tc>
       </w:tr>
@@ -5361,6 +5494,119 @@
 <file path=word/numbering.xml><?xml version="1.0" encoding="utf-8"?>
 <w:numbering xmlns:wpc="http://schemas.microsoft.com/office/word/2010/wordprocessingCanvas" xmlns:cx="http://schemas.microsoft.com/office/drawing/2014/chartex" xmlns:cx1="http://schemas.microsoft.com/office/drawing/2015/9/8/chartex" xmlns:cx2="http://schemas.microsoft.com/office/drawing/2015/10/21/chartex" xmlns:cx3="http://schemas.microsoft.com/office/drawing/2016/5/9/chartex" xmlns:cx4="http://schemas.microsoft.com/office/drawing/2016/5/10/chartex" xmlns:cx5="http://schemas.microsoft.com/office/drawing/2016/5/11/chartex" xmlns:cx6="http://schemas.microsoft.com/office/drawing/2016/5/12/chartex" xmlns:cx7="http://schemas.microsoft.com/office/drawing/2016/5/13/chartex" xmlns:cx8="http://schemas.microsoft.com/office/drawing/2016/5/14/chartex" xmlns:mc="http://schemas.openxmlformats.org/markup-compatibility/2006" xmlns:aink="http://schemas.microsoft.com/office/drawing/2016/ink" xmlns:am3d="http://schemas.microsoft.com/office/drawing/2017/model3d" xmlns:o="urn:schemas-microsoft-com:office:office" xmlns:r="http://schemas.openxmlformats.org/officeDocument/2006/relationships" xmlns:m="http://schemas.openxmlformats.org/officeDocument/2006/math" xmlns:v="urn:schemas-microsoft-com:vml" xmlns:wp14="http://schemas.microsoft.com/office/word/2010/wordprocessingDrawing" xmlns:wp="http://schemas.openxmlformats.org/drawingml/2006/wordprocessingDrawing" xmlns:w10="urn:schemas-microsoft-com:office:word" xmlns:w="http://schemas.openxmlformats.org/wordprocessingml/2006/main" xmlns:w14="http://schemas.microsoft.com/office/word/2010/wordml" xmlns:w15="http://schemas.microsoft.com/office/word/2012/wordml" xmlns:w16cex="http://schemas.microsoft.com/office/word/2018/wordml/cex" xmlns:w16cid="http://schemas.microsoft.com/office/word/2016/wordml/cid" xmlns:w16="http://schemas.microsoft.com/office/word/2018/wordml" xmlns:w16se="http://schemas.microsoft.com/office/word/2015/wordml/symex" xmlns:wpg="http://schemas.microsoft.com/office/word/2010/wordprocessingGroup" xmlns:wpi="http://schemas.microsoft.com/office/word/2010/wordprocessingInk" xmlns:wne="http://schemas.microsoft.com/office/word/2006/wordml" xmlns:wps="http://schemas.microsoft.com/office/word/2010/wordprocessingShape" mc:Ignorable="w14 w15 w16se w16cid w16 w16cex wp14">
   <w:abstractNum w:abstractNumId="0" w15:restartNumberingAfterBreak="0">
+    <w:nsid w:val="04FF4CD4"/>
+    <w:multiLevelType w:val="hybridMultilevel"/>
+    <w:tmpl w:val="5172DDA8"/>
+    <w:lvl w:ilvl="0" w:tplc="08090001">
+      <w:start w:val="1"/>
+      <w:numFmt w:val="bullet"/>
+      <w:lvlText w:val=""/>
+      <w:lvlJc w:val="left"/>
+      <w:pPr>
+        <w:ind w:left="720" w:hanging="360"/>
+      </w:pPr>
+      <w:rPr>
+        <w:rFonts w:ascii="Symbol" w:hAnsi="Symbol" w:hint="default"/>
+      </w:rPr>
+    </w:lvl>
+    <w:lvl w:ilvl="1" w:tplc="08090003">
+      <w:start w:val="1"/>
+      <w:numFmt w:val="bullet"/>
+      <w:lvlText w:val="o"/>
+      <w:lvlJc w:val="left"/>
+      <w:pPr>
+        <w:ind w:left="1440" w:hanging="360"/>
+      </w:pPr>
+      <w:rPr>
+        <w:rFonts w:ascii="Courier New" w:hAnsi="Courier New" w:cs="Courier New" w:hint="default"/>
+      </w:rPr>
+    </w:lvl>
+    <w:lvl w:ilvl="2" w:tplc="08090005" w:tentative="1">
+      <w:start w:val="1"/>
+      <w:numFmt w:val="bullet"/>
+      <w:lvlText w:val=""/>
+      <w:lvlJc w:val="left"/>
+      <w:pPr>
+        <w:ind w:left="2160" w:hanging="360"/>
+      </w:pPr>
+      <w:rPr>
+        <w:rFonts w:ascii="Wingdings" w:hAnsi="Wingdings" w:hint="default"/>
+      </w:rPr>
+    </w:lvl>
+    <w:lvl w:ilvl="3" w:tplc="08090001" w:tentative="1">
+      <w:start w:val="1"/>
+      <w:numFmt w:val="bullet"/>
+      <w:lvlText w:val=""/>
+      <w:lvlJc w:val="left"/>
+      <w:pPr>
+        <w:ind w:left="2880" w:hanging="360"/>
+      </w:pPr>
+      <w:rPr>
+        <w:rFonts w:ascii="Symbol" w:hAnsi="Symbol" w:hint="default"/>
+      </w:rPr>
+    </w:lvl>
+    <w:lvl w:ilvl="4" w:tplc="08090003" w:tentative="1">
+      <w:start w:val="1"/>
+      <w:numFmt w:val="bullet"/>
+      <w:lvlText w:val="o"/>
+      <w:lvlJc w:val="left"/>
+      <w:pPr>
+        <w:ind w:left="3600" w:hanging="360"/>
+      </w:pPr>
+      <w:rPr>
+        <w:rFonts w:ascii="Courier New" w:hAnsi="Courier New" w:cs="Courier New" w:hint="default"/>
+      </w:rPr>
+    </w:lvl>
+    <w:lvl w:ilvl="5" w:tplc="08090005" w:tentative="1">
+      <w:start w:val="1"/>
+      <w:numFmt w:val="bullet"/>
+      <w:lvlText w:val=""/>
+      <w:lvlJc w:val="left"/>
+      <w:pPr>
+        <w:ind w:left="4320" w:hanging="360"/>
+      </w:pPr>
+      <w:rPr>
+        <w:rFonts w:ascii="Wingdings" w:hAnsi="Wingdings" w:hint="default"/>
+      </w:rPr>
+    </w:lvl>
+    <w:lvl w:ilvl="6" w:tplc="08090001" w:tentative="1">
+      <w:start w:val="1"/>
+      <w:numFmt w:val="bullet"/>
+      <w:lvlText w:val=""/>
+      <w:lvlJc w:val="left"/>
+      <w:pPr>
+        <w:ind w:left="5040" w:hanging="360"/>
+      </w:pPr>
+      <w:rPr>
+        <w:rFonts w:ascii="Symbol" w:hAnsi="Symbol" w:hint="default"/>
+      </w:rPr>
+    </w:lvl>
+    <w:lvl w:ilvl="7" w:tplc="08090003" w:tentative="1">
+      <w:start w:val="1"/>
+      <w:numFmt w:val="bullet"/>
+      <w:lvlText w:val="o"/>
+      <w:lvlJc w:val="left"/>
+      <w:pPr>
+        <w:ind w:left="5760" w:hanging="360"/>
+      </w:pPr>
+      <w:rPr>
+        <w:rFonts w:ascii="Courier New" w:hAnsi="Courier New" w:cs="Courier New" w:hint="default"/>
+      </w:rPr>
+    </w:lvl>
+    <w:lvl w:ilvl="8" w:tplc="08090005" w:tentative="1">
+      <w:start w:val="1"/>
+      <w:numFmt w:val="bullet"/>
+      <w:lvlText w:val=""/>
+      <w:lvlJc w:val="left"/>
+      <w:pPr>
+        <w:ind w:left="6480" w:hanging="360"/>
+      </w:pPr>
+      <w:rPr>
+        <w:rFonts w:ascii="Wingdings" w:hAnsi="Wingdings" w:hint="default"/>
+      </w:rPr>
+    </w:lvl>
+  </w:abstractNum>
+  <w:abstractNum w:abstractNumId="1" w15:restartNumberingAfterBreak="0">
     <w:nsid w:val="26216903"/>
     <w:multiLevelType w:val="hybridMultilevel"/>
     <w:tmpl w:val="EECA7094"/>
@@ -5473,7 +5719,7 @@
       </w:rPr>
     </w:lvl>
   </w:abstractNum>
-  <w:abstractNum w:abstractNumId="1" w15:restartNumberingAfterBreak="0">
+  <w:abstractNum w:abstractNumId="2" w15:restartNumberingAfterBreak="0">
     <w:nsid w:val="2D6C3C12"/>
     <w:multiLevelType w:val="hybridMultilevel"/>
     <w:tmpl w:val="7784A352"/>
@@ -5586,7 +5832,7 @@
       </w:rPr>
     </w:lvl>
   </w:abstractNum>
-  <w:abstractNum w:abstractNumId="2" w15:restartNumberingAfterBreak="0">
+  <w:abstractNum w:abstractNumId="3" w15:restartNumberingAfterBreak="0">
     <w:nsid w:val="31EE362C"/>
     <w:multiLevelType w:val="hybridMultilevel"/>
     <w:tmpl w:val="09E885A2"/>
@@ -5699,7 +5945,7 @@
       </w:rPr>
     </w:lvl>
   </w:abstractNum>
-  <w:abstractNum w:abstractNumId="3" w15:restartNumberingAfterBreak="0">
+  <w:abstractNum w:abstractNumId="4" w15:restartNumberingAfterBreak="0">
     <w:nsid w:val="71947FB9"/>
     <w:multiLevelType w:val="hybridMultilevel"/>
     <w:tmpl w:val="85E419E8"/>
@@ -5813,16 +6059,19 @@
     </w:lvl>
   </w:abstractNum>
   <w:num w:numId="1">
+    <w:abstractNumId w:val="4"/>
+  </w:num>
+  <w:num w:numId="2">
+    <w:abstractNumId w:val="2"/>
+  </w:num>
+  <w:num w:numId="3">
+    <w:abstractNumId w:val="1"/>
+  </w:num>
+  <w:num w:numId="4">
     <w:abstractNumId w:val="3"/>
   </w:num>
-  <w:num w:numId="2">
-    <w:abstractNumId w:val="1"/>
-  </w:num>
-  <w:num w:numId="3">
+  <w:num w:numId="5">
     <w:abstractNumId w:val="0"/>
-  </w:num>
-  <w:num w:numId="4">
-    <w:abstractNumId w:val="2"/>
   </w:num>
 </w:numbering>
 </file>
@@ -6276,6 +6525,12 @@
       <w:contextualSpacing/>
     </w:pPr>
   </w:style>
+  <w:style w:type="paragraph" w:styleId="NoSpacing">
+    <w:name w:val="No Spacing"/>
+    <w:uiPriority w:val="1"/>
+    <w:qFormat/>
+    <w:rsid w:val="00EA7025"/>
+  </w:style>
 </w:styles>
 </file>
 

</xml_diff>

<commit_message>
Switching between entry and display frames
I added the functionality that would allow me to switch between the entry and the display frames with buttons
</commit_message>
<xml_diff>
--- a/Testing and Evidence Log.docx
+++ b/Testing and Evidence Log.docx
@@ -206,7 +206,21 @@
               <w:rPr>
                 <w:lang w:val="en-AU"/>
               </w:rPr>
-              <w:t>Other than that it should behave (on expected input only) as the final program, so the final test plan (specifically everything but the next and back display testing).</w:t>
+              <w:t xml:space="preserve">Other than </w:t>
+            </w:r>
+            <w:proofErr w:type="gramStart"/>
+            <w:r>
+              <w:rPr>
+                <w:lang w:val="en-AU"/>
+              </w:rPr>
+              <w:t>that</w:t>
+            </w:r>
+            <w:proofErr w:type="gramEnd"/>
+            <w:r>
+              <w:rPr>
+                <w:lang w:val="en-AU"/>
+              </w:rPr>
+              <w:t xml:space="preserve"> it should behave (on expected input only) as the final program, so the final test plan (specifically everything but the next and back display testing).</w:t>
             </w:r>
           </w:p>
           <w:p>
@@ -1303,7 +1317,21 @@
               <w:rPr>
                 <w:lang w:val="en-AU"/>
               </w:rPr>
-              <w:t>In this version I was saving the inputs into an object and calculating the charge. As I was testing that it was working I came across an error message.</w:t>
+              <w:t xml:space="preserve">In this version I was saving the inputs into an object and calculating the charge. As I was testing that it was </w:t>
+            </w:r>
+            <w:proofErr w:type="gramStart"/>
+            <w:r>
+              <w:rPr>
+                <w:lang w:val="en-AU"/>
+              </w:rPr>
+              <w:t>working</w:t>
+            </w:r>
+            <w:proofErr w:type="gramEnd"/>
+            <w:r>
+              <w:rPr>
+                <w:lang w:val="en-AU"/>
+              </w:rPr>
+              <w:t xml:space="preserve"> I came across an error message.</w:t>
             </w:r>
             <w:r>
               <w:rPr>
@@ -1311,12 +1339,14 @@
               </w:rPr>
               <w:t xml:space="preserve"> I had both WOF and virus ticked, but when I unticked </w:t>
             </w:r>
+            <w:proofErr w:type="gramStart"/>
             <w:r>
               <w:rPr>
                 <w:lang w:val="en-AU"/>
               </w:rPr>
               <w:t>WOF</w:t>
             </w:r>
+            <w:proofErr w:type="gramEnd"/>
             <w:r>
               <w:rPr>
                 <w:lang w:val="en-AU"/>
@@ -2172,12 +2202,14 @@
               </w:rPr>
               <w:t>testing component 1</w:t>
             </w:r>
+            <w:proofErr w:type="gramStart"/>
             <w:r>
               <w:rPr>
                 <w:lang w:val="en-AU"/>
               </w:rPr>
               <w:t>” .</w:t>
             </w:r>
+            <w:proofErr w:type="gramEnd"/>
           </w:p>
         </w:tc>
       </w:tr>
@@ -3727,7 +3759,21 @@
                 <w:lang w:val="en-AU"/>
               </w:rPr>
               <w:lastRenderedPageBreak/>
-              <w:t>Going back over a job you have scrolled through, nothing should have changed on an individual job.</w:t>
+              <w:t xml:space="preserve">Going back over a job you have scrolled </w:t>
+            </w:r>
+            <w:proofErr w:type="gramStart"/>
+            <w:r>
+              <w:rPr>
+                <w:lang w:val="en-AU"/>
+              </w:rPr>
+              <w:t>through,</w:t>
+            </w:r>
+            <w:proofErr w:type="gramEnd"/>
+            <w:r>
+              <w:rPr>
+                <w:lang w:val="en-AU"/>
+              </w:rPr>
+              <w:t xml:space="preserve"> nothing should have changed on an individual job.</w:t>
             </w:r>
           </w:p>
         </w:tc>
@@ -5088,34 +5134,1157 @@
               </w:rPr>
               <w:t>Refer to previous test plans to make sure nothing that was previously working is broken.</w:t>
             </w:r>
+          </w:p>
+        </w:tc>
+      </w:tr>
+      <w:tr>
+        <w:tc>
+          <w:tcPr>
+            <w:tcW w:w="1010" w:type="dxa"/>
+          </w:tcPr>
+          <w:p>
+            <w:pPr>
+              <w:rPr>
+                <w:lang w:val="en-AU"/>
+              </w:rPr>
+            </w:pPr>
+            <w:r>
+              <w:rPr>
+                <w:lang w:val="en-AU"/>
+              </w:rPr>
+              <w:lastRenderedPageBreak/>
+              <w:t>27/5/21</w:t>
+            </w:r>
+          </w:p>
+        </w:tc>
+        <w:tc>
+          <w:tcPr>
+            <w:tcW w:w="2642" w:type="dxa"/>
+          </w:tcPr>
+          <w:p>
+            <w:pPr>
+              <w:rPr>
+                <w:lang w:val="en-AU"/>
+              </w:rPr>
+            </w:pPr>
+            <w:r>
+              <w:rPr>
+                <w:lang w:val="en-AU"/>
+              </w:rPr>
+              <w:t>I copied the code from the display and entry frames into one python file, then created a method that would switch from the display frame to the entry frame when the New Job button was pressed. As you can see, the next job ID is 5 because there are already 4 example jobs.</w:t>
+            </w:r>
+          </w:p>
+        </w:tc>
+        <w:tc>
+          <w:tcPr>
+            <w:tcW w:w="5358" w:type="dxa"/>
+          </w:tcPr>
+          <w:p>
+            <w:pPr>
+              <w:rPr>
+                <w:lang w:val="en-AU"/>
+              </w:rPr>
+            </w:pPr>
+            <w:r>
+              <w:rPr>
+                <w:noProof/>
+                <w:lang w:val="en-AU"/>
+              </w:rPr>
+              <w:drawing>
+                <wp:inline distT="0" distB="0" distL="0" distR="0" wp14:anchorId="14B2141F" wp14:editId="63307640">
+                  <wp:extent cx="3176337" cy="443349"/>
+                  <wp:effectExtent l="0" t="0" r="0" b="1270"/>
+                  <wp:docPr id="60" name="Picture 60"/>
+                  <wp:cNvGraphicFramePr>
+                    <a:graphicFrameLocks xmlns:a="http://schemas.openxmlformats.org/drawingml/2006/main" noChangeAspect="1"/>
+                  </wp:cNvGraphicFramePr>
+                  <a:graphic xmlns:a="http://schemas.openxmlformats.org/drawingml/2006/main">
+                    <a:graphicData uri="http://schemas.openxmlformats.org/drawingml/2006/picture">
+                      <pic:pic xmlns:pic="http://schemas.openxmlformats.org/drawingml/2006/picture">
+                        <pic:nvPicPr>
+                          <pic:cNvPr id="60" name="Screen Shot 2021-05-27 at 9.04.29 AM.png"/>
+                          <pic:cNvPicPr/>
+                        </pic:nvPicPr>
+                        <pic:blipFill>
+                          <a:blip r:embed="rId62">
+                            <a:extLst>
+                              <a:ext uri="{28A0092B-C50C-407E-A947-70E740481C1C}">
+                                <a14:useLocalDpi xmlns:a14="http://schemas.microsoft.com/office/drawing/2010/main" val="0"/>
+                              </a:ext>
+                            </a:extLst>
+                          </a:blip>
+                          <a:stretch>
+                            <a:fillRect/>
+                          </a:stretch>
+                        </pic:blipFill>
+                        <pic:spPr>
+                          <a:xfrm>
+                            <a:off x="0" y="0"/>
+                            <a:ext cx="3578161" cy="499435"/>
+                          </a:xfrm>
+                          <a:prstGeom prst="rect">
+                            <a:avLst/>
+                          </a:prstGeom>
+                        </pic:spPr>
+                      </pic:pic>
+                    </a:graphicData>
+                  </a:graphic>
+                </wp:inline>
+              </w:drawing>
+            </w:r>
+            <w:r>
+              <w:rPr>
+                <w:noProof/>
+                <w:lang w:val="en-AU"/>
+              </w:rPr>
+              <w:drawing>
+                <wp:inline distT="0" distB="0" distL="0" distR="0" wp14:anchorId="7E6BA1EB" wp14:editId="53AD1A1B">
+                  <wp:extent cx="3176270" cy="284526"/>
+                  <wp:effectExtent l="0" t="0" r="0" b="0"/>
+                  <wp:docPr id="61" name="Picture 61"/>
+                  <wp:cNvGraphicFramePr>
+                    <a:graphicFrameLocks xmlns:a="http://schemas.openxmlformats.org/drawingml/2006/main" noChangeAspect="1"/>
+                  </wp:cNvGraphicFramePr>
+                  <a:graphic xmlns:a="http://schemas.openxmlformats.org/drawingml/2006/main">
+                    <a:graphicData uri="http://schemas.openxmlformats.org/drawingml/2006/picture">
+                      <pic:pic xmlns:pic="http://schemas.openxmlformats.org/drawingml/2006/picture">
+                        <pic:nvPicPr>
+                          <pic:cNvPr id="61" name="Screen Shot 2021-05-27 at 9.04.37 AM.png"/>
+                          <pic:cNvPicPr/>
+                        </pic:nvPicPr>
+                        <pic:blipFill>
+                          <a:blip r:embed="rId63">
+                            <a:extLst>
+                              <a:ext uri="{28A0092B-C50C-407E-A947-70E740481C1C}">
+                                <a14:useLocalDpi xmlns:a14="http://schemas.microsoft.com/office/drawing/2010/main" val="0"/>
+                              </a:ext>
+                            </a:extLst>
+                          </a:blip>
+                          <a:stretch>
+                            <a:fillRect/>
+                          </a:stretch>
+                        </pic:blipFill>
+                        <pic:spPr>
+                          <a:xfrm>
+                            <a:off x="0" y="0"/>
+                            <a:ext cx="3476691" cy="311437"/>
+                          </a:xfrm>
+                          <a:prstGeom prst="rect">
+                            <a:avLst/>
+                          </a:prstGeom>
+                        </pic:spPr>
+                      </pic:pic>
+                    </a:graphicData>
+                  </a:graphic>
+                </wp:inline>
+              </w:drawing>
+            </w:r>
+            <w:r>
+              <w:rPr>
+                <w:noProof/>
+                <w:lang w:val="en-AU"/>
+              </w:rPr>
+              <w:drawing>
+                <wp:inline distT="0" distB="0" distL="0" distR="0" wp14:anchorId="0226EE50" wp14:editId="35D72F28">
+                  <wp:extent cx="1708484" cy="1181529"/>
+                  <wp:effectExtent l="0" t="0" r="0" b="0"/>
+                  <wp:docPr id="62" name="Picture 62"/>
+                  <wp:cNvGraphicFramePr>
+                    <a:graphicFrameLocks xmlns:a="http://schemas.openxmlformats.org/drawingml/2006/main" noChangeAspect="1"/>
+                  </wp:cNvGraphicFramePr>
+                  <a:graphic xmlns:a="http://schemas.openxmlformats.org/drawingml/2006/main">
+                    <a:graphicData uri="http://schemas.openxmlformats.org/drawingml/2006/picture">
+                      <pic:pic xmlns:pic="http://schemas.openxmlformats.org/drawingml/2006/picture">
+                        <pic:nvPicPr>
+                          <pic:cNvPr id="62" name="Screen Shot 2021-05-27 at 9.04.47 AM.png"/>
+                          <pic:cNvPicPr/>
+                        </pic:nvPicPr>
+                        <pic:blipFill>
+                          <a:blip r:embed="rId64">
+                            <a:extLst>
+                              <a:ext uri="{28A0092B-C50C-407E-A947-70E740481C1C}">
+                                <a14:useLocalDpi xmlns:a14="http://schemas.microsoft.com/office/drawing/2010/main" val="0"/>
+                              </a:ext>
+                            </a:extLst>
+                          </a:blip>
+                          <a:stretch>
+                            <a:fillRect/>
+                          </a:stretch>
+                        </pic:blipFill>
+                        <pic:spPr>
+                          <a:xfrm>
+                            <a:off x="0" y="0"/>
+                            <a:ext cx="1744858" cy="1206684"/>
+                          </a:xfrm>
+                          <a:prstGeom prst="rect">
+                            <a:avLst/>
+                          </a:prstGeom>
+                        </pic:spPr>
+                      </pic:pic>
+                    </a:graphicData>
+                  </a:graphic>
+                </wp:inline>
+              </w:drawing>
+            </w:r>
+            <w:r>
+              <w:rPr>
+                <w:noProof/>
+                <w:lang w:val="en-AU"/>
+              </w:rPr>
+              <w:drawing>
+                <wp:inline distT="0" distB="0" distL="0" distR="0" wp14:anchorId="3E247D74" wp14:editId="56208B2D">
+                  <wp:extent cx="1523900" cy="1300604"/>
+                  <wp:effectExtent l="0" t="0" r="635" b="0"/>
+                  <wp:docPr id="63" name="Picture 63"/>
+                  <wp:cNvGraphicFramePr>
+                    <a:graphicFrameLocks xmlns:a="http://schemas.openxmlformats.org/drawingml/2006/main" noChangeAspect="1"/>
+                  </wp:cNvGraphicFramePr>
+                  <a:graphic xmlns:a="http://schemas.openxmlformats.org/drawingml/2006/main">
+                    <a:graphicData uri="http://schemas.openxmlformats.org/drawingml/2006/picture">
+                      <pic:pic xmlns:pic="http://schemas.openxmlformats.org/drawingml/2006/picture">
+                        <pic:nvPicPr>
+                          <pic:cNvPr id="63" name="Screen Shot 2021-05-27 at 9.04.59 AM.png"/>
+                          <pic:cNvPicPr/>
+                        </pic:nvPicPr>
+                        <pic:blipFill>
+                          <a:blip r:embed="rId65" cstate="print">
+                            <a:extLst>
+                              <a:ext uri="{28A0092B-C50C-407E-A947-70E740481C1C}">
+                                <a14:useLocalDpi xmlns:a14="http://schemas.microsoft.com/office/drawing/2010/main" val="0"/>
+                              </a:ext>
+                            </a:extLst>
+                          </a:blip>
+                          <a:stretch>
+                            <a:fillRect/>
+                          </a:stretch>
+                        </pic:blipFill>
+                        <pic:spPr>
+                          <a:xfrm>
+                            <a:off x="0" y="0"/>
+                            <a:ext cx="1536617" cy="1311458"/>
+                          </a:xfrm>
+                          <a:prstGeom prst="rect">
+                            <a:avLst/>
+                          </a:prstGeom>
+                        </pic:spPr>
+                      </pic:pic>
+                    </a:graphicData>
+                  </a:graphic>
+                </wp:inline>
+              </w:drawing>
+            </w:r>
+          </w:p>
+        </w:tc>
+      </w:tr>
+      <w:tr>
+        <w:tc>
+          <w:tcPr>
+            <w:tcW w:w="1010" w:type="dxa"/>
+          </w:tcPr>
+          <w:p>
+            <w:pPr>
+              <w:rPr>
+                <w:lang w:val="en-AU"/>
+              </w:rPr>
+            </w:pPr>
+            <w:r>
+              <w:rPr>
+                <w:lang w:val="en-AU"/>
+              </w:rPr>
+              <w:t>27/5/21</w:t>
+            </w:r>
+          </w:p>
+        </w:tc>
+        <w:tc>
+          <w:tcPr>
+            <w:tcW w:w="2642" w:type="dxa"/>
+          </w:tcPr>
+          <w:p>
+            <w:pPr>
+              <w:rPr>
+                <w:lang w:val="en-AU"/>
+              </w:rPr>
+            </w:pPr>
+            <w:r>
+              <w:rPr>
+                <w:lang w:val="en-AU"/>
+              </w:rPr>
+              <w:t>I added a function that would act similarly to the new_job one, hiding the entry frame and showing the display frame. However,</w:t>
+            </w:r>
+            <w:r>
+              <w:rPr>
+                <w:lang w:val="en-AU"/>
+              </w:rPr>
+              <w:t xml:space="preserve"> I also wanted it to clear all the entry fields back to the default if the user had typed in them. This worked, as shown in the screenshots to the right, but the minutes spent entry field was not disabled despite minutes spent not being ticked. </w:t>
+            </w:r>
+            <w:r>
+              <w:rPr>
+                <w:lang w:val="en-AU"/>
+              </w:rPr>
+              <w:t xml:space="preserve">This will need to be fixed. </w:t>
+            </w:r>
+          </w:p>
+        </w:tc>
+        <w:tc>
+          <w:tcPr>
+            <w:tcW w:w="5358" w:type="dxa"/>
+          </w:tcPr>
+          <w:p>
+            <w:pPr>
+              <w:rPr>
+                <w:lang w:val="en-AU"/>
+              </w:rPr>
+            </w:pPr>
+            <w:r>
+              <w:rPr>
+                <w:noProof/>
+                <w:lang w:val="en-AU"/>
+              </w:rPr>
+              <w:drawing>
+                <wp:inline distT="0" distB="0" distL="0" distR="0" wp14:anchorId="18DA2A3A" wp14:editId="2DA8B779">
+                  <wp:extent cx="3189009" cy="256674"/>
+                  <wp:effectExtent l="0" t="0" r="0" b="0"/>
+                  <wp:docPr id="64" name="Picture 64"/>
+                  <wp:cNvGraphicFramePr>
+                    <a:graphicFrameLocks xmlns:a="http://schemas.openxmlformats.org/drawingml/2006/main" noChangeAspect="1"/>
+                  </wp:cNvGraphicFramePr>
+                  <a:graphic xmlns:a="http://schemas.openxmlformats.org/drawingml/2006/main">
+                    <a:graphicData uri="http://schemas.openxmlformats.org/drawingml/2006/picture">
+                      <pic:pic xmlns:pic="http://schemas.openxmlformats.org/drawingml/2006/picture">
+                        <pic:nvPicPr>
+                          <pic:cNvPr id="64" name="Screen Shot 2021-05-27 at 9.13.35 AM.png"/>
+                          <pic:cNvPicPr/>
+                        </pic:nvPicPr>
+                        <pic:blipFill>
+                          <a:blip r:embed="rId66">
+                            <a:extLst>
+                              <a:ext uri="{28A0092B-C50C-407E-A947-70E740481C1C}">
+                                <a14:useLocalDpi xmlns:a14="http://schemas.microsoft.com/office/drawing/2010/main" val="0"/>
+                              </a:ext>
+                            </a:extLst>
+                          </a:blip>
+                          <a:stretch>
+                            <a:fillRect/>
+                          </a:stretch>
+                        </pic:blipFill>
+                        <pic:spPr>
+                          <a:xfrm>
+                            <a:off x="0" y="0"/>
+                            <a:ext cx="3622833" cy="291591"/>
+                          </a:xfrm>
+                          <a:prstGeom prst="rect">
+                            <a:avLst/>
+                          </a:prstGeom>
+                        </pic:spPr>
+                      </pic:pic>
+                    </a:graphicData>
+                  </a:graphic>
+                </wp:inline>
+              </w:drawing>
+            </w:r>
+            <w:r>
+              <w:rPr>
+                <w:noProof/>
+                <w:lang w:val="en-AU"/>
+              </w:rPr>
+              <w:drawing>
+                <wp:inline distT="0" distB="0" distL="0" distR="0" wp14:anchorId="6BCAAC8C" wp14:editId="44B77F8E">
+                  <wp:extent cx="2582779" cy="1320963"/>
+                  <wp:effectExtent l="0" t="0" r="0" b="0"/>
+                  <wp:docPr id="65" name="Picture 65"/>
+                  <wp:cNvGraphicFramePr>
+                    <a:graphicFrameLocks xmlns:a="http://schemas.openxmlformats.org/drawingml/2006/main" noChangeAspect="1"/>
+                  </wp:cNvGraphicFramePr>
+                  <a:graphic xmlns:a="http://schemas.openxmlformats.org/drawingml/2006/main">
+                    <a:graphicData uri="http://schemas.openxmlformats.org/drawingml/2006/picture">
+                      <pic:pic xmlns:pic="http://schemas.openxmlformats.org/drawingml/2006/picture">
+                        <pic:nvPicPr>
+                          <pic:cNvPr id="65" name="Screen Shot 2021-05-27 at 9.13.19 AM.png"/>
+                          <pic:cNvPicPr/>
+                        </pic:nvPicPr>
+                        <pic:blipFill>
+                          <a:blip r:embed="rId67">
+                            <a:extLst>
+                              <a:ext uri="{28A0092B-C50C-407E-A947-70E740481C1C}">
+                                <a14:useLocalDpi xmlns:a14="http://schemas.microsoft.com/office/drawing/2010/main" val="0"/>
+                              </a:ext>
+                            </a:extLst>
+                          </a:blip>
+                          <a:stretch>
+                            <a:fillRect/>
+                          </a:stretch>
+                        </pic:blipFill>
+                        <pic:spPr>
+                          <a:xfrm>
+                            <a:off x="0" y="0"/>
+                            <a:ext cx="2592419" cy="1325894"/>
+                          </a:xfrm>
+                          <a:prstGeom prst="rect">
+                            <a:avLst/>
+                          </a:prstGeom>
+                        </pic:spPr>
+                      </pic:pic>
+                    </a:graphicData>
+                  </a:graphic>
+                </wp:inline>
+              </w:drawing>
+            </w:r>
+            <w:r>
+              <w:rPr>
+                <w:noProof/>
+                <w:lang w:val="en-AU"/>
+              </w:rPr>
+              <w:drawing>
+                <wp:inline distT="0" distB="0" distL="0" distR="0" wp14:anchorId="35AC501D" wp14:editId="1BA5533A">
+                  <wp:extent cx="1573226" cy="1349642"/>
+                  <wp:effectExtent l="0" t="0" r="1905" b="0"/>
+                  <wp:docPr id="67" name="Picture 67"/>
+                  <wp:cNvGraphicFramePr>
+                    <a:graphicFrameLocks xmlns:a="http://schemas.openxmlformats.org/drawingml/2006/main" noChangeAspect="1"/>
+                  </wp:cNvGraphicFramePr>
+                  <a:graphic xmlns:a="http://schemas.openxmlformats.org/drawingml/2006/main">
+                    <a:graphicData uri="http://schemas.openxmlformats.org/drawingml/2006/picture">
+                      <pic:pic xmlns:pic="http://schemas.openxmlformats.org/drawingml/2006/picture">
+                        <pic:nvPicPr>
+                          <pic:cNvPr id="67" name="Screen Shot 2021-05-27 at 9.13.02 AM.png"/>
+                          <pic:cNvPicPr/>
+                        </pic:nvPicPr>
+                        <pic:blipFill>
+                          <a:blip r:embed="rId68" cstate="print">
+                            <a:extLst>
+                              <a:ext uri="{28A0092B-C50C-407E-A947-70E740481C1C}">
+                                <a14:useLocalDpi xmlns:a14="http://schemas.microsoft.com/office/drawing/2010/main" val="0"/>
+                              </a:ext>
+                            </a:extLst>
+                          </a:blip>
+                          <a:stretch>
+                            <a:fillRect/>
+                          </a:stretch>
+                        </pic:blipFill>
+                        <pic:spPr>
+                          <a:xfrm>
+                            <a:off x="0" y="0"/>
+                            <a:ext cx="1593902" cy="1367380"/>
+                          </a:xfrm>
+                          <a:prstGeom prst="rect">
+                            <a:avLst/>
+                          </a:prstGeom>
+                        </pic:spPr>
+                      </pic:pic>
+                    </a:graphicData>
+                  </a:graphic>
+                </wp:inline>
+              </w:drawing>
+            </w:r>
+            <w:r>
+              <w:rPr>
+                <w:noProof/>
+                <w:lang w:val="en-AU"/>
+              </w:rPr>
+              <w:drawing>
+                <wp:inline distT="0" distB="0" distL="0" distR="0" wp14:anchorId="55CC3C45" wp14:editId="19B25042">
+                  <wp:extent cx="1598652" cy="1355558"/>
+                  <wp:effectExtent l="0" t="0" r="1905" b="3810"/>
+                  <wp:docPr id="66" name="Picture 66"/>
+                  <wp:cNvGraphicFramePr>
+                    <a:graphicFrameLocks xmlns:a="http://schemas.openxmlformats.org/drawingml/2006/main" noChangeAspect="1"/>
+                  </wp:cNvGraphicFramePr>
+                  <a:graphic xmlns:a="http://schemas.openxmlformats.org/drawingml/2006/main">
+                    <a:graphicData uri="http://schemas.openxmlformats.org/drawingml/2006/picture">
+                      <pic:pic xmlns:pic="http://schemas.openxmlformats.org/drawingml/2006/picture">
+                        <pic:nvPicPr>
+                          <pic:cNvPr id="66" name="Screen Shot 2021-05-27 at 9.13.09 AM.png"/>
+                          <pic:cNvPicPr/>
+                        </pic:nvPicPr>
+                        <pic:blipFill>
+                          <a:blip r:embed="rId69" cstate="print">
+                            <a:extLst>
+                              <a:ext uri="{28A0092B-C50C-407E-A947-70E740481C1C}">
+                                <a14:useLocalDpi xmlns:a14="http://schemas.microsoft.com/office/drawing/2010/main" val="0"/>
+                              </a:ext>
+                            </a:extLst>
+                          </a:blip>
+                          <a:stretch>
+                            <a:fillRect/>
+                          </a:stretch>
+                        </pic:blipFill>
+                        <pic:spPr>
+                          <a:xfrm>
+                            <a:off x="0" y="0"/>
+                            <a:ext cx="1605220" cy="1361127"/>
+                          </a:xfrm>
+                          <a:prstGeom prst="rect">
+                            <a:avLst/>
+                          </a:prstGeom>
+                        </pic:spPr>
+                      </pic:pic>
+                    </a:graphicData>
+                  </a:graphic>
+                </wp:inline>
+              </w:drawing>
+            </w:r>
+          </w:p>
+        </w:tc>
+      </w:tr>
+      <w:tr>
+        <w:tc>
+          <w:tcPr>
+            <w:tcW w:w="1010" w:type="dxa"/>
+          </w:tcPr>
+          <w:p>
+            <w:pPr>
+              <w:rPr>
+                <w:lang w:val="en-AU"/>
+              </w:rPr>
+            </w:pPr>
+            <w:r>
+              <w:rPr>
+                <w:lang w:val="en-AU"/>
+              </w:rPr>
+              <w:lastRenderedPageBreak/>
+              <w:t>27/5/21</w:t>
+            </w:r>
+          </w:p>
+        </w:tc>
+        <w:tc>
+          <w:tcPr>
+            <w:tcW w:w="2642" w:type="dxa"/>
+          </w:tcPr>
+          <w:p>
+            <w:pPr>
+              <w:rPr>
+                <w:lang w:val="en-AU"/>
+              </w:rPr>
+            </w:pPr>
+            <w:r>
+              <w:rPr>
+                <w:lang w:val="en-AU"/>
+              </w:rPr>
+              <w:t>Since when the cancel button is pressed it’s always going to set virus protection to its off value, I just added a line to cancel_entry that disables the minutes entry because there should be no situation where it doesn’t need to be disabled when that button is pressed.</w:t>
+            </w:r>
+          </w:p>
+        </w:tc>
+        <w:tc>
+          <w:tcPr>
+            <w:tcW w:w="5358" w:type="dxa"/>
+          </w:tcPr>
+          <w:p>
+            <w:pPr>
+              <w:rPr>
+                <w:lang w:val="en-AU"/>
+              </w:rPr>
+            </w:pPr>
+            <w:r>
+              <w:rPr>
+                <w:noProof/>
+                <w:lang w:val="en-AU"/>
+              </w:rPr>
+              <w:drawing>
+                <wp:inline distT="0" distB="0" distL="0" distR="0" wp14:anchorId="69564CED" wp14:editId="04660920">
+                  <wp:extent cx="2849880" cy="990507"/>
+                  <wp:effectExtent l="0" t="0" r="0" b="635"/>
+                  <wp:docPr id="68" name="Picture 68"/>
+                  <wp:cNvGraphicFramePr>
+                    <a:graphicFrameLocks xmlns:a="http://schemas.openxmlformats.org/drawingml/2006/main" noChangeAspect="1"/>
+                  </wp:cNvGraphicFramePr>
+                  <a:graphic xmlns:a="http://schemas.openxmlformats.org/drawingml/2006/main">
+                    <a:graphicData uri="http://schemas.openxmlformats.org/drawingml/2006/picture">
+                      <pic:pic xmlns:pic="http://schemas.openxmlformats.org/drawingml/2006/picture">
+                        <pic:nvPicPr>
+                          <pic:cNvPr id="68" name="Screen Shot 2021-05-27 at 9.23.32 AM.png"/>
+                          <pic:cNvPicPr/>
+                        </pic:nvPicPr>
+                        <pic:blipFill>
+                          <a:blip r:embed="rId70">
+                            <a:extLst>
+                              <a:ext uri="{28A0092B-C50C-407E-A947-70E740481C1C}">
+                                <a14:useLocalDpi xmlns:a14="http://schemas.microsoft.com/office/drawing/2010/main" val="0"/>
+                              </a:ext>
+                            </a:extLst>
+                          </a:blip>
+                          <a:stretch>
+                            <a:fillRect/>
+                          </a:stretch>
+                        </pic:blipFill>
+                        <pic:spPr>
+                          <a:xfrm>
+                            <a:off x="0" y="0"/>
+                            <a:ext cx="2932262" cy="1019140"/>
+                          </a:xfrm>
+                          <a:prstGeom prst="rect">
+                            <a:avLst/>
+                          </a:prstGeom>
+                        </pic:spPr>
+                      </pic:pic>
+                    </a:graphicData>
+                  </a:graphic>
+                </wp:inline>
+              </w:drawing>
+            </w:r>
+            <w:r>
+              <w:rPr>
+                <w:noProof/>
+                <w:lang w:val="en-AU"/>
+              </w:rPr>
+              <w:drawing>
+                <wp:inline distT="0" distB="0" distL="0" distR="0" wp14:anchorId="6A2818B9" wp14:editId="30C5A2A4">
+                  <wp:extent cx="1588008" cy="1355915"/>
+                  <wp:effectExtent l="0" t="0" r="0" b="3175"/>
+                  <wp:docPr id="70" name="Picture 70"/>
+                  <wp:cNvGraphicFramePr>
+                    <a:graphicFrameLocks xmlns:a="http://schemas.openxmlformats.org/drawingml/2006/main" noChangeAspect="1"/>
+                  </wp:cNvGraphicFramePr>
+                  <a:graphic xmlns:a="http://schemas.openxmlformats.org/drawingml/2006/main">
+                    <a:graphicData uri="http://schemas.openxmlformats.org/drawingml/2006/picture">
+                      <pic:pic xmlns:pic="http://schemas.openxmlformats.org/drawingml/2006/picture">
+                        <pic:nvPicPr>
+                          <pic:cNvPr id="70" name="Screen Shot 2021-05-27 at 9.22.56 AM.png"/>
+                          <pic:cNvPicPr/>
+                        </pic:nvPicPr>
+                        <pic:blipFill>
+                          <a:blip r:embed="rId71" cstate="print">
+                            <a:extLst>
+                              <a:ext uri="{28A0092B-C50C-407E-A947-70E740481C1C}">
+                                <a14:useLocalDpi xmlns:a14="http://schemas.microsoft.com/office/drawing/2010/main" val="0"/>
+                              </a:ext>
+                            </a:extLst>
+                          </a:blip>
+                          <a:stretch>
+                            <a:fillRect/>
+                          </a:stretch>
+                        </pic:blipFill>
+                        <pic:spPr>
+                          <a:xfrm>
+                            <a:off x="0" y="0"/>
+                            <a:ext cx="1602561" cy="1368341"/>
+                          </a:xfrm>
+                          <a:prstGeom prst="rect">
+                            <a:avLst/>
+                          </a:prstGeom>
+                        </pic:spPr>
+                      </pic:pic>
+                    </a:graphicData>
+                  </a:graphic>
+                </wp:inline>
+              </w:drawing>
+            </w:r>
+            <w:r>
+              <w:rPr>
+                <w:noProof/>
+                <w:lang w:val="en-AU"/>
+              </w:rPr>
+              <w:drawing>
+                <wp:inline distT="0" distB="0" distL="0" distR="0" wp14:anchorId="70265F4D" wp14:editId="4F1BA124">
+                  <wp:extent cx="1501648" cy="1281045"/>
+                  <wp:effectExtent l="0" t="0" r="0" b="1905"/>
+                  <wp:docPr id="69" name="Picture 69"/>
+                  <wp:cNvGraphicFramePr>
+                    <a:graphicFrameLocks xmlns:a="http://schemas.openxmlformats.org/drawingml/2006/main" noChangeAspect="1"/>
+                  </wp:cNvGraphicFramePr>
+                  <a:graphic xmlns:a="http://schemas.openxmlformats.org/drawingml/2006/main">
+                    <a:graphicData uri="http://schemas.openxmlformats.org/drawingml/2006/picture">
+                      <pic:pic xmlns:pic="http://schemas.openxmlformats.org/drawingml/2006/picture">
+                        <pic:nvPicPr>
+                          <pic:cNvPr id="69" name="Screen Shot 2021-05-27 at 9.23.11 AM.png"/>
+                          <pic:cNvPicPr/>
+                        </pic:nvPicPr>
+                        <pic:blipFill>
+                          <a:blip r:embed="rId72" cstate="print">
+                            <a:extLst>
+                              <a:ext uri="{28A0092B-C50C-407E-A947-70E740481C1C}">
+                                <a14:useLocalDpi xmlns:a14="http://schemas.microsoft.com/office/drawing/2010/main" val="0"/>
+                              </a:ext>
+                            </a:extLst>
+                          </a:blip>
+                          <a:stretch>
+                            <a:fillRect/>
+                          </a:stretch>
+                        </pic:blipFill>
+                        <pic:spPr>
+                          <a:xfrm>
+                            <a:off x="0" y="0"/>
+                            <a:ext cx="1521286" cy="1297798"/>
+                          </a:xfrm>
+                          <a:prstGeom prst="rect">
+                            <a:avLst/>
+                          </a:prstGeom>
+                        </pic:spPr>
+                      </pic:pic>
+                    </a:graphicData>
+                  </a:graphic>
+                </wp:inline>
+              </w:drawing>
+            </w:r>
+          </w:p>
+        </w:tc>
+      </w:tr>
+      <w:tr>
+        <w:tc>
+          <w:tcPr>
+            <w:tcW w:w="1010" w:type="dxa"/>
+          </w:tcPr>
+          <w:p>
+            <w:pPr>
+              <w:rPr>
+                <w:lang w:val="en-AU"/>
+              </w:rPr>
+            </w:pPr>
+            <w:r>
+              <w:rPr>
+                <w:lang w:val="en-AU"/>
+              </w:rPr>
+              <w:t>27/5/21</w:t>
+            </w:r>
+          </w:p>
+        </w:tc>
+        <w:tc>
+          <w:tcPr>
+            <w:tcW w:w="2642" w:type="dxa"/>
+          </w:tcPr>
+          <w:p>
+            <w:pPr>
+              <w:rPr>
+                <w:lang w:val="en-AU"/>
+              </w:rPr>
+            </w:pPr>
+            <w:r>
+              <w:rPr>
+                <w:lang w:val="en-AU"/>
+              </w:rPr>
+              <w:t xml:space="preserve">I tested this component, going back and forth between the frames and testing the entry and the next and back buttons on the display. </w:t>
+            </w:r>
+            <w:r>
+              <w:rPr>
+                <w:lang w:val="en-AU"/>
+              </w:rPr>
+              <w:t xml:space="preserve">However, when I was </w:t>
+            </w:r>
+            <w:r>
+              <w:rPr>
+                <w:lang w:val="en-AU"/>
+              </w:rPr>
+              <w:t>testing,</w:t>
+            </w:r>
+            <w:r>
+              <w:rPr>
+                <w:lang w:val="en-AU"/>
+              </w:rPr>
+              <w:t xml:space="preserve"> I noticed something that </w:t>
+            </w:r>
+            <w:r>
+              <w:rPr>
+                <w:lang w:val="en-AU"/>
+              </w:rPr>
+              <w:t>was</w:t>
+            </w:r>
+            <w:r>
+              <w:rPr>
+                <w:lang w:val="en-AU"/>
+              </w:rPr>
+              <w:t xml:space="preserve"> </w:t>
+            </w:r>
+            <w:r>
+              <w:rPr>
+                <w:lang w:val="en-AU"/>
+              </w:rPr>
+              <w:t>a problem</w:t>
+            </w:r>
+            <w:r>
+              <w:rPr>
+                <w:lang w:val="en-AU"/>
+              </w:rPr>
+              <w:t xml:space="preserve">. </w:t>
+            </w:r>
+            <w:r>
+              <w:rPr>
+                <w:lang w:val="en-AU"/>
+              </w:rPr>
+              <w:t xml:space="preserve">When I entered a new job and returned to the display frame at first it said 1/4, but when I pressed next and the labels updated it said 2/5. This means I need to update the labels when I return to the display frame. </w:t>
+            </w:r>
+          </w:p>
+        </w:tc>
+        <w:tc>
+          <w:tcPr>
+            <w:tcW w:w="5358" w:type="dxa"/>
+          </w:tcPr>
+          <w:p>
+            <w:pPr>
+              <w:rPr>
+                <w:lang w:val="en-AU"/>
+              </w:rPr>
+            </w:pPr>
+            <w:r>
+              <w:rPr>
+                <w:lang w:val="en-AU"/>
+              </w:rPr>
+              <w:t>Testing evidence is in the testing videos folder, called “</w:t>
+            </w:r>
+            <w:r>
+              <w:rPr>
+                <w:color w:val="FF0000"/>
+                <w:lang w:val="en-AU"/>
+              </w:rPr>
+              <w:t xml:space="preserve">testing component </w:t>
+            </w:r>
+            <w:r>
+              <w:rPr>
+                <w:color w:val="FF0000"/>
+                <w:lang w:val="en-AU"/>
+              </w:rPr>
+              <w:t>4</w:t>
+            </w:r>
+            <w:r>
+              <w:rPr>
+                <w:lang w:val="en-AU"/>
+              </w:rPr>
+              <w:t>”.</w:t>
+            </w:r>
+          </w:p>
+          <w:p>
+            <w:pPr>
+              <w:rPr>
+                <w:lang w:val="en-AU"/>
+              </w:rPr>
+            </w:pPr>
+          </w:p>
+        </w:tc>
+      </w:tr>
+      <w:tr>
+        <w:tc>
+          <w:tcPr>
+            <w:tcW w:w="1010" w:type="dxa"/>
+          </w:tcPr>
+          <w:p>
+            <w:pPr>
+              <w:rPr>
+                <w:lang w:val="en-AU"/>
+              </w:rPr>
+            </w:pPr>
+            <w:r>
+              <w:rPr>
+                <w:lang w:val="en-AU"/>
+              </w:rPr>
+              <w:t>27/5/21</w:t>
+            </w:r>
+          </w:p>
+        </w:tc>
+        <w:tc>
+          <w:tcPr>
+            <w:tcW w:w="2642" w:type="dxa"/>
+          </w:tcPr>
+          <w:p>
+            <w:pPr>
+              <w:rPr>
+                <w:lang w:val="en-AU"/>
+              </w:rPr>
+            </w:pPr>
+            <w:r>
+              <w:rPr>
+                <w:lang w:val="en-AU"/>
+              </w:rPr>
+              <w:t>To fix the problem that I found while testing, I called the check position and update method in the cancel entry method. This updates all the labels, so it shows how many jobs there are when you return to the display frame. I also added a .title to the code that creates the job object so that names always display with a capital letter at the start of each word.</w:t>
+            </w:r>
+          </w:p>
+        </w:tc>
+        <w:tc>
+          <w:tcPr>
+            <w:tcW w:w="5358" w:type="dxa"/>
+          </w:tcPr>
+          <w:p>
+            <w:pPr>
+              <w:rPr>
+                <w:lang w:val="en-AU"/>
+              </w:rPr>
+            </w:pPr>
+            <w:r>
+              <w:rPr>
+                <w:noProof/>
+                <w:lang w:val="en-AU"/>
+              </w:rPr>
+              <w:drawing>
+                <wp:inline distT="0" distB="0" distL="0" distR="0" wp14:anchorId="2568163E" wp14:editId="388798F8">
+                  <wp:extent cx="2643962" cy="1160406"/>
+                  <wp:effectExtent l="0" t="0" r="0" b="0"/>
+                  <wp:docPr id="71" name="Picture 71"/>
+                  <wp:cNvGraphicFramePr>
+                    <a:graphicFrameLocks xmlns:a="http://schemas.openxmlformats.org/drawingml/2006/main" noChangeAspect="1"/>
+                  </wp:cNvGraphicFramePr>
+                  <a:graphic xmlns:a="http://schemas.openxmlformats.org/drawingml/2006/main">
+                    <a:graphicData uri="http://schemas.openxmlformats.org/drawingml/2006/picture">
+                      <pic:pic xmlns:pic="http://schemas.openxmlformats.org/drawingml/2006/picture">
+                        <pic:nvPicPr>
+                          <pic:cNvPr id="71" name="Screen Shot 2021-05-27 at 9.39.49 AM.png"/>
+                          <pic:cNvPicPr/>
+                        </pic:nvPicPr>
+                        <pic:blipFill>
+                          <a:blip r:embed="rId73">
+                            <a:extLst>
+                              <a:ext uri="{28A0092B-C50C-407E-A947-70E740481C1C}">
+                                <a14:useLocalDpi xmlns:a14="http://schemas.microsoft.com/office/drawing/2010/main" val="0"/>
+                              </a:ext>
+                            </a:extLst>
+                          </a:blip>
+                          <a:stretch>
+                            <a:fillRect/>
+                          </a:stretch>
+                        </pic:blipFill>
+                        <pic:spPr>
+                          <a:xfrm>
+                            <a:off x="0" y="0"/>
+                            <a:ext cx="2683343" cy="1177690"/>
+                          </a:xfrm>
+                          <a:prstGeom prst="rect">
+                            <a:avLst/>
+                          </a:prstGeom>
+                        </pic:spPr>
+                      </pic:pic>
+                    </a:graphicData>
+                  </a:graphic>
+                </wp:inline>
+              </w:drawing>
+            </w:r>
+            <w:r>
+              <w:rPr>
+                <w:noProof/>
+                <w:lang w:val="en-AU"/>
+              </w:rPr>
+              <w:drawing>
+                <wp:inline distT="0" distB="0" distL="0" distR="0" wp14:anchorId="42FC5D59" wp14:editId="4916A441">
+                  <wp:extent cx="2235496" cy="930013"/>
+                  <wp:effectExtent l="0" t="0" r="0" b="0"/>
+                  <wp:docPr id="72" name="Picture 72"/>
+                  <wp:cNvGraphicFramePr>
+                    <a:graphicFrameLocks xmlns:a="http://schemas.openxmlformats.org/drawingml/2006/main" noChangeAspect="1"/>
+                  </wp:cNvGraphicFramePr>
+                  <a:graphic xmlns:a="http://schemas.openxmlformats.org/drawingml/2006/main">
+                    <a:graphicData uri="http://schemas.openxmlformats.org/drawingml/2006/picture">
+                      <pic:pic xmlns:pic="http://schemas.openxmlformats.org/drawingml/2006/picture">
+                        <pic:nvPicPr>
+                          <pic:cNvPr id="72" name="Screen Shot 2021-05-27 at 9.40.11 AM.png"/>
+                          <pic:cNvPicPr/>
+                        </pic:nvPicPr>
+                        <pic:blipFill>
+                          <a:blip r:embed="rId74">
+                            <a:extLst>
+                              <a:ext uri="{28A0092B-C50C-407E-A947-70E740481C1C}">
+                                <a14:useLocalDpi xmlns:a14="http://schemas.microsoft.com/office/drawing/2010/main" val="0"/>
+                              </a:ext>
+                            </a:extLst>
+                          </a:blip>
+                          <a:stretch>
+                            <a:fillRect/>
+                          </a:stretch>
+                        </pic:blipFill>
+                        <pic:spPr>
+                          <a:xfrm>
+                            <a:off x="0" y="0"/>
+                            <a:ext cx="2257489" cy="939163"/>
+                          </a:xfrm>
+                          <a:prstGeom prst="rect">
+                            <a:avLst/>
+                          </a:prstGeom>
+                        </pic:spPr>
+                      </pic:pic>
+                    </a:graphicData>
+                  </a:graphic>
+                </wp:inline>
+              </w:drawing>
+            </w:r>
+            <w:r>
+              <w:rPr>
+                <w:noProof/>
+                <w:lang w:val="en-AU"/>
+              </w:rPr>
+              <w:drawing>
+                <wp:inline distT="0" distB="0" distL="0" distR="0" wp14:anchorId="17A83AE8" wp14:editId="019185F9">
+                  <wp:extent cx="2722231" cy="231782"/>
+                  <wp:effectExtent l="0" t="0" r="0" b="0"/>
+                  <wp:docPr id="73" name="Picture 73"/>
+                  <wp:cNvGraphicFramePr>
+                    <a:graphicFrameLocks xmlns:a="http://schemas.openxmlformats.org/drawingml/2006/main" noChangeAspect="1"/>
+                  </wp:cNvGraphicFramePr>
+                  <a:graphic xmlns:a="http://schemas.openxmlformats.org/drawingml/2006/main">
+                    <a:graphicData uri="http://schemas.openxmlformats.org/drawingml/2006/picture">
+                      <pic:pic xmlns:pic="http://schemas.openxmlformats.org/drawingml/2006/picture">
+                        <pic:nvPicPr>
+                          <pic:cNvPr id="73" name="Screen Shot 2021-05-27 at 9.39.37 AM.png"/>
+                          <pic:cNvPicPr/>
+                        </pic:nvPicPr>
+                        <pic:blipFill>
+                          <a:blip r:embed="rId75">
+                            <a:extLst>
+                              <a:ext uri="{28A0092B-C50C-407E-A947-70E740481C1C}">
+                                <a14:useLocalDpi xmlns:a14="http://schemas.microsoft.com/office/drawing/2010/main" val="0"/>
+                              </a:ext>
+                            </a:extLst>
+                          </a:blip>
+                          <a:stretch>
+                            <a:fillRect/>
+                          </a:stretch>
+                        </pic:blipFill>
+                        <pic:spPr>
+                          <a:xfrm>
+                            <a:off x="0" y="0"/>
+                            <a:ext cx="2964262" cy="252390"/>
+                          </a:xfrm>
+                          <a:prstGeom prst="rect">
+                            <a:avLst/>
+                          </a:prstGeom>
+                        </pic:spPr>
+                      </pic:pic>
+                    </a:graphicData>
+                  </a:graphic>
+                </wp:inline>
+              </w:drawing>
+            </w:r>
+            <w:r>
+              <w:rPr>
+                <w:noProof/>
+                <w:lang w:val="en-AU"/>
+              </w:rPr>
+              <w:drawing>
+                <wp:inline distT="0" distB="0" distL="0" distR="0" wp14:anchorId="587FF290" wp14:editId="158E64BF">
+                  <wp:extent cx="850900" cy="508000"/>
+                  <wp:effectExtent l="0" t="0" r="0" b="0"/>
+                  <wp:docPr id="74" name="Picture 74"/>
+                  <wp:cNvGraphicFramePr>
+                    <a:graphicFrameLocks xmlns:a="http://schemas.openxmlformats.org/drawingml/2006/main" noChangeAspect="1"/>
+                  </wp:cNvGraphicFramePr>
+                  <a:graphic xmlns:a="http://schemas.openxmlformats.org/drawingml/2006/main">
+                    <a:graphicData uri="http://schemas.openxmlformats.org/drawingml/2006/picture">
+                      <pic:pic xmlns:pic="http://schemas.openxmlformats.org/drawingml/2006/picture">
+                        <pic:nvPicPr>
+                          <pic:cNvPr id="74" name="Screen Shot 2021-05-27 at 9.42.08 AM.png"/>
+                          <pic:cNvPicPr/>
+                        </pic:nvPicPr>
+                        <pic:blipFill>
+                          <a:blip r:embed="rId76">
+                            <a:extLst>
+                              <a:ext uri="{28A0092B-C50C-407E-A947-70E740481C1C}">
+                                <a14:useLocalDpi xmlns:a14="http://schemas.microsoft.com/office/drawing/2010/main" val="0"/>
+                              </a:ext>
+                            </a:extLst>
+                          </a:blip>
+                          <a:stretch>
+                            <a:fillRect/>
+                          </a:stretch>
+                        </pic:blipFill>
+                        <pic:spPr>
+                          <a:xfrm>
+                            <a:off x="0" y="0"/>
+                            <a:ext cx="850900" cy="508000"/>
+                          </a:xfrm>
+                          <a:prstGeom prst="rect">
+                            <a:avLst/>
+                          </a:prstGeom>
+                        </pic:spPr>
+                      </pic:pic>
+                    </a:graphicData>
+                  </a:graphic>
+                </wp:inline>
+              </w:drawing>
+            </w:r>
+            <w:r>
+              <w:rPr>
+                <w:noProof/>
+                <w:lang w:val="en-AU"/>
+              </w:rPr>
+              <w:drawing>
+                <wp:inline distT="0" distB="0" distL="0" distR="0" wp14:anchorId="055C36D0" wp14:editId="7F5C7BB3">
+                  <wp:extent cx="1987402" cy="326138"/>
+                  <wp:effectExtent l="0" t="0" r="0" b="4445"/>
+                  <wp:docPr id="75" name="Picture 75"/>
+                  <wp:cNvGraphicFramePr>
+                    <a:graphicFrameLocks xmlns:a="http://schemas.openxmlformats.org/drawingml/2006/main" noChangeAspect="1"/>
+                  </wp:cNvGraphicFramePr>
+                  <a:graphic xmlns:a="http://schemas.openxmlformats.org/drawingml/2006/main">
+                    <a:graphicData uri="http://schemas.openxmlformats.org/drawingml/2006/picture">
+                      <pic:pic xmlns:pic="http://schemas.openxmlformats.org/drawingml/2006/picture">
+                        <pic:nvPicPr>
+                          <pic:cNvPr id="75" name="Screen Shot 2021-05-27 at 9.42.22 AM.png"/>
+                          <pic:cNvPicPr/>
+                        </pic:nvPicPr>
+                        <pic:blipFill>
+                          <a:blip r:embed="rId77">
+                            <a:extLst>
+                              <a:ext uri="{28A0092B-C50C-407E-A947-70E740481C1C}">
+                                <a14:useLocalDpi xmlns:a14="http://schemas.microsoft.com/office/drawing/2010/main" val="0"/>
+                              </a:ext>
+                            </a:extLst>
+                          </a:blip>
+                          <a:stretch>
+                            <a:fillRect/>
+                          </a:stretch>
+                        </pic:blipFill>
+                        <pic:spPr>
+                          <a:xfrm>
+                            <a:off x="0" y="0"/>
+                            <a:ext cx="2020493" cy="331568"/>
+                          </a:xfrm>
+                          <a:prstGeom prst="rect">
+                            <a:avLst/>
+                          </a:prstGeom>
+                        </pic:spPr>
+                      </pic:pic>
+                    </a:graphicData>
+                  </a:graphic>
+                </wp:inline>
+              </w:drawing>
+            </w:r>
+          </w:p>
+        </w:tc>
+      </w:tr>
+      <w:tr>
+        <w:tc>
+          <w:tcPr>
+            <w:tcW w:w="1010" w:type="dxa"/>
+          </w:tcPr>
+          <w:p>
+            <w:pPr>
+              <w:rPr>
+                <w:lang w:val="en-AU"/>
+              </w:rPr>
+            </w:pPr>
+            <w:r>
+              <w:rPr>
+                <w:lang w:val="en-AU"/>
+              </w:rPr>
+              <w:lastRenderedPageBreak/>
+              <w:t>27/5/21</w:t>
+            </w:r>
+          </w:p>
+        </w:tc>
+        <w:tc>
+          <w:tcPr>
+            <w:tcW w:w="2642" w:type="dxa"/>
+          </w:tcPr>
+          <w:p>
+            <w:pPr>
+              <w:rPr>
+                <w:lang w:val="en-AU"/>
+              </w:rPr>
+            </w:pPr>
+            <w:r>
+              <w:rPr>
+                <w:lang w:val="en-AU"/>
+              </w:rPr>
+              <w:t>I tested again now that I had made these changes, and everything worked as I wanted it to. I was now done with this component and could move on.</w:t>
+            </w:r>
+          </w:p>
+          <w:p>
+            <w:pPr>
+              <w:rPr>
+                <w:lang w:val="en-AU"/>
+              </w:rPr>
+            </w:pPr>
             <w:bookmarkStart w:id="0" w:name="_GoBack"/>
             <w:bookmarkEnd w:id="0"/>
-          </w:p>
-        </w:tc>
-      </w:tr>
-      <w:tr>
-        <w:tc>
-          <w:tcPr>
-            <w:tcW w:w="1010" w:type="dxa"/>
-          </w:tcPr>
-          <w:p>
-            <w:pPr>
-              <w:rPr>
-                <w:lang w:val="en-AU"/>
-              </w:rPr>
-            </w:pPr>
-          </w:p>
-        </w:tc>
-        <w:tc>
-          <w:tcPr>
-            <w:tcW w:w="2642" w:type="dxa"/>
-          </w:tcPr>
-          <w:p>
-            <w:pPr>
-              <w:rPr>
-                <w:lang w:val="en-AU"/>
-              </w:rPr>
-            </w:pPr>
+            <w:r>
+              <w:rPr>
+                <w:lang w:val="en-AU"/>
+              </w:rPr>
+              <w:t>According to the trello board, next up was to add proper functionality to the display frame (i.e. no example jobs), and the calendar showed I was still ahead of schedule.</w:t>
+            </w:r>
           </w:p>
         </w:tc>
         <w:tc>
@@ -5128,196 +6297,133 @@
                 <w:lang w:val="en-AU"/>
               </w:rPr>
             </w:pPr>
-          </w:p>
-        </w:tc>
-      </w:tr>
-      <w:tr>
-        <w:tc>
-          <w:tcPr>
-            <w:tcW w:w="1010" w:type="dxa"/>
-          </w:tcPr>
-          <w:p>
-            <w:pPr>
-              <w:rPr>
-                <w:lang w:val="en-AU"/>
-              </w:rPr>
-            </w:pPr>
-          </w:p>
-        </w:tc>
-        <w:tc>
-          <w:tcPr>
-            <w:tcW w:w="2642" w:type="dxa"/>
-          </w:tcPr>
-          <w:p>
-            <w:pPr>
-              <w:rPr>
-                <w:lang w:val="en-AU"/>
-              </w:rPr>
-            </w:pPr>
-          </w:p>
-        </w:tc>
-        <w:tc>
-          <w:tcPr>
-            <w:tcW w:w="5358" w:type="dxa"/>
-          </w:tcPr>
-          <w:p>
-            <w:pPr>
-              <w:rPr>
-                <w:lang w:val="en-AU"/>
-              </w:rPr>
-            </w:pPr>
-          </w:p>
-        </w:tc>
-      </w:tr>
-      <w:tr>
-        <w:tc>
-          <w:tcPr>
-            <w:tcW w:w="1010" w:type="dxa"/>
-          </w:tcPr>
-          <w:p>
-            <w:pPr>
-              <w:rPr>
-                <w:lang w:val="en-AU"/>
-              </w:rPr>
-            </w:pPr>
-          </w:p>
-        </w:tc>
-        <w:tc>
-          <w:tcPr>
-            <w:tcW w:w="2642" w:type="dxa"/>
-          </w:tcPr>
-          <w:p>
-            <w:pPr>
-              <w:rPr>
-                <w:lang w:val="en-AU"/>
-              </w:rPr>
-            </w:pPr>
-          </w:p>
-        </w:tc>
-        <w:tc>
-          <w:tcPr>
-            <w:tcW w:w="5358" w:type="dxa"/>
-          </w:tcPr>
-          <w:p>
-            <w:pPr>
-              <w:rPr>
-                <w:lang w:val="en-AU"/>
-              </w:rPr>
-            </w:pPr>
-          </w:p>
-        </w:tc>
-      </w:tr>
-      <w:tr>
-        <w:tc>
-          <w:tcPr>
-            <w:tcW w:w="1010" w:type="dxa"/>
-          </w:tcPr>
-          <w:p>
-            <w:pPr>
-              <w:rPr>
-                <w:lang w:val="en-AU"/>
-              </w:rPr>
-            </w:pPr>
-          </w:p>
-        </w:tc>
-        <w:tc>
-          <w:tcPr>
-            <w:tcW w:w="2642" w:type="dxa"/>
-          </w:tcPr>
-          <w:p>
-            <w:pPr>
-              <w:rPr>
-                <w:lang w:val="en-AU"/>
-              </w:rPr>
-            </w:pPr>
-          </w:p>
-        </w:tc>
-        <w:tc>
-          <w:tcPr>
-            <w:tcW w:w="5358" w:type="dxa"/>
-          </w:tcPr>
-          <w:p>
-            <w:pPr>
-              <w:rPr>
-                <w:lang w:val="en-AU"/>
-              </w:rPr>
-            </w:pPr>
-          </w:p>
-        </w:tc>
-      </w:tr>
-      <w:tr>
-        <w:tc>
-          <w:tcPr>
-            <w:tcW w:w="1010" w:type="dxa"/>
-          </w:tcPr>
-          <w:p>
-            <w:pPr>
-              <w:rPr>
-                <w:lang w:val="en-AU"/>
-              </w:rPr>
-            </w:pPr>
-          </w:p>
-        </w:tc>
-        <w:tc>
-          <w:tcPr>
-            <w:tcW w:w="2642" w:type="dxa"/>
-          </w:tcPr>
-          <w:p>
-            <w:pPr>
-              <w:rPr>
-                <w:lang w:val="en-AU"/>
-              </w:rPr>
-            </w:pPr>
-          </w:p>
-        </w:tc>
-        <w:tc>
-          <w:tcPr>
-            <w:tcW w:w="5358" w:type="dxa"/>
-          </w:tcPr>
-          <w:p>
-            <w:pPr>
-              <w:rPr>
-                <w:lang w:val="en-AU"/>
-              </w:rPr>
-            </w:pPr>
-          </w:p>
-        </w:tc>
-      </w:tr>
-      <w:tr>
-        <w:tc>
-          <w:tcPr>
-            <w:tcW w:w="1010" w:type="dxa"/>
-          </w:tcPr>
-          <w:p>
-            <w:pPr>
-              <w:rPr>
-                <w:lang w:val="en-AU"/>
-              </w:rPr>
-            </w:pPr>
-          </w:p>
-        </w:tc>
-        <w:tc>
-          <w:tcPr>
-            <w:tcW w:w="2642" w:type="dxa"/>
-          </w:tcPr>
-          <w:p>
-            <w:pPr>
-              <w:rPr>
-                <w:lang w:val="en-AU"/>
-              </w:rPr>
-            </w:pPr>
-          </w:p>
-        </w:tc>
-        <w:tc>
-          <w:tcPr>
-            <w:tcW w:w="5358" w:type="dxa"/>
-          </w:tcPr>
-          <w:p>
-            <w:pPr>
-              <w:rPr>
-                <w:lang w:val="en-AU"/>
-              </w:rPr>
-            </w:pPr>
+            <w:r>
+              <w:rPr>
+                <w:lang w:val="en-AU"/>
+              </w:rPr>
+              <w:t>Testing evidence is in the testing videos folder, called “</w:t>
+            </w:r>
+            <w:r>
+              <w:rPr>
+                <w:color w:val="FF0000"/>
+                <w:lang w:val="en-AU"/>
+              </w:rPr>
+              <w:t>testing component 4</w:t>
+            </w:r>
+            <w:r>
+              <w:rPr>
+                <w:color w:val="FF0000"/>
+                <w:lang w:val="en-AU"/>
+              </w:rPr>
+              <w:t xml:space="preserve"> (version 2)</w:t>
+            </w:r>
+            <w:r>
+              <w:rPr>
+                <w:lang w:val="en-AU"/>
+              </w:rPr>
+              <w:t>”.</w:t>
+            </w:r>
+          </w:p>
+          <w:p>
+            <w:pPr>
+              <w:rPr>
+                <w:lang w:val="en-AU"/>
+              </w:rPr>
+            </w:pPr>
+            <w:r>
+              <w:rPr>
+                <w:noProof/>
+                <w:lang w:val="en-AU"/>
+              </w:rPr>
+              <w:drawing>
+                <wp:inline distT="0" distB="0" distL="0" distR="0" wp14:anchorId="612BB956" wp14:editId="3DB31096">
+                  <wp:extent cx="2374900" cy="1232736"/>
+                  <wp:effectExtent l="0" t="0" r="0" b="0"/>
+                  <wp:docPr id="76" name="Picture 76"/>
+                  <wp:cNvGraphicFramePr>
+                    <a:graphicFrameLocks xmlns:a="http://schemas.openxmlformats.org/drawingml/2006/main" noChangeAspect="1"/>
+                  </wp:cNvGraphicFramePr>
+                  <a:graphic xmlns:a="http://schemas.openxmlformats.org/drawingml/2006/main">
+                    <a:graphicData uri="http://schemas.openxmlformats.org/drawingml/2006/picture">
+                      <pic:pic xmlns:pic="http://schemas.openxmlformats.org/drawingml/2006/picture">
+                        <pic:nvPicPr>
+                          <pic:cNvPr id="76" name="Screen Shot 2021-05-27 at 9.59.19 AM.png"/>
+                          <pic:cNvPicPr/>
+                        </pic:nvPicPr>
+                        <pic:blipFill>
+                          <a:blip r:embed="rId78" cstate="print">
+                            <a:extLst>
+                              <a:ext uri="{28A0092B-C50C-407E-A947-70E740481C1C}">
+                                <a14:useLocalDpi xmlns:a14="http://schemas.microsoft.com/office/drawing/2010/main" val="0"/>
+                              </a:ext>
+                            </a:extLst>
+                          </a:blip>
+                          <a:stretch>
+                            <a:fillRect/>
+                          </a:stretch>
+                        </pic:blipFill>
+                        <pic:spPr>
+                          <a:xfrm>
+                            <a:off x="0" y="0"/>
+                            <a:ext cx="2387399" cy="1239224"/>
+                          </a:xfrm>
+                          <a:prstGeom prst="rect">
+                            <a:avLst/>
+                          </a:prstGeom>
+                        </pic:spPr>
+                      </pic:pic>
+                    </a:graphicData>
+                  </a:graphic>
+                </wp:inline>
+              </w:drawing>
+            </w:r>
+            <w:r>
+              <w:rPr>
+                <w:noProof/>
+                <w:lang w:val="en-AU"/>
+              </w:rPr>
+              <w:drawing>
+                <wp:inline distT="0" distB="0" distL="0" distR="0" wp14:anchorId="7D17E94A" wp14:editId="68605442">
+                  <wp:extent cx="3117850" cy="1187687"/>
+                  <wp:effectExtent l="0" t="0" r="0" b="6350"/>
+                  <wp:docPr id="77" name="Picture 77"/>
+                  <wp:cNvGraphicFramePr>
+                    <a:graphicFrameLocks xmlns:a="http://schemas.openxmlformats.org/drawingml/2006/main" noChangeAspect="1"/>
+                  </wp:cNvGraphicFramePr>
+                  <a:graphic xmlns:a="http://schemas.openxmlformats.org/drawingml/2006/main">
+                    <a:graphicData uri="http://schemas.openxmlformats.org/drawingml/2006/picture">
+                      <pic:pic xmlns:pic="http://schemas.openxmlformats.org/drawingml/2006/picture">
+                        <pic:nvPicPr>
+                          <pic:cNvPr id="77" name="Screen Shot 2021-05-27 at 9.59.41 AM.png"/>
+                          <pic:cNvPicPr/>
+                        </pic:nvPicPr>
+                        <pic:blipFill>
+                          <a:blip r:embed="rId79" cstate="print">
+                            <a:extLst>
+                              <a:ext uri="{28A0092B-C50C-407E-A947-70E740481C1C}">
+                                <a14:useLocalDpi xmlns:a14="http://schemas.microsoft.com/office/drawing/2010/main" val="0"/>
+                              </a:ext>
+                            </a:extLst>
+                          </a:blip>
+                          <a:stretch>
+                            <a:fillRect/>
+                          </a:stretch>
+                        </pic:blipFill>
+                        <pic:spPr>
+                          <a:xfrm>
+                            <a:off x="0" y="0"/>
+                            <a:ext cx="3125404" cy="1190565"/>
+                          </a:xfrm>
+                          <a:prstGeom prst="rect">
+                            <a:avLst/>
+                          </a:prstGeom>
+                        </pic:spPr>
+                      </pic:pic>
+                    </a:graphicData>
+                  </a:graphic>
+                </wp:inline>
+              </w:drawing>
+            </w:r>
           </w:p>
         </w:tc>
       </w:tr>

</xml_diff>

<commit_message>
Removing hard coded jobs
I removed the example jobs that I was using for testing and added a descriptive message in a label that shows when no jobs have been entered.
</commit_message>
<xml_diff>
--- a/Testing and Evidence Log.docx
+++ b/Testing and Evidence Log.docx
@@ -5924,14 +5924,7 @@
                 <w:color w:val="FF0000"/>
                 <w:lang w:val="en-AU"/>
               </w:rPr>
-              <w:t xml:space="preserve">testing component </w:t>
-            </w:r>
-            <w:r>
-              <w:rPr>
-                <w:color w:val="FF0000"/>
-                <w:lang w:val="en-AU"/>
-              </w:rPr>
-              <w:t>4</w:t>
+              <w:t>testing component 4</w:t>
             </w:r>
             <w:r>
               <w:rPr>
@@ -6277,8 +6270,6 @@
                 <w:lang w:val="en-AU"/>
               </w:rPr>
             </w:pPr>
-            <w:bookmarkStart w:id="0" w:name="_GoBack"/>
-            <w:bookmarkEnd w:id="0"/>
             <w:r>
               <w:rPr>
                 <w:lang w:val="en-AU"/>
@@ -6308,14 +6299,7 @@
                 <w:color w:val="FF0000"/>
                 <w:lang w:val="en-AU"/>
               </w:rPr>
-              <w:t>testing component 4</w:t>
-            </w:r>
-            <w:r>
-              <w:rPr>
-                <w:color w:val="FF0000"/>
-                <w:lang w:val="en-AU"/>
-              </w:rPr>
-              <w:t xml:space="preserve"> (version 2)</w:t>
+              <w:t>testing component 4 (version 2)</w:t>
             </w:r>
             <w:r>
               <w:rPr>
@@ -6424,6 +6408,642 @@
                 </wp:inline>
               </w:drawing>
             </w:r>
+          </w:p>
+        </w:tc>
+      </w:tr>
+      <w:tr>
+        <w:tc>
+          <w:tcPr>
+            <w:tcW w:w="9010" w:type="dxa"/>
+            <w:gridSpan w:val="3"/>
+          </w:tcPr>
+          <w:p>
+            <w:pPr>
+              <w:jc w:val="center"/>
+              <w:rPr>
+                <w:lang w:val="en-AU"/>
+              </w:rPr>
+            </w:pPr>
+            <w:r>
+              <w:rPr>
+                <w:lang w:val="en-AU"/>
+              </w:rPr>
+              <w:t>Component 5 – Display frame functionality (no hard coding jobs)</w:t>
+            </w:r>
+          </w:p>
+        </w:tc>
+      </w:tr>
+      <w:tr>
+        <w:tc>
+          <w:tcPr>
+            <w:tcW w:w="1010" w:type="dxa"/>
+          </w:tcPr>
+          <w:p>
+            <w:pPr>
+              <w:rPr>
+                <w:lang w:val="en-AU"/>
+              </w:rPr>
+            </w:pPr>
+            <w:r>
+              <w:rPr>
+                <w:lang w:val="en-AU"/>
+              </w:rPr>
+              <w:t>28/5/21</w:t>
+            </w:r>
+          </w:p>
+        </w:tc>
+        <w:tc>
+          <w:tcPr>
+            <w:tcW w:w="2642" w:type="dxa"/>
+          </w:tcPr>
+          <w:p>
+            <w:pPr>
+              <w:rPr>
+                <w:lang w:val="en-AU"/>
+              </w:rPr>
+            </w:pPr>
+            <w:r>
+              <w:rPr>
+                <w:lang w:val="en-AU"/>
+              </w:rPr>
+              <w:t>Test plan for this component:</w:t>
+            </w:r>
+          </w:p>
+          <w:p>
+            <w:pPr>
+              <w:rPr>
+                <w:lang w:val="en-AU"/>
+              </w:rPr>
+            </w:pPr>
+          </w:p>
+        </w:tc>
+        <w:tc>
+          <w:tcPr>
+            <w:tcW w:w="5358" w:type="dxa"/>
+          </w:tcPr>
+          <w:p>
+            <w:pPr>
+              <w:pStyle w:val="ListParagraph"/>
+              <w:numPr>
+                <w:ilvl w:val="0"/>
+                <w:numId w:val="6"/>
+              </w:numPr>
+              <w:rPr>
+                <w:lang w:val="en-AU"/>
+              </w:rPr>
+            </w:pPr>
+            <w:r>
+              <w:rPr>
+                <w:lang w:val="en-AU"/>
+              </w:rPr>
+              <w:t>Program starts, there are no jobs that have been entered so there should be a label that says this on the display frame, and the display labels should be hidden.</w:t>
+            </w:r>
+          </w:p>
+          <w:p>
+            <w:pPr>
+              <w:pStyle w:val="ListParagraph"/>
+              <w:numPr>
+                <w:ilvl w:val="0"/>
+                <w:numId w:val="6"/>
+              </w:numPr>
+              <w:rPr>
+                <w:lang w:val="en-AU"/>
+              </w:rPr>
+            </w:pPr>
+            <w:r>
+              <w:rPr>
+                <w:lang w:val="en-AU"/>
+              </w:rPr>
+              <w:t>Once a job has been entered the “no jobs entered” label should be hidden and the display labels should show and everything should work the same as it did when the jobs were hard coded.</w:t>
+            </w:r>
+            <w:r>
+              <w:rPr>
+                <w:lang w:val="en-AU"/>
+              </w:rPr>
+              <w:br/>
+              <w:t>[from this point on the test plan from component 3 can be used to make sure buttons are still working as expected]</w:t>
+            </w:r>
+          </w:p>
+        </w:tc>
+      </w:tr>
+      <w:tr>
+        <w:tc>
+          <w:tcPr>
+            <w:tcW w:w="1010" w:type="dxa"/>
+          </w:tcPr>
+          <w:p>
+            <w:pPr>
+              <w:rPr>
+                <w:lang w:val="en-AU"/>
+              </w:rPr>
+            </w:pPr>
+            <w:r>
+              <w:rPr>
+                <w:lang w:val="en-AU"/>
+              </w:rPr>
+              <w:t>28/5/21</w:t>
+            </w:r>
+          </w:p>
+        </w:tc>
+        <w:tc>
+          <w:tcPr>
+            <w:tcW w:w="2642" w:type="dxa"/>
+          </w:tcPr>
+          <w:p>
+            <w:pPr>
+              <w:rPr>
+                <w:lang w:val="en-AU"/>
+              </w:rPr>
+            </w:pPr>
+            <w:r>
+              <w:rPr>
+                <w:lang w:val="en-AU"/>
+              </w:rPr>
+              <w:t>I removed the code that made the display labels display jobs upon creation (e.g. charge text used to be ${:.2f}, but now it is only set to that in check_pos_</w:t>
+            </w:r>
+            <w:proofErr w:type="gramStart"/>
+            <w:r>
+              <w:rPr>
+                <w:lang w:val="en-AU"/>
+              </w:rPr>
+              <w:t>update, and</w:t>
+            </w:r>
+            <w:proofErr w:type="gramEnd"/>
+            <w:r>
+              <w:rPr>
+                <w:lang w:val="en-AU"/>
+              </w:rPr>
+              <w:t xml:space="preserve"> is just set to “” upon creation). </w:t>
+            </w:r>
+            <w:r>
+              <w:rPr>
+                <w:lang w:val="en-AU"/>
+              </w:rPr>
+              <w:t>I called the check_pos_update method in the init</w:t>
+            </w:r>
+            <w:r>
+              <w:rPr>
+                <w:lang w:val="en-AU"/>
+              </w:rPr>
+              <w:t xml:space="preserve">, because I added some code to it that means if there are no jobs in the job list it will hide the job display labels and show the “there are no jobs entered” label, and </w:t>
+            </w:r>
+            <w:r>
+              <w:rPr>
+                <w:lang w:val="en-AU"/>
+              </w:rPr>
+              <w:lastRenderedPageBreak/>
+              <w:t>if not it will hide that label and show the others. I put this code in that function inside of the if/else statement so that if I want to add the option to delete jobs later, that can display if all jobs in the system have been deleted.</w:t>
+            </w:r>
+            <w:r>
+              <w:rPr>
+                <w:lang w:val="en-AU"/>
+              </w:rPr>
+              <w:t xml:space="preserve"> Next I need to adjust what happens when you press submit on the entry frame.</w:t>
+            </w:r>
+            <w:bookmarkStart w:id="0" w:name="_GoBack"/>
+            <w:bookmarkEnd w:id="0"/>
+          </w:p>
+        </w:tc>
+        <w:tc>
+          <w:tcPr>
+            <w:tcW w:w="5358" w:type="dxa"/>
+          </w:tcPr>
+          <w:p>
+            <w:pPr>
+              <w:rPr>
+                <w:sz w:val="16"/>
+                <w:szCs w:val="16"/>
+                <w:lang w:val="en-AU"/>
+              </w:rPr>
+            </w:pPr>
+            <w:r>
+              <w:rPr>
+                <w:noProof/>
+                <w:lang w:val="en-AU"/>
+              </w:rPr>
+              <w:lastRenderedPageBreak/>
+              <w:drawing>
+                <wp:inline distT="0" distB="0" distL="0" distR="0" wp14:anchorId="63FD7B23" wp14:editId="04D551EE">
+                  <wp:extent cx="3073564" cy="2248050"/>
+                  <wp:effectExtent l="0" t="0" r="0" b="0"/>
+                  <wp:docPr id="78" name="Picture 78"/>
+                  <wp:cNvGraphicFramePr>
+                    <a:graphicFrameLocks xmlns:a="http://schemas.openxmlformats.org/drawingml/2006/main" noChangeAspect="1"/>
+                  </wp:cNvGraphicFramePr>
+                  <a:graphic xmlns:a="http://schemas.openxmlformats.org/drawingml/2006/main">
+                    <a:graphicData uri="http://schemas.openxmlformats.org/drawingml/2006/picture">
+                      <pic:pic xmlns:pic="http://schemas.openxmlformats.org/drawingml/2006/picture">
+                        <pic:nvPicPr>
+                          <pic:cNvPr id="78" name="Screen Shot 2021-05-28 at 10.20.00 AM.png"/>
+                          <pic:cNvPicPr/>
+                        </pic:nvPicPr>
+                        <pic:blipFill>
+                          <a:blip r:embed="rId80">
+                            <a:extLst>
+                              <a:ext uri="{28A0092B-C50C-407E-A947-70E740481C1C}">
+                                <a14:useLocalDpi xmlns:a14="http://schemas.microsoft.com/office/drawing/2010/main" val="0"/>
+                              </a:ext>
+                            </a:extLst>
+                          </a:blip>
+                          <a:stretch>
+                            <a:fillRect/>
+                          </a:stretch>
+                        </pic:blipFill>
+                        <pic:spPr>
+                          <a:xfrm>
+                            <a:off x="0" y="0"/>
+                            <a:ext cx="3143895" cy="2299491"/>
+                          </a:xfrm>
+                          <a:prstGeom prst="rect">
+                            <a:avLst/>
+                          </a:prstGeom>
+                        </pic:spPr>
+                      </pic:pic>
+                    </a:graphicData>
+                  </a:graphic>
+                </wp:inline>
+              </w:drawing>
+            </w:r>
+            <w:r>
+              <w:rPr>
+                <w:sz w:val="20"/>
+                <w:szCs w:val="20"/>
+                <w:lang w:val="en-AU"/>
+              </w:rPr>
+              <w:t>(</w:t>
+            </w:r>
+            <w:r>
+              <w:rPr>
+                <w:sz w:val="21"/>
+                <w:szCs w:val="21"/>
+                <w:lang w:val="en-AU"/>
+              </w:rPr>
+              <w:t>first starting up the program)</w:t>
+            </w:r>
+          </w:p>
+          <w:p>
+            <w:pPr>
+              <w:rPr>
+                <w:lang w:val="en-AU"/>
+              </w:rPr>
+            </w:pPr>
+            <w:r>
+              <w:rPr>
+                <w:noProof/>
+                <w:lang w:val="en-AU"/>
+              </w:rPr>
+              <w:lastRenderedPageBreak/>
+              <w:drawing>
+                <wp:inline distT="0" distB="0" distL="0" distR="0" wp14:anchorId="021990DE" wp14:editId="2F343AF6">
+                  <wp:extent cx="1654508" cy="1166949"/>
+                  <wp:effectExtent l="0" t="0" r="0" b="1905"/>
+                  <wp:docPr id="79" name="Picture 79"/>
+                  <wp:cNvGraphicFramePr>
+                    <a:graphicFrameLocks xmlns:a="http://schemas.openxmlformats.org/drawingml/2006/main" noChangeAspect="1"/>
+                  </wp:cNvGraphicFramePr>
+                  <a:graphic xmlns:a="http://schemas.openxmlformats.org/drawingml/2006/main">
+                    <a:graphicData uri="http://schemas.openxmlformats.org/drawingml/2006/picture">
+                      <pic:pic xmlns:pic="http://schemas.openxmlformats.org/drawingml/2006/picture">
+                        <pic:nvPicPr>
+                          <pic:cNvPr id="79" name="Screen Shot 2021-05-28 at 10.20.40 AM.png"/>
+                          <pic:cNvPicPr/>
+                        </pic:nvPicPr>
+                        <pic:blipFill>
+                          <a:blip r:embed="rId81" cstate="print">
+                            <a:extLst>
+                              <a:ext uri="{28A0092B-C50C-407E-A947-70E740481C1C}">
+                                <a14:useLocalDpi xmlns:a14="http://schemas.microsoft.com/office/drawing/2010/main" val="0"/>
+                              </a:ext>
+                            </a:extLst>
+                          </a:blip>
+                          <a:stretch>
+                            <a:fillRect/>
+                          </a:stretch>
+                        </pic:blipFill>
+                        <pic:spPr>
+                          <a:xfrm>
+                            <a:off x="0" y="0"/>
+                            <a:ext cx="1672521" cy="1179654"/>
+                          </a:xfrm>
+                          <a:prstGeom prst="rect">
+                            <a:avLst/>
+                          </a:prstGeom>
+                        </pic:spPr>
+                      </pic:pic>
+                    </a:graphicData>
+                  </a:graphic>
+                </wp:inline>
+              </w:drawing>
+            </w:r>
+            <w:r>
+              <w:rPr>
+                <w:noProof/>
+                <w:lang w:val="en-AU"/>
+              </w:rPr>
+              <w:drawing>
+                <wp:inline distT="0" distB="0" distL="0" distR="0" wp14:anchorId="20876E26" wp14:editId="37341C96">
+                  <wp:extent cx="1577691" cy="1105535"/>
+                  <wp:effectExtent l="0" t="0" r="0" b="0"/>
+                  <wp:docPr id="80" name="Picture 80"/>
+                  <wp:cNvGraphicFramePr>
+                    <a:graphicFrameLocks xmlns:a="http://schemas.openxmlformats.org/drawingml/2006/main" noChangeAspect="1"/>
+                  </wp:cNvGraphicFramePr>
+                  <a:graphic xmlns:a="http://schemas.openxmlformats.org/drawingml/2006/main">
+                    <a:graphicData uri="http://schemas.openxmlformats.org/drawingml/2006/picture">
+                      <pic:pic xmlns:pic="http://schemas.openxmlformats.org/drawingml/2006/picture">
+                        <pic:nvPicPr>
+                          <pic:cNvPr id="80" name="Screen Shot 2021-05-28 at 10.21.34 AM.png"/>
+                          <pic:cNvPicPr/>
+                        </pic:nvPicPr>
+                        <pic:blipFill>
+                          <a:blip r:embed="rId82" cstate="print">
+                            <a:extLst>
+                              <a:ext uri="{28A0092B-C50C-407E-A947-70E740481C1C}">
+                                <a14:useLocalDpi xmlns:a14="http://schemas.microsoft.com/office/drawing/2010/main" val="0"/>
+                              </a:ext>
+                            </a:extLst>
+                          </a:blip>
+                          <a:stretch>
+                            <a:fillRect/>
+                          </a:stretch>
+                        </pic:blipFill>
+                        <pic:spPr>
+                          <a:xfrm>
+                            <a:off x="0" y="0"/>
+                            <a:ext cx="1635004" cy="1145696"/>
+                          </a:xfrm>
+                          <a:prstGeom prst="rect">
+                            <a:avLst/>
+                          </a:prstGeom>
+                        </pic:spPr>
+                      </pic:pic>
+                    </a:graphicData>
+                  </a:graphic>
+                </wp:inline>
+              </w:drawing>
+            </w:r>
+            <w:r>
+              <w:rPr>
+                <w:noProof/>
+                <w:lang w:val="en-AU"/>
+              </w:rPr>
+              <w:drawing>
+                <wp:inline distT="0" distB="0" distL="0" distR="0" wp14:anchorId="5DB5822A" wp14:editId="620AFF94">
+                  <wp:extent cx="1525294" cy="1058517"/>
+                  <wp:effectExtent l="0" t="0" r="0" b="0"/>
+                  <wp:docPr id="81" name="Picture 81"/>
+                  <wp:cNvGraphicFramePr>
+                    <a:graphicFrameLocks xmlns:a="http://schemas.openxmlformats.org/drawingml/2006/main" noChangeAspect="1"/>
+                  </wp:cNvGraphicFramePr>
+                  <a:graphic xmlns:a="http://schemas.openxmlformats.org/drawingml/2006/main">
+                    <a:graphicData uri="http://schemas.openxmlformats.org/drawingml/2006/picture">
+                      <pic:pic xmlns:pic="http://schemas.openxmlformats.org/drawingml/2006/picture">
+                        <pic:nvPicPr>
+                          <pic:cNvPr id="81" name="Screen Shot 2021-05-28 at 10.21.39 AM.png"/>
+                          <pic:cNvPicPr/>
+                        </pic:nvPicPr>
+                        <pic:blipFill>
+                          <a:blip r:embed="rId83" cstate="print">
+                            <a:extLst>
+                              <a:ext uri="{28A0092B-C50C-407E-A947-70E740481C1C}">
+                                <a14:useLocalDpi xmlns:a14="http://schemas.microsoft.com/office/drawing/2010/main" val="0"/>
+                              </a:ext>
+                            </a:extLst>
+                          </a:blip>
+                          <a:stretch>
+                            <a:fillRect/>
+                          </a:stretch>
+                        </pic:blipFill>
+                        <pic:spPr>
+                          <a:xfrm>
+                            <a:off x="0" y="0"/>
+                            <a:ext cx="1541364" cy="1069669"/>
+                          </a:xfrm>
+                          <a:prstGeom prst="rect">
+                            <a:avLst/>
+                          </a:prstGeom>
+                        </pic:spPr>
+                      </pic:pic>
+                    </a:graphicData>
+                  </a:graphic>
+                </wp:inline>
+              </w:drawing>
+            </w:r>
+            <w:r>
+              <w:rPr>
+                <w:noProof/>
+                <w:lang w:val="en-AU"/>
+              </w:rPr>
+              <w:drawing>
+                <wp:inline distT="0" distB="0" distL="0" distR="0" wp14:anchorId="307B82D6" wp14:editId="48FF113D">
+                  <wp:extent cx="1610139" cy="984048"/>
+                  <wp:effectExtent l="0" t="0" r="3175" b="0"/>
+                  <wp:docPr id="82" name="Picture 82"/>
+                  <wp:cNvGraphicFramePr>
+                    <a:graphicFrameLocks xmlns:a="http://schemas.openxmlformats.org/drawingml/2006/main" noChangeAspect="1"/>
+                  </wp:cNvGraphicFramePr>
+                  <a:graphic xmlns:a="http://schemas.openxmlformats.org/drawingml/2006/main">
+                    <a:graphicData uri="http://schemas.openxmlformats.org/drawingml/2006/picture">
+                      <pic:pic xmlns:pic="http://schemas.openxmlformats.org/drawingml/2006/picture">
+                        <pic:nvPicPr>
+                          <pic:cNvPr id="82" name="Screen Shot 2021-05-28 at 10.22.05 AM.png"/>
+                          <pic:cNvPicPr/>
+                        </pic:nvPicPr>
+                        <pic:blipFill rotWithShape="1">
+                          <a:blip r:embed="rId84" cstate="print">
+                            <a:extLst>
+                              <a:ext uri="{28A0092B-C50C-407E-A947-70E740481C1C}">
+                                <a14:useLocalDpi xmlns:a14="http://schemas.microsoft.com/office/drawing/2010/main" val="0"/>
+                              </a:ext>
+                            </a:extLst>
+                          </a:blip>
+                          <a:srcRect r="2769"/>
+                          <a:stretch/>
+                        </pic:blipFill>
+                        <pic:spPr bwMode="auto">
+                          <a:xfrm>
+                            <a:off x="0" y="0"/>
+                            <a:ext cx="1623559" cy="992250"/>
+                          </a:xfrm>
+                          <a:prstGeom prst="rect">
+                            <a:avLst/>
+                          </a:prstGeom>
+                          <a:ln>
+                            <a:noFill/>
+                          </a:ln>
+                          <a:extLst>
+                            <a:ext uri="{53640926-AAD7-44D8-BBD7-CCE9431645EC}">
+                              <a14:shadowObscured xmlns:a14="http://schemas.microsoft.com/office/drawing/2010/main"/>
+                            </a:ext>
+                          </a:extLst>
+                        </pic:spPr>
+                      </pic:pic>
+                    </a:graphicData>
+                  </a:graphic>
+                </wp:inline>
+              </w:drawing>
+            </w:r>
+            <w:r>
+              <w:rPr>
+                <w:noProof/>
+                <w:lang w:val="en-AU"/>
+              </w:rPr>
+              <w:drawing>
+                <wp:inline distT="0" distB="0" distL="0" distR="0" wp14:anchorId="7CC67B6C" wp14:editId="5E93F45F">
+                  <wp:extent cx="2912581" cy="465948"/>
+                  <wp:effectExtent l="0" t="0" r="0" b="4445"/>
+                  <wp:docPr id="83" name="Picture 83"/>
+                  <wp:cNvGraphicFramePr>
+                    <a:graphicFrameLocks xmlns:a="http://schemas.openxmlformats.org/drawingml/2006/main" noChangeAspect="1"/>
+                  </wp:cNvGraphicFramePr>
+                  <a:graphic xmlns:a="http://schemas.openxmlformats.org/drawingml/2006/main">
+                    <a:graphicData uri="http://schemas.openxmlformats.org/drawingml/2006/picture">
+                      <pic:pic xmlns:pic="http://schemas.openxmlformats.org/drawingml/2006/picture">
+                        <pic:nvPicPr>
+                          <pic:cNvPr id="83" name="Screen Shot 2021-05-28 at 10.22.12 AM.png"/>
+                          <pic:cNvPicPr/>
+                        </pic:nvPicPr>
+                        <pic:blipFill>
+                          <a:blip r:embed="rId85" cstate="print">
+                            <a:extLst>
+                              <a:ext uri="{28A0092B-C50C-407E-A947-70E740481C1C}">
+                                <a14:useLocalDpi xmlns:a14="http://schemas.microsoft.com/office/drawing/2010/main" val="0"/>
+                              </a:ext>
+                            </a:extLst>
+                          </a:blip>
+                          <a:stretch>
+                            <a:fillRect/>
+                          </a:stretch>
+                        </pic:blipFill>
+                        <pic:spPr>
+                          <a:xfrm>
+                            <a:off x="0" y="0"/>
+                            <a:ext cx="2983985" cy="477371"/>
+                          </a:xfrm>
+                          <a:prstGeom prst="rect">
+                            <a:avLst/>
+                          </a:prstGeom>
+                        </pic:spPr>
+                      </pic:pic>
+                    </a:graphicData>
+                  </a:graphic>
+                </wp:inline>
+              </w:drawing>
+            </w:r>
+          </w:p>
+        </w:tc>
+      </w:tr>
+      <w:tr>
+        <w:tc>
+          <w:tcPr>
+            <w:tcW w:w="1010" w:type="dxa"/>
+          </w:tcPr>
+          <w:p>
+            <w:pPr>
+              <w:rPr>
+                <w:lang w:val="en-AU"/>
+              </w:rPr>
+            </w:pPr>
+          </w:p>
+        </w:tc>
+        <w:tc>
+          <w:tcPr>
+            <w:tcW w:w="2642" w:type="dxa"/>
+          </w:tcPr>
+          <w:p>
+            <w:pPr>
+              <w:rPr>
+                <w:lang w:val="en-AU"/>
+              </w:rPr>
+            </w:pPr>
+          </w:p>
+        </w:tc>
+        <w:tc>
+          <w:tcPr>
+            <w:tcW w:w="5358" w:type="dxa"/>
+          </w:tcPr>
+          <w:p>
+            <w:pPr>
+              <w:rPr>
+                <w:lang w:val="en-AU"/>
+              </w:rPr>
+            </w:pPr>
+          </w:p>
+        </w:tc>
+      </w:tr>
+      <w:tr>
+        <w:tc>
+          <w:tcPr>
+            <w:tcW w:w="1010" w:type="dxa"/>
+          </w:tcPr>
+          <w:p>
+            <w:pPr>
+              <w:rPr>
+                <w:lang w:val="en-AU"/>
+              </w:rPr>
+            </w:pPr>
+          </w:p>
+        </w:tc>
+        <w:tc>
+          <w:tcPr>
+            <w:tcW w:w="2642" w:type="dxa"/>
+          </w:tcPr>
+          <w:p>
+            <w:pPr>
+              <w:rPr>
+                <w:lang w:val="en-AU"/>
+              </w:rPr>
+            </w:pPr>
+          </w:p>
+        </w:tc>
+        <w:tc>
+          <w:tcPr>
+            <w:tcW w:w="5358" w:type="dxa"/>
+          </w:tcPr>
+          <w:p>
+            <w:pPr>
+              <w:rPr>
+                <w:lang w:val="en-AU"/>
+              </w:rPr>
+            </w:pPr>
+          </w:p>
+        </w:tc>
+      </w:tr>
+      <w:tr>
+        <w:tc>
+          <w:tcPr>
+            <w:tcW w:w="1010" w:type="dxa"/>
+          </w:tcPr>
+          <w:p>
+            <w:pPr>
+              <w:rPr>
+                <w:lang w:val="en-AU"/>
+              </w:rPr>
+            </w:pPr>
+          </w:p>
+        </w:tc>
+        <w:tc>
+          <w:tcPr>
+            <w:tcW w:w="2642" w:type="dxa"/>
+          </w:tcPr>
+          <w:p>
+            <w:pPr>
+              <w:rPr>
+                <w:lang w:val="en-AU"/>
+              </w:rPr>
+            </w:pPr>
+          </w:p>
+        </w:tc>
+        <w:tc>
+          <w:tcPr>
+            <w:tcW w:w="5358" w:type="dxa"/>
+          </w:tcPr>
+          <w:p>
+            <w:pPr>
+              <w:rPr>
+                <w:lang w:val="en-AU"/>
+              </w:rPr>
+            </w:pPr>
           </w:p>
         </w:tc>
       </w:tr>
@@ -6713,6 +7333,119 @@
     </w:lvl>
   </w:abstractNum>
   <w:abstractNum w:abstractNumId="1" w15:restartNumberingAfterBreak="0">
+    <w:nsid w:val="1C73227E"/>
+    <w:multiLevelType w:val="hybridMultilevel"/>
+    <w:tmpl w:val="D9FEA72A"/>
+    <w:lvl w:ilvl="0" w:tplc="08090001">
+      <w:start w:val="1"/>
+      <w:numFmt w:val="bullet"/>
+      <w:lvlText w:val=""/>
+      <w:lvlJc w:val="left"/>
+      <w:pPr>
+        <w:ind w:left="720" w:hanging="360"/>
+      </w:pPr>
+      <w:rPr>
+        <w:rFonts w:ascii="Symbol" w:hAnsi="Symbol" w:hint="default"/>
+      </w:rPr>
+    </w:lvl>
+    <w:lvl w:ilvl="1" w:tplc="08090003" w:tentative="1">
+      <w:start w:val="1"/>
+      <w:numFmt w:val="bullet"/>
+      <w:lvlText w:val="o"/>
+      <w:lvlJc w:val="left"/>
+      <w:pPr>
+        <w:ind w:left="1440" w:hanging="360"/>
+      </w:pPr>
+      <w:rPr>
+        <w:rFonts w:ascii="Courier New" w:hAnsi="Courier New" w:cs="Courier New" w:hint="default"/>
+      </w:rPr>
+    </w:lvl>
+    <w:lvl w:ilvl="2" w:tplc="08090005" w:tentative="1">
+      <w:start w:val="1"/>
+      <w:numFmt w:val="bullet"/>
+      <w:lvlText w:val=""/>
+      <w:lvlJc w:val="left"/>
+      <w:pPr>
+        <w:ind w:left="2160" w:hanging="360"/>
+      </w:pPr>
+      <w:rPr>
+        <w:rFonts w:ascii="Wingdings" w:hAnsi="Wingdings" w:hint="default"/>
+      </w:rPr>
+    </w:lvl>
+    <w:lvl w:ilvl="3" w:tplc="08090001" w:tentative="1">
+      <w:start w:val="1"/>
+      <w:numFmt w:val="bullet"/>
+      <w:lvlText w:val=""/>
+      <w:lvlJc w:val="left"/>
+      <w:pPr>
+        <w:ind w:left="2880" w:hanging="360"/>
+      </w:pPr>
+      <w:rPr>
+        <w:rFonts w:ascii="Symbol" w:hAnsi="Symbol" w:hint="default"/>
+      </w:rPr>
+    </w:lvl>
+    <w:lvl w:ilvl="4" w:tplc="08090003" w:tentative="1">
+      <w:start w:val="1"/>
+      <w:numFmt w:val="bullet"/>
+      <w:lvlText w:val="o"/>
+      <w:lvlJc w:val="left"/>
+      <w:pPr>
+        <w:ind w:left="3600" w:hanging="360"/>
+      </w:pPr>
+      <w:rPr>
+        <w:rFonts w:ascii="Courier New" w:hAnsi="Courier New" w:cs="Courier New" w:hint="default"/>
+      </w:rPr>
+    </w:lvl>
+    <w:lvl w:ilvl="5" w:tplc="08090005" w:tentative="1">
+      <w:start w:val="1"/>
+      <w:numFmt w:val="bullet"/>
+      <w:lvlText w:val=""/>
+      <w:lvlJc w:val="left"/>
+      <w:pPr>
+        <w:ind w:left="4320" w:hanging="360"/>
+      </w:pPr>
+      <w:rPr>
+        <w:rFonts w:ascii="Wingdings" w:hAnsi="Wingdings" w:hint="default"/>
+      </w:rPr>
+    </w:lvl>
+    <w:lvl w:ilvl="6" w:tplc="08090001" w:tentative="1">
+      <w:start w:val="1"/>
+      <w:numFmt w:val="bullet"/>
+      <w:lvlText w:val=""/>
+      <w:lvlJc w:val="left"/>
+      <w:pPr>
+        <w:ind w:left="5040" w:hanging="360"/>
+      </w:pPr>
+      <w:rPr>
+        <w:rFonts w:ascii="Symbol" w:hAnsi="Symbol" w:hint="default"/>
+      </w:rPr>
+    </w:lvl>
+    <w:lvl w:ilvl="7" w:tplc="08090003" w:tentative="1">
+      <w:start w:val="1"/>
+      <w:numFmt w:val="bullet"/>
+      <w:lvlText w:val="o"/>
+      <w:lvlJc w:val="left"/>
+      <w:pPr>
+        <w:ind w:left="5760" w:hanging="360"/>
+      </w:pPr>
+      <w:rPr>
+        <w:rFonts w:ascii="Courier New" w:hAnsi="Courier New" w:cs="Courier New" w:hint="default"/>
+      </w:rPr>
+    </w:lvl>
+    <w:lvl w:ilvl="8" w:tplc="08090005" w:tentative="1">
+      <w:start w:val="1"/>
+      <w:numFmt w:val="bullet"/>
+      <w:lvlText w:val=""/>
+      <w:lvlJc w:val="left"/>
+      <w:pPr>
+        <w:ind w:left="6480" w:hanging="360"/>
+      </w:pPr>
+      <w:rPr>
+        <w:rFonts w:ascii="Wingdings" w:hAnsi="Wingdings" w:hint="default"/>
+      </w:rPr>
+    </w:lvl>
+  </w:abstractNum>
+  <w:abstractNum w:abstractNumId="2" w15:restartNumberingAfterBreak="0">
     <w:nsid w:val="26216903"/>
     <w:multiLevelType w:val="hybridMultilevel"/>
     <w:tmpl w:val="EECA7094"/>
@@ -6825,7 +7558,7 @@
       </w:rPr>
     </w:lvl>
   </w:abstractNum>
-  <w:abstractNum w:abstractNumId="2" w15:restartNumberingAfterBreak="0">
+  <w:abstractNum w:abstractNumId="3" w15:restartNumberingAfterBreak="0">
     <w:nsid w:val="2D6C3C12"/>
     <w:multiLevelType w:val="hybridMultilevel"/>
     <w:tmpl w:val="7784A352"/>
@@ -6938,7 +7671,7 @@
       </w:rPr>
     </w:lvl>
   </w:abstractNum>
-  <w:abstractNum w:abstractNumId="3" w15:restartNumberingAfterBreak="0">
+  <w:abstractNum w:abstractNumId="4" w15:restartNumberingAfterBreak="0">
     <w:nsid w:val="31EE362C"/>
     <w:multiLevelType w:val="hybridMultilevel"/>
     <w:tmpl w:val="09E885A2"/>
@@ -7051,7 +7784,7 @@
       </w:rPr>
     </w:lvl>
   </w:abstractNum>
-  <w:abstractNum w:abstractNumId="4" w15:restartNumberingAfterBreak="0">
+  <w:abstractNum w:abstractNumId="5" w15:restartNumberingAfterBreak="0">
     <w:nsid w:val="71947FB9"/>
     <w:multiLevelType w:val="hybridMultilevel"/>
     <w:tmpl w:val="85E419E8"/>
@@ -7165,19 +7898,22 @@
     </w:lvl>
   </w:abstractNum>
   <w:num w:numId="1">
-    <w:abstractNumId w:val="4"/>
+    <w:abstractNumId w:val="5"/>
   </w:num>
   <w:num w:numId="2">
+    <w:abstractNumId w:val="3"/>
+  </w:num>
+  <w:num w:numId="3">
     <w:abstractNumId w:val="2"/>
   </w:num>
-  <w:num w:numId="3">
-    <w:abstractNumId w:val="1"/>
-  </w:num>
   <w:num w:numId="4">
-    <w:abstractNumId w:val="3"/>
+    <w:abstractNumId w:val="4"/>
   </w:num>
   <w:num w:numId="5">
     <w:abstractNumId w:val="0"/>
+  </w:num>
+  <w:num w:numId="6">
+    <w:abstractNumId w:val="1"/>
   </w:num>
 </w:numbering>
 </file>

</xml_diff>